<commit_message>
first part of rasd fixes
</commit_message>
<xml_diff>
--- a/Requirements/RASD.docx
+++ b/Requirements/RASD.docx
@@ -56,6 +56,18 @@
         </w:rPr>
         <w:t>SafeStreets is a crowd-sourced application whose intention is to notify the authorities when traffic violations occur.</w:t>
       </w:r>
+      <w:r>
+        <w:rPr>
+          <w:lang w:val="en-GB"/>
+        </w:rPr>
+        <w:t xml:space="preserve"> The system should provide the possibility for users to give all needed information for authorities to take actions against the violations and improve the service provided by authorities taking care of violations notification from the user notifying it until the violation is resolved.</w:t>
+      </w:r>
+      <w:r>
+        <w:rPr>
+          <w:lang w:val="en-GB"/>
+        </w:rPr>
+        <w:t xml:space="preserve"> </w:t>
+      </w:r>
     </w:p>
     <w:p>
       <w:pPr>
@@ -161,6 +173,241 @@
           <w:lang w:val="en-GB"/>
         </w:rPr>
         <w:t>Moreover, data is sent to the municipal district so that important information can be extracted through statistics in order to make decisions to improve the safety of the area.</w:t>
+      </w:r>
+    </w:p>
+    <w:p>
+      <w:pPr>
+        <w:rPr>
+          <w:color w:val="FF0000"/>
+          <w:lang w:val="en-GB"/>
+        </w:rPr>
+      </w:pPr>
+      <w:r>
+        <w:rPr>
+          <w:color w:val="FF0000"/>
+          <w:highlight w:val="yellow"/>
+          <w:lang w:val="en-GB"/>
+        </w:rPr>
+        <w:t>Ultimately, the system will have to be easy</w:t>
+      </w:r>
+      <w:r>
+        <w:rPr>
+          <w:color w:val="FF0000"/>
+          <w:highlight w:val="yellow"/>
+          <w:lang w:val="en-GB"/>
+        </w:rPr>
+        <w:t xml:space="preserve"> </w:t>
+      </w:r>
+      <w:r>
+        <w:rPr>
+          <w:color w:val="FF0000"/>
+          <w:highlight w:val="yellow"/>
+          <w:lang w:val="en-GB"/>
+        </w:rPr>
+        <w:t>to</w:t>
+      </w:r>
+      <w:r>
+        <w:rPr>
+          <w:color w:val="FF0000"/>
+          <w:highlight w:val="yellow"/>
+          <w:lang w:val="en-GB"/>
+        </w:rPr>
+        <w:t xml:space="preserve"> </w:t>
+      </w:r>
+      <w:r>
+        <w:rPr>
+          <w:color w:val="FF0000"/>
+          <w:highlight w:val="yellow"/>
+          <w:lang w:val="en-GB"/>
+        </w:rPr>
+        <w:t>use,</w:t>
+      </w:r>
+      <w:r>
+        <w:rPr>
+          <w:color w:val="FF0000"/>
+          <w:highlight w:val="yellow"/>
+          <w:lang w:val="en-GB"/>
+        </w:rPr>
+        <w:t xml:space="preserve"> </w:t>
+      </w:r>
+      <w:r>
+        <w:rPr>
+          <w:color w:val="FF0000"/>
+          <w:highlight w:val="yellow"/>
+          <w:lang w:val="en-GB"/>
+        </w:rPr>
+        <w:t>reliable and highly scalable to fit perfectly with the mutable context in which it will end to</w:t>
+      </w:r>
+      <w:r>
+        <w:rPr>
+          <w:color w:val="FF0000"/>
+          <w:highlight w:val="yellow"/>
+          <w:lang w:val="en-GB"/>
+        </w:rPr>
+        <w:t xml:space="preserve"> </w:t>
+      </w:r>
+      <w:r>
+        <w:rPr>
+          <w:color w:val="FF0000"/>
+          <w:highlight w:val="yellow"/>
+          <w:lang w:val="en-GB"/>
+        </w:rPr>
+        <w:t>be used</w:t>
+      </w:r>
+      <w:r>
+        <w:rPr>
+          <w:color w:val="FF0000"/>
+          <w:lang w:val="en-GB"/>
+        </w:rPr>
+        <w:t>.</w:t>
+      </w:r>
+    </w:p>
+    <w:p>
+      <w:pPr>
+        <w:rPr>
+          <w:color w:val="FF0000"/>
+          <w:lang w:val="en-GB"/>
+        </w:rPr>
+      </w:pPr>
+    </w:p>
+    <w:p>
+      <w:pPr>
+        <w:rPr>
+          <w:color w:val="FF0000"/>
+          <w:lang w:val="en-GB"/>
+        </w:rPr>
+      </w:pPr>
+    </w:p>
+    <w:p>
+      <w:pPr>
+        <w:rPr>
+          <w:sz w:val="36"/>
+          <w:szCs w:val="36"/>
+          <w:lang w:val="en-GB"/>
+        </w:rPr>
+      </w:pPr>
+      <w:r>
+        <w:rPr>
+          <w:sz w:val="36"/>
+          <w:szCs w:val="36"/>
+          <w:lang w:val="en-GB"/>
+        </w:rPr>
+        <w:t>Current System</w:t>
+      </w:r>
+      <w:r>
+        <w:rPr>
+          <w:sz w:val="36"/>
+          <w:szCs w:val="36"/>
+          <w:lang w:val="en-GB"/>
+        </w:rPr>
+        <w:t xml:space="preserve"> </w:t>
+      </w:r>
+      <w:r>
+        <w:rPr>
+          <w:color w:val="C00000"/>
+          <w:sz w:val="36"/>
+          <w:szCs w:val="36"/>
+          <w:highlight w:val="yellow"/>
+          <w:lang w:val="en-GB"/>
+        </w:rPr>
+        <w:t>poliziamunicipale online</w:t>
+      </w:r>
+    </w:p>
+    <w:p>
+      <w:pPr>
+        <w:rPr>
+          <w:lang w:val="en-GB"/>
+        </w:rPr>
+      </w:pPr>
+      <w:r>
+        <w:rPr>
+          <w:lang w:val="en-GB"/>
+        </w:rPr>
+        <w:t>SafeStreet aims to become the smartest and quickest way to report violations in Italy. The current systems are phone calls which can take lot of time</w:t>
+      </w:r>
+      <w:r>
+        <w:rPr>
+          <w:lang w:val="en-GB"/>
+        </w:rPr>
+        <w:t>,</w:t>
+      </w:r>
+      <w:r>
+        <w:rPr>
+          <w:lang w:val="en-GB"/>
+        </w:rPr>
+        <w:t xml:space="preserve"> take up the phone lines for more critical events </w:t>
+      </w:r>
+      <w:r>
+        <w:rPr>
+          <w:lang w:val="en-GB"/>
+        </w:rPr>
+        <w:t>and lacs evidence of the violation or other system like the site www.poliziamunicipale-online.it which is similar to phone calls , is more strict</w:t>
+      </w:r>
+      <w:r>
+        <w:rPr>
+          <w:lang w:val="en-GB"/>
+        </w:rPr>
+        <w:t xml:space="preserve"> , the interface is not </w:t>
+      </w:r>
+      <w:r>
+        <w:rPr>
+          <w:lang w:val="en-GB"/>
+        </w:rPr>
+        <w:t>user friendly and</w:t>
+      </w:r>
+      <w:r>
+        <w:rPr>
+          <w:lang w:val="en-GB"/>
+        </w:rPr>
+        <w:t xml:space="preserve"> it lacs possibility to give evidence of violations too.</w:t>
+      </w:r>
+      <w:r>
+        <w:rPr>
+          <w:lang w:val="en-GB"/>
+        </w:rPr>
+        <w:t xml:space="preserve"> </w:t>
+      </w:r>
+      <w:r>
+        <w:rPr>
+          <w:lang w:val="en-GB"/>
+        </w:rPr>
+        <w:t xml:space="preserve">The idea of our service is not unique there are already similar services in other countries, like in </w:t>
+      </w:r>
+      <w:r>
+        <w:rPr>
+          <w:lang w:val="en-GB"/>
+        </w:rPr>
+        <w:t>I</w:t>
+      </w:r>
+      <w:r>
+        <w:rPr>
+          <w:lang w:val="en-GB"/>
+        </w:rPr>
+        <w:t>ndia</w:t>
+      </w:r>
+      <w:r>
+        <w:rPr>
+          <w:lang w:val="en-GB"/>
+        </w:rPr>
+        <w:t xml:space="preserve"> they have </w:t>
+      </w:r>
+      <w:r>
+        <w:rPr>
+          <w:lang w:val="en-GB"/>
+        </w:rPr>
+        <w:t>“</w:t>
+      </w:r>
+      <w:r>
+        <w:rPr>
+          <w:lang w:val="en-GB"/>
+        </w:rPr>
+        <w:t>Public Eye.</w:t>
+      </w:r>
+      <w:r>
+        <w:rPr>
+          <w:lang w:val="en-GB"/>
+        </w:rPr>
+        <w:t xml:space="preserve"> OFFICIAL BTP APP”</w:t>
       </w:r>
     </w:p>
     <w:p>
@@ -256,7 +503,51 @@
           <w:lang w:val="en-GB"/>
         </w:rPr>
         <w:tab/>
-        <w:t>G1-1) Send pictures of violations</w:t>
+        <w:t>G1-1) Send picture of violation</w:t>
+      </w:r>
+    </w:p>
+    <w:p>
+      <w:pPr>
+        <w:ind w:firstLine="708"/>
+        <w:rPr>
+          <w:lang w:val="en-GB"/>
+        </w:rPr>
+      </w:pPr>
+      <w:r>
+        <w:rPr>
+          <w:lang w:val="en-GB"/>
+        </w:rPr>
+        <w:tab/>
+        <w:t>G1-2) Send Position of the violation</w:t>
+      </w:r>
+    </w:p>
+    <w:p>
+      <w:pPr>
+        <w:ind w:firstLine="708"/>
+        <w:rPr>
+          <w:lang w:val="en-GB"/>
+        </w:rPr>
+      </w:pPr>
+      <w:r>
+        <w:rPr>
+          <w:lang w:val="en-GB"/>
+        </w:rPr>
+        <w:lastRenderedPageBreak/>
+        <w:t>G2) Allow authorities to reserve an assignment</w:t>
+      </w:r>
+    </w:p>
+    <w:p>
+      <w:pPr>
+        <w:ind w:firstLine="708"/>
+        <w:rPr>
+          <w:lang w:val="en-GB"/>
+        </w:rPr>
+      </w:pPr>
+      <w:r>
+        <w:rPr>
+          <w:lang w:val="en-GB"/>
+        </w:rPr>
+        <w:t>G3) allow authorities to report a finished assignment</w:t>
       </w:r>
     </w:p>
     <w:p>
@@ -289,61 +580,139 @@
           <w:lang w:val="en-GB"/>
         </w:rPr>
         <w:tab/>
-        <w:t>G2) Store information provided by users:</w:t>
-      </w:r>
-    </w:p>
-    <w:p>
-      <w:pPr>
-        <w:rPr>
-          <w:lang w:val="en-GB"/>
-        </w:rPr>
-      </w:pPr>
+      </w:r>
+      <w:r>
+        <w:rPr>
+          <w:lang w:val="en-GB"/>
+        </w:rPr>
+        <w:t>G</w:t>
+      </w:r>
+      <w:r>
+        <w:rPr>
+          <w:lang w:val="en-GB"/>
+        </w:rPr>
+        <w:t>4</w:t>
+      </w:r>
+      <w:r>
+        <w:rPr>
+          <w:lang w:val="en-GB"/>
+        </w:rPr>
+        <w:t>)</w:t>
+      </w:r>
+      <w:r>
+        <w:rPr>
+          <w:lang w:val="en-GB"/>
+        </w:rPr>
+        <w:t xml:space="preserve"> </w:t>
+      </w:r>
+      <w:r>
+        <w:rPr>
+          <w:lang w:val="en-GB"/>
+        </w:rPr>
+        <w:t xml:space="preserve">Allow a User to </w:t>
+      </w:r>
+      <w:r>
+        <w:rPr>
+          <w:lang w:val="en-GB"/>
+        </w:rPr>
+        <w:t xml:space="preserve">join the system registering him/herself to ensure reliability of the information </w:t>
+      </w:r>
       <w:r>
         <w:rPr>
           <w:lang w:val="en-GB"/>
         </w:rPr>
         <w:tab/>
-      </w:r>
+        <w:t>provided by them</w:t>
+      </w:r>
+    </w:p>
+    <w:p>
+      <w:pPr>
+        <w:ind w:firstLine="708"/>
+        <w:rPr>
+          <w:lang w:val="en-GB"/>
+        </w:rPr>
+      </w:pPr>
+      <w:r>
+        <w:rPr>
+          <w:lang w:val="en-GB"/>
+        </w:rPr>
+        <w:t>G</w:t>
+      </w:r>
+      <w:r>
+        <w:rPr>
+          <w:lang w:val="en-GB"/>
+        </w:rPr>
+        <w:t>5</w:t>
+      </w:r>
+      <w:r>
+        <w:rPr>
+          <w:lang w:val="en-GB"/>
+        </w:rPr>
+        <w:t>) Store information provided by users:</w:t>
+      </w:r>
+    </w:p>
+    <w:p>
+      <w:pPr>
+        <w:rPr>
+          <w:lang w:val="en-GB"/>
+        </w:rPr>
+      </w:pPr>
       <w:r>
         <w:rPr>
           <w:lang w:val="en-GB"/>
         </w:rPr>
         <w:tab/>
-        <w:t>G2-1) Complete it with metadata</w:t>
-      </w:r>
-    </w:p>
-    <w:p>
-      <w:pPr>
-        <w:rPr>
-          <w:lang w:val="en-GB"/>
-        </w:rPr>
-      </w:pPr>
+      </w:r>
       <w:r>
         <w:rPr>
           <w:lang w:val="en-GB"/>
         </w:rPr>
         <w:tab/>
-      </w:r>
+        <w:t>G</w:t>
+      </w:r>
+      <w:r>
+        <w:rPr>
+          <w:lang w:val="en-GB"/>
+        </w:rPr>
+        <w:t>5-</w:t>
+      </w:r>
+      <w:r>
+        <w:rPr>
+          <w:lang w:val="en-GB"/>
+        </w:rPr>
+        <w:t>1) Complete it with metadata</w:t>
+      </w:r>
+    </w:p>
+    <w:p>
+      <w:pPr>
+        <w:rPr>
+          <w:lang w:val="en-GB"/>
+        </w:rPr>
+      </w:pPr>
       <w:r>
         <w:rPr>
           <w:lang w:val="en-GB"/>
         </w:rPr>
         <w:tab/>
-        <w:t>G2-2) Mine information</w:t>
-      </w:r>
-    </w:p>
-    <w:p>
-      <w:pPr>
-        <w:rPr>
-          <w:lang w:val="en-GB"/>
-        </w:rPr>
-      </w:pPr>
+      </w:r>
       <w:r>
         <w:rPr>
           <w:lang w:val="en-GB"/>
         </w:rPr>
         <w:tab/>
-        <w:t>G3) Identify potentially unsafe areas:</w:t>
+        <w:t>G</w:t>
+      </w:r>
+      <w:r>
+        <w:rPr>
+          <w:lang w:val="en-GB"/>
+        </w:rPr>
+        <w:t>5</w:t>
+      </w:r>
+      <w:r>
+        <w:rPr>
+          <w:lang w:val="en-GB"/>
+        </w:rPr>
+        <w:t>-2) Mine information</w:t>
       </w:r>
     </w:p>
     <w:p>
@@ -357,13 +726,77 @@
           <w:lang w:val="en-GB"/>
         </w:rPr>
         <w:tab/>
-      </w:r>
+        <w:t>G</w:t>
+      </w:r>
+      <w:r>
+        <w:rPr>
+          <w:lang w:val="en-GB"/>
+        </w:rPr>
+        <w:t>6)</w:t>
+      </w:r>
+      <w:r>
+        <w:rPr>
+          <w:lang w:val="en-GB"/>
+        </w:rPr>
+        <w:t xml:space="preserve"> Identify potentially unsafe areas:</w:t>
+      </w:r>
+    </w:p>
+    <w:p>
+      <w:pPr>
+        <w:rPr>
+          <w:lang w:val="en-GB"/>
+        </w:rPr>
+      </w:pPr>
       <w:r>
         <w:rPr>
           <w:lang w:val="en-GB"/>
         </w:rPr>
         <w:tab/>
-        <w:t>G3-1) Suggest possible interventions</w:t>
+      </w:r>
+      <w:r>
+        <w:rPr>
+          <w:lang w:val="en-GB"/>
+        </w:rPr>
+        <w:tab/>
+        <w:t>G</w:t>
+      </w:r>
+      <w:r>
+        <w:rPr>
+          <w:lang w:val="en-GB"/>
+        </w:rPr>
+        <w:t>6</w:t>
+      </w:r>
+      <w:r>
+        <w:rPr>
+          <w:lang w:val="en-GB"/>
+        </w:rPr>
+        <w:t>-1) Suggest possible interventions</w:t>
+      </w:r>
+    </w:p>
+    <w:p>
+      <w:pPr>
+        <w:rPr>
+          <w:lang w:val="en-GB"/>
+        </w:rPr>
+      </w:pPr>
+      <w:r>
+        <w:rPr>
+          <w:lang w:val="en-GB"/>
+        </w:rPr>
+        <w:tab/>
+        <w:t>G</w:t>
+      </w:r>
+      <w:r>
+        <w:rPr>
+          <w:lang w:val="en-GB"/>
+        </w:rPr>
+        <w:t>7</w:t>
+      </w:r>
+      <w:r>
+        <w:rPr>
+          <w:lang w:val="en-GB"/>
+        </w:rPr>
+        <w:t>) Allow municipality to register Authorities to the service</w:t>
       </w:r>
     </w:p>
     <w:p>
@@ -435,7 +868,6 @@
           <w:szCs w:val="56"/>
           <w:lang w:val="en-GB"/>
         </w:rPr>
-        <w:lastRenderedPageBreak/>
         <w:t>SCOPE</w:t>
       </w:r>
       <w:r>
@@ -682,8 +1114,524 @@
         <w:rPr>
           <w:lang w:val="en-GB"/>
         </w:rPr>
+        <w:lastRenderedPageBreak/>
         <w:t>2)send notification to authorities (controlled by system observed by world)</w:t>
       </w:r>
+    </w:p>
+    <w:p>
+      <w:pPr>
+        <w:rPr>
+          <w:lang w:val="en-GB"/>
+        </w:rPr>
+      </w:pPr>
+    </w:p>
+    <w:p>
+      <w:pPr>
+        <w:rPr>
+          <w:sz w:val="48"/>
+          <w:szCs w:val="48"/>
+          <w:lang w:val="en-GB"/>
+        </w:rPr>
+      </w:pPr>
+      <w:r>
+        <w:rPr>
+          <w:sz w:val="48"/>
+          <w:szCs w:val="48"/>
+          <w:lang w:val="en-GB"/>
+        </w:rPr>
+        <w:t>Definitions</w:t>
+      </w:r>
+    </w:p>
+    <w:p>
+      <w:pPr>
+        <w:rPr>
+          <w:lang w:val="en-GB"/>
+        </w:rPr>
+      </w:pPr>
+      <w:r>
+        <w:rPr>
+          <w:lang w:val="en-GB"/>
+        </w:rPr>
+        <w:t>-User: term used to identify any possible person which uses our application and has registered to our service:</w:t>
+      </w:r>
+    </w:p>
+    <w:p>
+      <w:pPr>
+        <w:rPr>
+          <w:lang w:val="en-GB"/>
+        </w:rPr>
+      </w:pPr>
+      <w:r>
+        <w:rPr>
+          <w:lang w:val="en-GB"/>
+        </w:rPr>
+        <w:tab/>
+        <w:t xml:space="preserve">- Citizen: our source of information and main contributors to the service. They provide information </w:t>
+      </w:r>
+      <w:r>
+        <w:rPr>
+          <w:lang w:val="en-GB"/>
+        </w:rPr>
+        <w:tab/>
+        <w:t>about violations with photos and possibly some notes.</w:t>
+      </w:r>
+    </w:p>
+    <w:p>
+      <w:pPr>
+        <w:ind w:left="705"/>
+        <w:rPr>
+          <w:lang w:val="en-GB"/>
+        </w:rPr>
+      </w:pPr>
+      <w:r>
+        <w:rPr>
+          <w:lang w:val="en-GB"/>
+        </w:rPr>
+        <w:t>-Municipality: people managing local systems in a given area. Those users should be able to take decisions to change unsafe areas thanks to their //TODO carica istituzionale</w:t>
+      </w:r>
+    </w:p>
+    <w:p>
+      <w:pPr>
+        <w:ind w:left="705"/>
+        <w:rPr>
+          <w:lang w:val="en-GB"/>
+        </w:rPr>
+      </w:pPr>
+      <w:r>
+        <w:rPr>
+          <w:lang w:val="en-GB"/>
+        </w:rPr>
+        <w:tab/>
+        <w:t>-Authority: police agents. They are invited to use the service by municipality users who can ask creation of their account.</w:t>
+      </w:r>
+    </w:p>
+    <w:p>
+      <w:pPr>
+        <w:rPr>
+          <w:lang w:val="en-GB"/>
+        </w:rPr>
+      </w:pPr>
+      <w:r>
+        <w:rPr>
+          <w:lang w:val="en-GB"/>
+        </w:rPr>
+        <w:t>-Violation:</w:t>
+      </w:r>
+      <w:r>
+        <w:rPr>
+          <w:lang w:val="en-GB"/>
+        </w:rPr>
+        <w:t xml:space="preserve"> parking violations which can be notified by citizens to authorities</w:t>
+      </w:r>
+    </w:p>
+    <w:p>
+      <w:pPr>
+        <w:rPr>
+          <w:lang w:val="en-GB"/>
+        </w:rPr>
+      </w:pPr>
+      <w:r>
+        <w:rPr>
+          <w:lang w:val="en-GB"/>
+        </w:rPr>
+        <w:t xml:space="preserve">-Mapping System: </w:t>
+      </w:r>
+      <w:r>
+        <w:rPr>
+          <w:lang w:val="en-GB"/>
+        </w:rPr>
+        <w:t>external software that provides maps and directions to reach the position of a violation</w:t>
+      </w:r>
+    </w:p>
+    <w:p>
+      <w:pPr>
+        <w:rPr>
+          <w:sz w:val="36"/>
+          <w:szCs w:val="36"/>
+          <w:lang w:val="en-GB"/>
+        </w:rPr>
+      </w:pPr>
+      <w:r>
+        <w:rPr>
+          <w:sz w:val="36"/>
+          <w:szCs w:val="36"/>
+          <w:lang w:val="en-GB"/>
+        </w:rPr>
+        <w:t>ACRONYMS</w:t>
+      </w:r>
+    </w:p>
+    <w:p>
+      <w:pPr>
+        <w:rPr>
+          <w:lang w:val="en-GB"/>
+        </w:rPr>
+      </w:pPr>
+      <w:r>
+        <w:rPr>
+          <w:sz w:val="36"/>
+          <w:szCs w:val="36"/>
+          <w:lang w:val="en-GB"/>
+        </w:rPr>
+        <w:t xml:space="preserve">RASD: </w:t>
+      </w:r>
+      <w:r>
+        <w:rPr>
+          <w:rFonts w:ascii="Georgia" w:hAnsi="Georgia" w:cs="Georgia"/>
+          <w:sz w:val="20"/>
+          <w:szCs w:val="20"/>
+          <w:lang w:val="en-GB"/>
+        </w:rPr>
+        <w:t>Requirement Analysis and Specification Document.</w:t>
+      </w:r>
+      <w:r>
+        <w:rPr>
+          <w:sz w:val="36"/>
+          <w:szCs w:val="36"/>
+          <w:lang w:val="en-GB"/>
+        </w:rPr>
+        <w:br/>
+        <w:t xml:space="preserve">API: </w:t>
+      </w:r>
+      <w:r>
+        <w:rPr>
+          <w:rFonts w:ascii="Georgia" w:hAnsi="Georgia" w:cs="Georgia"/>
+          <w:sz w:val="20"/>
+          <w:szCs w:val="20"/>
+          <w:lang w:val="en-GB"/>
+        </w:rPr>
+        <w:t>Application Programming Interface</w:t>
+      </w:r>
+      <w:r>
+        <w:rPr>
+          <w:sz w:val="36"/>
+          <w:szCs w:val="36"/>
+          <w:lang w:val="en-GB"/>
+        </w:rPr>
+        <w:br/>
+        <w:t xml:space="preserve">GPS: </w:t>
+      </w:r>
+      <w:r>
+        <w:rPr>
+          <w:lang w:val="en-GB"/>
+        </w:rPr>
+        <w:t>Global positioning system</w:t>
+      </w:r>
+    </w:p>
+    <w:p>
+      <w:pPr>
+        <w:rPr>
+          <w:sz w:val="36"/>
+          <w:szCs w:val="36"/>
+          <w:lang w:val="en-GB"/>
+        </w:rPr>
+      </w:pPr>
+      <w:r>
+        <w:rPr>
+          <w:sz w:val="36"/>
+          <w:szCs w:val="36"/>
+          <w:lang w:val="en-GB"/>
+        </w:rPr>
+        <w:t>ABBREVIATIONS</w:t>
+      </w:r>
+    </w:p>
+    <w:p>
+      <w:pPr>
+        <w:rPr>
+          <w:rFonts w:ascii="Georgia" w:hAnsi="Georgia" w:cs="Georgia"/>
+          <w:sz w:val="20"/>
+          <w:szCs w:val="20"/>
+          <w:lang w:val="en-GB"/>
+        </w:rPr>
+      </w:pPr>
+      <w:r>
+        <w:rPr>
+          <w:rFonts w:ascii="Georgia" w:hAnsi="Georgia" w:cs="Georgia"/>
+          <w:sz w:val="20"/>
+          <w:szCs w:val="20"/>
+          <w:lang w:val="en-GB"/>
+        </w:rPr>
+        <w:t>• [Gn]: n-</w:t>
+      </w:r>
+      <w:r>
+        <w:rPr>
+          <w:rFonts w:ascii="Georgia" w:hAnsi="Georgia" w:cs="Georgia"/>
+          <w:sz w:val="20"/>
+          <w:szCs w:val="20"/>
+          <w:lang w:val="en-GB"/>
+        </w:rPr>
+        <w:t xml:space="preserve">th </w:t>
+      </w:r>
+      <w:r>
+        <w:rPr>
+          <w:rFonts w:ascii="Georgia" w:hAnsi="Georgia" w:cs="Georgia"/>
+          <w:sz w:val="20"/>
+          <w:szCs w:val="20"/>
+          <w:lang w:val="en-GB"/>
+        </w:rPr>
+        <w:t>goal.</w:t>
+      </w:r>
+    </w:p>
+    <w:p>
+      <w:pPr>
+        <w:rPr>
+          <w:rFonts w:ascii="Georgia" w:hAnsi="Georgia" w:cs="Georgia"/>
+          <w:sz w:val="20"/>
+          <w:szCs w:val="20"/>
+          <w:lang w:val="en-GB"/>
+        </w:rPr>
+      </w:pPr>
+      <w:r>
+        <w:rPr>
+          <w:rFonts w:ascii="Georgia" w:hAnsi="Georgia" w:cs="Georgia"/>
+          <w:sz w:val="20"/>
+          <w:szCs w:val="20"/>
+          <w:lang w:val="en-GB"/>
+        </w:rPr>
+        <w:t>• [Dn]: n-</w:t>
+      </w:r>
+      <w:r>
+        <w:rPr>
+          <w:rFonts w:ascii="Georgia" w:hAnsi="Georgia" w:cs="Georgia"/>
+          <w:sz w:val="20"/>
+          <w:szCs w:val="20"/>
+          <w:lang w:val="en-GB"/>
+        </w:rPr>
+        <w:t xml:space="preserve">th </w:t>
+      </w:r>
+      <w:r>
+        <w:rPr>
+          <w:rFonts w:ascii="Georgia" w:hAnsi="Georgia" w:cs="Georgia"/>
+          <w:sz w:val="20"/>
+          <w:szCs w:val="20"/>
+          <w:lang w:val="en-GB"/>
+        </w:rPr>
+        <w:t>domain assumption.</w:t>
+      </w:r>
+    </w:p>
+    <w:p>
+      <w:pPr>
+        <w:rPr>
+          <w:sz w:val="36"/>
+          <w:szCs w:val="36"/>
+          <w:lang w:val="en-GB"/>
+        </w:rPr>
+      </w:pPr>
+      <w:r>
+        <w:rPr>
+          <w:rFonts w:ascii="Georgia" w:hAnsi="Georgia" w:cs="Georgia"/>
+          <w:sz w:val="20"/>
+          <w:szCs w:val="20"/>
+          <w:lang w:val="en-GB"/>
+        </w:rPr>
+        <w:t>• [Rn]: n-</w:t>
+      </w:r>
+      <w:r>
+        <w:rPr>
+          <w:rFonts w:ascii="Georgia" w:hAnsi="Georgia" w:cs="Georgia"/>
+          <w:sz w:val="20"/>
+          <w:szCs w:val="20"/>
+          <w:lang w:val="en-GB"/>
+        </w:rPr>
+        <w:t xml:space="preserve">th </w:t>
+      </w:r>
+      <w:r>
+        <w:rPr>
+          <w:rFonts w:ascii="Georgia" w:hAnsi="Georgia" w:cs="Georgia"/>
+          <w:sz w:val="20"/>
+          <w:szCs w:val="20"/>
+          <w:lang w:val="en-GB"/>
+        </w:rPr>
+        <w:t>requirement.</w:t>
+      </w:r>
+      <w:r>
+        <w:rPr>
+          <w:sz w:val="36"/>
+          <w:szCs w:val="36"/>
+          <w:lang w:val="en-GB"/>
+        </w:rPr>
+        <w:br/>
+      </w:r>
+    </w:p>
+    <w:p>
+      <w:pPr>
+        <w:autoSpaceDE w:val="0"/>
+        <w:autoSpaceDN w:val="0"/>
+        <w:adjustRightInd w:val="0"/>
+        <w:spacing w:after="0" w:line="240" w:lineRule="auto"/>
+        <w:rPr>
+          <w:rFonts w:ascii="Georgia" w:hAnsi="Georgia" w:cs="Georgia"/>
+          <w:sz w:val="28"/>
+          <w:szCs w:val="28"/>
+          <w:lang w:val="en-GB"/>
+        </w:rPr>
+      </w:pPr>
+      <w:r>
+        <w:rPr>
+          <w:rFonts w:ascii="Georgia" w:hAnsi="Georgia" w:cs="Georgia"/>
+          <w:sz w:val="28"/>
+          <w:szCs w:val="28"/>
+          <w:lang w:val="en-GB"/>
+        </w:rPr>
+        <w:t>1.4. References</w:t>
+      </w:r>
+    </w:p>
+    <w:p>
+      <w:pPr>
+        <w:autoSpaceDE w:val="0"/>
+        <w:autoSpaceDN w:val="0"/>
+        <w:adjustRightInd w:val="0"/>
+        <w:spacing w:after="0" w:line="240" w:lineRule="auto"/>
+        <w:rPr>
+          <w:rFonts w:ascii="Georgia" w:hAnsi="Georgia" w:cs="Georgia"/>
+          <w:sz w:val="20"/>
+          <w:szCs w:val="20"/>
+          <w:lang w:val="en-GB"/>
+        </w:rPr>
+      </w:pPr>
+      <w:r>
+        <w:rPr>
+          <w:rFonts w:ascii="Georgia" w:hAnsi="Georgia" w:cs="Georgia"/>
+          <w:sz w:val="20"/>
+          <w:szCs w:val="20"/>
+          <w:lang w:val="en-GB"/>
+        </w:rPr>
+        <w:t>• Specification Document: “Assignments AA 2016-2017.pdf”.</w:t>
+      </w:r>
+    </w:p>
+    <w:p>
+      <w:pPr>
+        <w:autoSpaceDE w:val="0"/>
+        <w:autoSpaceDN w:val="0"/>
+        <w:adjustRightInd w:val="0"/>
+        <w:spacing w:after="0" w:line="240" w:lineRule="auto"/>
+        <w:rPr>
+          <w:rFonts w:ascii="Georgia" w:hAnsi="Georgia" w:cs="Georgia"/>
+          <w:sz w:val="20"/>
+          <w:szCs w:val="20"/>
+          <w:lang w:val="en-GB"/>
+        </w:rPr>
+      </w:pPr>
+      <w:r>
+        <w:rPr>
+          <w:rFonts w:ascii="Georgia" w:hAnsi="Georgia" w:cs="Georgia"/>
+          <w:sz w:val="20"/>
+          <w:szCs w:val="20"/>
+          <w:lang w:val="en-GB"/>
+        </w:rPr>
+        <w:t>• GPS Performances: “http://www.gps.gov/systems/gps/performance/accuracy/".</w:t>
+      </w:r>
+    </w:p>
+    <w:p>
+      <w:pPr>
+        <w:autoSpaceDE w:val="0"/>
+        <w:autoSpaceDN w:val="0"/>
+        <w:adjustRightInd w:val="0"/>
+        <w:spacing w:after="0" w:line="240" w:lineRule="auto"/>
+        <w:rPr>
+          <w:rFonts w:ascii="Georgia" w:hAnsi="Georgia" w:cs="Georgia"/>
+          <w:sz w:val="20"/>
+          <w:szCs w:val="20"/>
+          <w:lang w:val="en-GB"/>
+        </w:rPr>
+      </w:pPr>
+      <w:r>
+        <w:rPr>
+          <w:rFonts w:ascii="Georgia" w:hAnsi="Georgia" w:cs="Georgia"/>
+          <w:sz w:val="20"/>
+          <w:szCs w:val="20"/>
+          <w:lang w:val="en-GB"/>
+        </w:rPr>
+        <w:t>• Alloy Dynamic Model example: “</w:t>
+      </w:r>
+      <w:hyperlink r:id="rId5" w:history="1">
+        <w:r>
+          <w:rPr>
+            <w:rStyle w:val="Collegamentoipertestuale"/>
+            <w:lang w:val="en-GB"/>
+          </w:rPr>
+          <w:t>http://homepage.cs.uiowa.edu/~tinelli/classes/181/Spring10/Notes/09-dynamic-models.pdf</w:t>
+        </w:r>
+      </w:hyperlink>
+      <w:r>
+        <w:rPr>
+          <w:rFonts w:ascii="Georgia" w:hAnsi="Georgia" w:cs="Georgia"/>
+          <w:sz w:val="20"/>
+          <w:szCs w:val="20"/>
+          <w:lang w:val="en-GB"/>
+        </w:rPr>
+        <w:t xml:space="preserve"> </w:t>
+      </w:r>
+      <w:r>
+        <w:rPr>
+          <w:rFonts w:ascii="Georgia" w:hAnsi="Georgia" w:cs="Georgia"/>
+          <w:sz w:val="20"/>
+          <w:szCs w:val="20"/>
+          <w:lang w:val="en-GB"/>
+        </w:rPr>
+        <w:t>"</w:t>
+      </w:r>
+    </w:p>
+    <w:p>
+      <w:pPr>
+        <w:autoSpaceDE w:val="0"/>
+        <w:autoSpaceDN w:val="0"/>
+        <w:adjustRightInd w:val="0"/>
+        <w:spacing w:after="0" w:line="240" w:lineRule="auto"/>
+        <w:rPr>
+          <w:rFonts w:ascii="Georgia" w:hAnsi="Georgia" w:cs="Georgia"/>
+          <w:sz w:val="20"/>
+          <w:szCs w:val="20"/>
+          <w:lang w:val="en-GB"/>
+        </w:rPr>
+      </w:pPr>
+      <w:r>
+        <w:rPr>
+          <w:rFonts w:ascii="Georgia" w:hAnsi="Georgia" w:cs="Georgia"/>
+          <w:sz w:val="20"/>
+          <w:szCs w:val="20"/>
+          <w:lang w:val="en-GB"/>
+        </w:rPr>
+        <w:t>• IEEE Std 830-1993 - IEEE Guide to Software Requirements Specifications.</w:t>
+      </w:r>
+    </w:p>
+    <w:p>
+      <w:pPr>
+        <w:rPr>
+          <w:sz w:val="36"/>
+          <w:szCs w:val="36"/>
+          <w:lang w:val="en-GB"/>
+        </w:rPr>
+      </w:pPr>
+      <w:r>
+        <w:rPr>
+          <w:rFonts w:ascii="Georgia" w:hAnsi="Georgia" w:cs="Georgia"/>
+          <w:sz w:val="20"/>
+          <w:szCs w:val="20"/>
+          <w:lang w:val="en-GB"/>
+        </w:rPr>
+        <w:t>• IEEE Std 830-1998 - IEEE Recommended Practice for Software Requirements Specifications.</w:t>
+      </w:r>
+    </w:p>
+    <w:p>
+      <w:pPr>
+        <w:rPr>
+          <w:lang w:val="en-GB"/>
+        </w:rPr>
+      </w:pPr>
+      <w:r>
+        <w:rPr>
+          <w:lang w:val="en-GB"/>
+        </w:rPr>
+        <w:t>OVERVIEW</w:t>
+      </w:r>
+      <w:r>
+        <w:rPr>
+          <w:lang w:val="en-GB"/>
+        </w:rPr>
+        <w:t xml:space="preserve"> //TODO when everything else is done</w:t>
+      </w:r>
+      <w:bookmarkStart w:id="0" w:name="_GoBack"/>
+      <w:bookmarkEnd w:id="0"/>
     </w:p>
     <w:p>
       <w:pPr>
@@ -726,6 +1674,7 @@
         <w:rPr>
           <w:lang w:val="en-GB"/>
         </w:rPr>
+        <w:lastRenderedPageBreak/>
         <w:t>D1)</w:t>
       </w:r>
       <w:r>
@@ -815,7 +1764,31 @@
         <w:rPr>
           <w:lang w:val="en-GB"/>
         </w:rPr>
-        <w:t xml:space="preserve">D6) Only one agent is notified, and it is the closest to the violation area </w:t>
+        <w:t>D6) Only agent</w:t>
+      </w:r>
+      <w:r>
+        <w:rPr>
+          <w:lang w:val="en-GB"/>
+        </w:rPr>
+        <w:t>s close to the violation area are</w:t>
+      </w:r>
+      <w:r>
+        <w:rPr>
+          <w:lang w:val="en-GB"/>
+        </w:rPr>
+        <w:t xml:space="preserve"> notified</w:t>
+      </w:r>
+      <w:r>
+        <w:rPr>
+          <w:lang w:val="en-GB"/>
+        </w:rPr>
+        <w:t xml:space="preserve"> //TODO check this </w:t>
+      </w:r>
+      <w:r>
+        <w:rPr>
+          <w:lang w:val="en-GB"/>
+        </w:rPr>
+        <w:t xml:space="preserve"> </w:t>
       </w:r>
     </w:p>
     <w:p>
@@ -830,8 +1803,6 @@
         </w:rPr>
         <w:t>D7) User sends only clear photos( if it is not clear he/she would retake the photo)</w:t>
       </w:r>
-      <w:bookmarkStart w:id="0" w:name="_GoBack"/>
-      <w:bookmarkEnd w:id="0"/>
     </w:p>
     <w:p>
       <w:pPr>
@@ -1406,6 +2377,18 @@
       <w:contextualSpacing/>
     </w:pPr>
   </w:style>
+  <w:style w:type="character" w:styleId="Collegamentoipertestuale">
+    <w:name w:val="Hyperlink"/>
+    <w:basedOn w:val="Carpredefinitoparagrafo"/>
+    <w:uiPriority w:val="99"/>
+    <w:semiHidden/>
+    <w:unhideWhenUsed/>
+    <w:rsid w:val="00FB4DD5"/>
+    <w:rPr>
+      <w:color w:val="0000FF"/>
+      <w:u w:val="single"/>
+    </w:rPr>
+  </w:style>
 </w:styles>
 </file>
 

</xml_diff>

<commit_message>
rasd document on polimi.sharepoint improved togheter
</commit_message>
<xml_diff>
--- a/Requirements/RASD.docx
+++ b/Requirements/RASD.docx
@@ -188,7 +188,7 @@
           <w:highlight w:val="yellow"/>
           <w:lang w:val="en-GB"/>
         </w:rPr>
-        <w:t>Ultimately, the system will have to be easy</w:t>
+        <w:t>Ultimately, the system will have to be easy to use,</w:t>
       </w:r>
       <w:r>
         <w:rPr>
@@ -204,7 +204,7 @@
           <w:highlight w:val="yellow"/>
           <w:lang w:val="en-GB"/>
         </w:rPr>
-        <w:t>to</w:t>
+        <w:t>reliable and highly scalable to fit perfectly with the mutable context in which it will end to</w:t>
       </w:r>
       <w:r>
         <w:rPr>
@@ -220,38 +220,6 @@
           <w:highlight w:val="yellow"/>
           <w:lang w:val="en-GB"/>
         </w:rPr>
-        <w:t>use,</w:t>
-      </w:r>
-      <w:r>
-        <w:rPr>
-          <w:color w:val="FF0000"/>
-          <w:highlight w:val="yellow"/>
-          <w:lang w:val="en-GB"/>
-        </w:rPr>
-        <w:t xml:space="preserve"> </w:t>
-      </w:r>
-      <w:r>
-        <w:rPr>
-          <w:color w:val="FF0000"/>
-          <w:highlight w:val="yellow"/>
-          <w:lang w:val="en-GB"/>
-        </w:rPr>
-        <w:t>reliable and highly scalable to fit perfectly with the mutable context in which it will end to</w:t>
-      </w:r>
-      <w:r>
-        <w:rPr>
-          <w:color w:val="FF0000"/>
-          <w:highlight w:val="yellow"/>
-          <w:lang w:val="en-GB"/>
-        </w:rPr>
-        <w:t xml:space="preserve"> </w:t>
-      </w:r>
-      <w:r>
-        <w:rPr>
-          <w:color w:val="FF0000"/>
-          <w:highlight w:val="yellow"/>
-          <w:lang w:val="en-GB"/>
-        </w:rPr>
         <w:t>be used</w:t>
       </w:r>
       <w:r>
@@ -302,112 +270,24 @@
         </w:rPr>
         <w:t xml:space="preserve"> </w:t>
       </w:r>
-      <w:r>
-        <w:rPr>
-          <w:color w:val="C00000"/>
-          <w:sz w:val="36"/>
-          <w:szCs w:val="36"/>
-          <w:highlight w:val="yellow"/>
-          <w:lang w:val="en-GB"/>
-        </w:rPr>
-        <w:t>poliziamunicipale online</w:t>
-      </w:r>
-    </w:p>
-    <w:p>
-      <w:pPr>
-        <w:rPr>
-          <w:lang w:val="en-GB"/>
-        </w:rPr>
-      </w:pPr>
-      <w:r>
-        <w:rPr>
-          <w:lang w:val="en-GB"/>
-        </w:rPr>
-        <w:t>SafeStreet aims to become the smartest and quickest way to report violations in Italy. The current systems are phone calls which can take lot of time</w:t>
-      </w:r>
-      <w:r>
-        <w:rPr>
-          <w:lang w:val="en-GB"/>
-        </w:rPr>
-        <w:t>,</w:t>
-      </w:r>
-      <w:r>
-        <w:rPr>
-          <w:lang w:val="en-GB"/>
-        </w:rPr>
-        <w:t xml:space="preserve"> take up the phone lines for more critical events </w:t>
-      </w:r>
-      <w:r>
-        <w:rPr>
-          <w:lang w:val="en-GB"/>
-        </w:rPr>
-        <w:t>and lacs evidence of the violation or other system like the site www.poliziamunicipale-online.it which is similar to phone calls , is more strict</w:t>
-      </w:r>
-      <w:r>
-        <w:rPr>
-          <w:lang w:val="en-GB"/>
-        </w:rPr>
-        <w:t xml:space="preserve"> , the interface is not </w:t>
-      </w:r>
-      <w:r>
-        <w:rPr>
-          <w:lang w:val="en-GB"/>
-        </w:rPr>
-        <w:t>user friendly and</w:t>
-      </w:r>
-      <w:r>
-        <w:rPr>
-          <w:lang w:val="en-GB"/>
-        </w:rPr>
-        <w:t xml:space="preserve"> it lacs possibility to give evidence of violations too.</w:t>
-      </w:r>
-      <w:r>
-        <w:rPr>
-          <w:lang w:val="en-GB"/>
-        </w:rPr>
-        <w:t xml:space="preserve"> </w:t>
-      </w:r>
-      <w:r>
-        <w:rPr>
-          <w:lang w:val="en-GB"/>
-        </w:rPr>
-        <w:t xml:space="preserve">The idea of our service is not unique there are already similar services in other countries, like in </w:t>
-      </w:r>
-      <w:r>
-        <w:rPr>
-          <w:lang w:val="en-GB"/>
-        </w:rPr>
-        <w:t>I</w:t>
-      </w:r>
-      <w:r>
-        <w:rPr>
-          <w:lang w:val="en-GB"/>
-        </w:rPr>
-        <w:t>ndia</w:t>
-      </w:r>
-      <w:r>
-        <w:rPr>
-          <w:lang w:val="en-GB"/>
-        </w:rPr>
-        <w:t xml:space="preserve"> they have </w:t>
-      </w:r>
-      <w:r>
-        <w:rPr>
-          <w:lang w:val="en-GB"/>
-        </w:rPr>
-        <w:t>“</w:t>
-      </w:r>
-      <w:r>
-        <w:rPr>
-          <w:lang w:val="en-GB"/>
-        </w:rPr>
-        <w:t>Public Eye.</w:t>
-      </w:r>
-      <w:r>
-        <w:rPr>
-          <w:lang w:val="en-GB"/>
-        </w:rPr>
-        <w:t xml:space="preserve"> OFFICIAL BTP APP”</w:t>
+    </w:p>
+    <w:p>
+      <w:pPr>
+        <w:rPr>
+          <w:lang w:val="en-GB"/>
+        </w:rPr>
+      </w:pPr>
+      <w:r>
+        <w:rPr>
+          <w:lang w:val="en-GB"/>
+        </w:rPr>
+        <w:t>SafeStreets</w:t>
+      </w:r>
+      <w:r>
+        <w:rPr>
+          <w:lang w:val="en-GB"/>
+        </w:rPr>
+        <w:t xml:space="preserve"> aims to become the smartest and quickest way to report violations in Italy. The current systems are phone calls which can take lot of time, take up the phone lines for more critical events and lacs evidence of the violation or other system like the site www.poliziamunicipale-online.it which is similar to phone calls , is more strict , the interface is not user friendly and it lacs possibility to give evidence of violations too. The idea of our service is not unique there are already similar services in other countries, like in India they have “Public Eye. OFFICIAL BTP APP”</w:t>
       </w:r>
     </w:p>
     <w:p>
@@ -503,6 +383,11 @@
           <w:lang w:val="en-GB"/>
         </w:rPr>
         <w:tab/>
+      </w:r>
+      <w:r>
+        <w:rPr>
+          <w:lang w:val="en-GB"/>
+        </w:rPr>
         <w:t>G1-1) Send picture of violation</w:t>
       </w:r>
     </w:p>
@@ -518,6 +403,11 @@
           <w:lang w:val="en-GB"/>
         </w:rPr>
         <w:tab/>
+      </w:r>
+      <w:r>
+        <w:rPr>
+          <w:lang w:val="en-GB"/>
+        </w:rPr>
         <w:t>G1-2) Send Position of the violation</w:t>
       </w:r>
     </w:p>
@@ -532,7 +422,6 @@
         <w:rPr>
           <w:lang w:val="en-GB"/>
         </w:rPr>
-        <w:lastRenderedPageBreak/>
         <w:t>G2) Allow authorities to reserve an assignment</w:t>
       </w:r>
     </w:p>
@@ -622,6 +511,11 @@
           <w:lang w:val="en-GB"/>
         </w:rPr>
         <w:tab/>
+      </w:r>
+      <w:r>
+        <w:rPr>
+          <w:lang w:val="en-GB"/>
+        </w:rPr>
         <w:t>provided by them</w:t>
       </w:r>
     </w:p>
@@ -668,6 +562,11 @@
           <w:lang w:val="en-GB"/>
         </w:rPr>
         <w:tab/>
+      </w:r>
+      <w:r>
+        <w:rPr>
+          <w:lang w:val="en-GB"/>
+        </w:rPr>
         <w:t>G</w:t>
       </w:r>
       <w:r>
@@ -700,6 +599,11 @@
           <w:lang w:val="en-GB"/>
         </w:rPr>
         <w:tab/>
+      </w:r>
+      <w:r>
+        <w:rPr>
+          <w:lang w:val="en-GB"/>
+        </w:rPr>
         <w:t>G</w:t>
       </w:r>
       <w:r>
@@ -726,6 +630,11 @@
           <w:lang w:val="en-GB"/>
         </w:rPr>
         <w:tab/>
+      </w:r>
+      <w:r>
+        <w:rPr>
+          <w:lang w:val="en-GB"/>
+        </w:rPr>
         <w:t>G</w:t>
       </w:r>
       <w:r>
@@ -758,6 +667,11 @@
           <w:lang w:val="en-GB"/>
         </w:rPr>
         <w:tab/>
+      </w:r>
+      <w:r>
+        <w:rPr>
+          <w:lang w:val="en-GB"/>
+        </w:rPr>
         <w:t>G</w:t>
       </w:r>
       <w:r>
@@ -784,6 +698,11 @@
           <w:lang w:val="en-GB"/>
         </w:rPr>
         <w:tab/>
+      </w:r>
+      <w:r>
+        <w:rPr>
+          <w:lang w:val="en-GB"/>
+        </w:rPr>
         <w:t>G</w:t>
       </w:r>
       <w:r>
@@ -823,6 +742,11 @@
           <w:lang w:val="en-GB"/>
         </w:rPr>
         <w:tab/>
+      </w:r>
+      <w:r>
+        <w:rPr>
+          <w:lang w:val="en-GB"/>
+        </w:rPr>
         <w:t>S1) Offer different levels of visibility to different type of users</w:t>
       </w:r>
     </w:p>
@@ -837,6 +761,11 @@
           <w:lang w:val="en-GB"/>
         </w:rPr>
         <w:tab/>
+      </w:r>
+      <w:r>
+        <w:rPr>
+          <w:lang w:val="en-GB"/>
+        </w:rPr>
         <w:t>S2) Personal data of users are stored respecting current security standards</w:t>
       </w:r>
     </w:p>
@@ -1114,7 +1043,6 @@
         <w:rPr>
           <w:lang w:val="en-GB"/>
         </w:rPr>
-        <w:lastRenderedPageBreak/>
         <w:t>2)send notification to authorities (controlled by system observed by world)</w:t>
       </w:r>
     </w:p>
@@ -1152,69 +1080,6 @@
         <w:rPr>
           <w:lang w:val="en-GB"/>
         </w:rPr>
-        <w:t>-User: term used to identify any possible person which uses our application and has registered to our service:</w:t>
-      </w:r>
-    </w:p>
-    <w:p>
-      <w:pPr>
-        <w:rPr>
-          <w:lang w:val="en-GB"/>
-        </w:rPr>
-      </w:pPr>
-      <w:r>
-        <w:rPr>
-          <w:lang w:val="en-GB"/>
-        </w:rPr>
-        <w:tab/>
-        <w:t xml:space="preserve">- Citizen: our source of information and main contributors to the service. They provide information </w:t>
-      </w:r>
-      <w:r>
-        <w:rPr>
-          <w:lang w:val="en-GB"/>
-        </w:rPr>
-        <w:tab/>
-        <w:t>about violations with photos and possibly some notes.</w:t>
-      </w:r>
-    </w:p>
-    <w:p>
-      <w:pPr>
-        <w:ind w:left="705"/>
-        <w:rPr>
-          <w:lang w:val="en-GB"/>
-        </w:rPr>
-      </w:pPr>
-      <w:r>
-        <w:rPr>
-          <w:lang w:val="en-GB"/>
-        </w:rPr>
-        <w:t>-Municipality: people managing local systems in a given area. Those users should be able to take decisions to change unsafe areas thanks to their //TODO carica istituzionale</w:t>
-      </w:r>
-    </w:p>
-    <w:p>
-      <w:pPr>
-        <w:ind w:left="705"/>
-        <w:rPr>
-          <w:lang w:val="en-GB"/>
-        </w:rPr>
-      </w:pPr>
-      <w:r>
-        <w:rPr>
-          <w:lang w:val="en-GB"/>
-        </w:rPr>
-        <w:tab/>
-        <w:t>-Authority: police agents. They are invited to use the service by municipality users who can ask creation of their account.</w:t>
-      </w:r>
-    </w:p>
-    <w:p>
-      <w:pPr>
-        <w:rPr>
-          <w:lang w:val="en-GB"/>
-        </w:rPr>
-      </w:pPr>
-      <w:r>
-        <w:rPr>
-          <w:lang w:val="en-GB"/>
-        </w:rPr>
         <w:t>-Violation:</w:t>
       </w:r>
       <w:r>
@@ -1241,6 +1106,32 @@
           <w:lang w:val="en-GB"/>
         </w:rPr>
         <w:t>external software that provides maps and directions to reach the position of a violation</w:t>
+      </w:r>
+    </w:p>
+    <w:p>
+      <w:pPr>
+        <w:rPr>
+          <w:lang w:val="en-GB"/>
+        </w:rPr>
+      </w:pPr>
+      <w:r>
+        <w:rPr>
+          <w:lang w:val="en-GB"/>
+        </w:rPr>
+        <w:t xml:space="preserve">-Licence plate Recognition Algorithm: </w:t>
+      </w:r>
+    </w:p>
+    <w:p>
+      <w:pPr>
+        <w:rPr>
+          <w:lang w:val="en-GB"/>
+        </w:rPr>
+      </w:pPr>
+      <w:r>
+        <w:rPr>
+          <w:lang w:val="en-GB"/>
+        </w:rPr>
+        <w:t>-Spam:</w:t>
       </w:r>
     </w:p>
     <w:p>
@@ -1290,6 +1181,13 @@
           <w:lang w:val="en-GB"/>
         </w:rPr>
         <w:br/>
+      </w:r>
+      <w:r>
+        <w:rPr>
+          <w:sz w:val="36"/>
+          <w:szCs w:val="36"/>
+          <w:lang w:val="en-GB"/>
+        </w:rPr>
         <w:t xml:space="preserve">API: </w:t>
       </w:r>
       <w:r>
@@ -1308,6 +1206,13 @@
           <w:lang w:val="en-GB"/>
         </w:rPr>
         <w:br/>
+      </w:r>
+      <w:r>
+        <w:rPr>
+          <w:sz w:val="36"/>
+          <w:szCs w:val="36"/>
+          <w:lang w:val="en-GB"/>
+        </w:rPr>
         <w:t xml:space="preserve">GPS: </w:t>
       </w:r>
       <w:r>
@@ -1350,8 +1255,9 @@
           <w:szCs w:val="20"/>
           <w:lang w:val="en-GB"/>
         </w:rPr>
-        <w:t>• [Gn]: n-</w:t>
-      </w:r>
+        <w:t>• [</w:t>
+      </w:r>
+      <w:proofErr w:type="spellStart"/>
       <w:r>
         <w:rPr>
           <w:rFonts w:ascii="Georgia" w:hAnsi="Georgia" w:cs="Georgia"/>
@@ -1359,8 +1265,9 @@
           <w:szCs w:val="20"/>
           <w:lang w:val="en-GB"/>
         </w:rPr>
-        <w:t xml:space="preserve">th </w:t>
-      </w:r>
+        <w:t>Gn</w:t>
+      </w:r>
+      <w:proofErr w:type="spellEnd"/>
       <w:r>
         <w:rPr>
           <w:rFonts w:ascii="Georgia" w:hAnsi="Georgia" w:cs="Georgia"/>
@@ -1368,18 +1275,19 @@
           <w:szCs w:val="20"/>
           <w:lang w:val="en-GB"/>
         </w:rPr>
-        <w:t>goal.</w:t>
-      </w:r>
-    </w:p>
-    <w:p>
-      <w:pPr>
+        <w:t>]: n-</w:t>
+      </w:r>
+      <w:proofErr w:type="spellStart"/>
+      <w:r>
         <w:rPr>
           <w:rFonts w:ascii="Georgia" w:hAnsi="Georgia" w:cs="Georgia"/>
           <w:sz w:val="20"/>
           <w:szCs w:val="20"/>
           <w:lang w:val="en-GB"/>
         </w:rPr>
-      </w:pPr>
+        <w:t>th</w:t>
+      </w:r>
+      <w:proofErr w:type="spellEnd"/>
       <w:r>
         <w:rPr>
           <w:rFonts w:ascii="Georgia" w:hAnsi="Georgia" w:cs="Georgia"/>
@@ -1387,17 +1295,18 @@
           <w:szCs w:val="20"/>
           <w:lang w:val="en-GB"/>
         </w:rPr>
-        <w:t>• [Dn]: n-</w:t>
-      </w:r>
-      <w:r>
+        <w:t xml:space="preserve"> goal.</w:t>
+      </w:r>
+    </w:p>
+    <w:p>
+      <w:pPr>
         <w:rPr>
           <w:rFonts w:ascii="Georgia" w:hAnsi="Georgia" w:cs="Georgia"/>
           <w:sz w:val="20"/>
           <w:szCs w:val="20"/>
           <w:lang w:val="en-GB"/>
         </w:rPr>
-        <w:t xml:space="preserve">th </w:t>
-      </w:r>
+      </w:pPr>
       <w:r>
         <w:rPr>
           <w:rFonts w:ascii="Georgia" w:hAnsi="Georgia" w:cs="Georgia"/>
@@ -1405,17 +1314,9 @@
           <w:szCs w:val="20"/>
           <w:lang w:val="en-GB"/>
         </w:rPr>
-        <w:t>domain assumption.</w:t>
-      </w:r>
-    </w:p>
-    <w:p>
-      <w:pPr>
-        <w:rPr>
-          <w:sz w:val="36"/>
-          <w:szCs w:val="36"/>
-          <w:lang w:val="en-GB"/>
-        </w:rPr>
-      </w:pPr>
+        <w:t>• [</w:t>
+      </w:r>
+      <w:proofErr w:type="spellStart"/>
       <w:r>
         <w:rPr>
           <w:rFonts w:ascii="Georgia" w:hAnsi="Georgia" w:cs="Georgia"/>
@@ -1423,8 +1324,9 @@
           <w:szCs w:val="20"/>
           <w:lang w:val="en-GB"/>
         </w:rPr>
-        <w:t>• [Rn]: n-</w:t>
-      </w:r>
+        <w:t>Dn</w:t>
+      </w:r>
+      <w:proofErr w:type="spellEnd"/>
       <w:r>
         <w:rPr>
           <w:rFonts w:ascii="Georgia" w:hAnsi="Georgia" w:cs="Georgia"/>
@@ -1432,8 +1334,9 @@
           <w:szCs w:val="20"/>
           <w:lang w:val="en-GB"/>
         </w:rPr>
-        <w:t xml:space="preserve">th </w:t>
-      </w:r>
+        <w:t>]: n-</w:t>
+      </w:r>
+      <w:proofErr w:type="spellStart"/>
       <w:r>
         <w:rPr>
           <w:rFonts w:ascii="Georgia" w:hAnsi="Georgia" w:cs="Georgia"/>
@@ -1441,7 +1344,55 @@
           <w:szCs w:val="20"/>
           <w:lang w:val="en-GB"/>
         </w:rPr>
-        <w:t>requirement.</w:t>
+        <w:t>th</w:t>
+      </w:r>
+      <w:proofErr w:type="spellEnd"/>
+      <w:r>
+        <w:rPr>
+          <w:rFonts w:ascii="Georgia" w:hAnsi="Georgia" w:cs="Georgia"/>
+          <w:sz w:val="20"/>
+          <w:szCs w:val="20"/>
+          <w:lang w:val="en-GB"/>
+        </w:rPr>
+        <w:t xml:space="preserve"> domain assumption.</w:t>
+      </w:r>
+    </w:p>
+    <w:p>
+      <w:pPr>
+        <w:rPr>
+          <w:sz w:val="36"/>
+          <w:szCs w:val="36"/>
+          <w:lang w:val="en-GB"/>
+        </w:rPr>
+      </w:pPr>
+      <w:r>
+        <w:rPr>
+          <w:rFonts w:ascii="Georgia" w:hAnsi="Georgia" w:cs="Georgia"/>
+          <w:sz w:val="20"/>
+          <w:szCs w:val="20"/>
+          <w:lang w:val="en-GB"/>
+        </w:rPr>
+        <w:t>• [Rn]: n-</w:t>
+      </w:r>
+      <w:proofErr w:type="spellStart"/>
+      <w:r>
+        <w:rPr>
+          <w:rFonts w:ascii="Georgia" w:hAnsi="Georgia" w:cs="Georgia"/>
+          <w:sz w:val="20"/>
+          <w:szCs w:val="20"/>
+          <w:lang w:val="en-GB"/>
+        </w:rPr>
+        <w:t>th</w:t>
+      </w:r>
+      <w:proofErr w:type="spellEnd"/>
+      <w:r>
+        <w:rPr>
+          <w:rFonts w:ascii="Georgia" w:hAnsi="Georgia" w:cs="Georgia"/>
+          <w:sz w:val="20"/>
+          <w:szCs w:val="20"/>
+          <w:lang w:val="en-GB"/>
+        </w:rPr>
+        <w:t xml:space="preserve"> requirement.</w:t>
       </w:r>
       <w:r>
         <w:rPr>
@@ -1523,9 +1474,6 @@
     </w:p>
     <w:p>
       <w:pPr>
-        <w:autoSpaceDE w:val="0"/>
-        <w:autoSpaceDN w:val="0"/>
-        <w:adjustRightInd w:val="0"/>
         <w:spacing w:after="0" w:line="240" w:lineRule="auto"/>
         <w:rPr>
           <w:rFonts w:ascii="Georgia" w:hAnsi="Georgia" w:cs="Georgia"/>
@@ -1543,10 +1491,10 @@
         </w:rPr>
         <w:t>• Alloy Dynamic Model example: “</w:t>
       </w:r>
-      <w:hyperlink r:id="rId5" w:history="1">
+      <w:hyperlink r:id="Ree384803e5114499">
         <w:r>
           <w:rPr>
-            <w:rStyle w:val="Collegamentoipertestuale"/>
+            <w:rStyle w:val="Hyperlink"/>
             <w:lang w:val="en-GB"/>
           </w:rPr>
           <w:t>http://homepage.cs.uiowa.edu/~tinelli/classes/181/Spring10/Notes/09-dynamic-models.pdf</w:t>
@@ -1559,16 +1507,7 @@
           <w:szCs w:val="20"/>
           <w:lang w:val="en-GB"/>
         </w:rPr>
-        <w:t xml:space="preserve"> </w:t>
-      </w:r>
-      <w:r>
-        <w:rPr>
-          <w:rFonts w:ascii="Georgia" w:hAnsi="Georgia" w:cs="Georgia"/>
-          <w:sz w:val="20"/>
-          <w:szCs w:val="20"/>
-          <w:lang w:val="en-GB"/>
-        </w:rPr>
-        <w:t>"</w:t>
+        <w:t xml:space="preserve"> "</w:t>
       </w:r>
     </w:p>
     <w:p>
@@ -1614,6 +1553,50 @@
     </w:p>
     <w:p>
       <w:pPr>
+        <w:pStyle w:val="Normal"/>
+        <w:rPr>
+          <w:rFonts w:ascii="Georgia" w:hAnsi="Georgia" w:cs="Georgia"/>
+          <w:sz w:val="20"/>
+          <w:szCs w:val="20"/>
+          <w:lang w:val="en-GB"/>
+        </w:rPr>
+      </w:pPr>
+      <w:r>
+        <w:rPr>
+          <w:rFonts w:ascii="Georgia" w:hAnsi="Georgia" w:cs="Georgia"/>
+          <w:sz w:val="20"/>
+          <w:szCs w:val="20"/>
+          <w:lang w:val="en-GB"/>
+        </w:rPr>
+        <w:t>•</w:t>
+      </w:r>
+      <w:hyperlink r:id="R548a129203624d8e">
+        <w:r>
+          <w:rPr>
+            <w:rStyle w:val="Hyperlink"/>
+            <w:rFonts w:ascii="Georgia" w:hAnsi="Georgia" w:eastAsia="Georgia" w:cs="Georgia"/>
+            <w:noProof w:val="0"/>
+            <w:sz w:val="20"/>
+            <w:szCs w:val="20"/>
+            <w:lang w:val="en-GB"/>
+          </w:rPr>
+          <w:t>https://milano.corriere.it/notizie/cronaca/18_dicembre_12/milano-allarme-sosta-selvaggia-ogni-giorno-divieto-centomila-auto-solo-3percento-sanzioni-abe397ce-fe44-11e8-89a1-ceb28fd9db2c.shtml?refresh_ce-cp</w:t>
+        </w:r>
+      </w:hyperlink>
+    </w:p>
+    <w:p>
+      <w:pPr>
+        <w:pStyle w:val="Normal"/>
+        <w:rPr>
+          <w:rFonts w:ascii="Georgia" w:hAnsi="Georgia" w:cs="Georgia"/>
+          <w:sz w:val="20"/>
+          <w:szCs w:val="20"/>
+          <w:lang w:val="en-GB"/>
+        </w:rPr>
+      </w:pPr>
+    </w:p>
+    <w:p>
+      <w:pPr>
         <w:rPr>
           <w:lang w:val="en-GB"/>
         </w:rPr>
@@ -1630,8 +1613,6 @@
         </w:rPr>
         <w:t xml:space="preserve"> //TODO when everything else is done</w:t>
       </w:r>
-      <w:bookmarkStart w:id="0" w:name="_GoBack"/>
-      <w:bookmarkEnd w:id="0"/>
     </w:p>
     <w:p>
       <w:pPr>
@@ -1655,26 +1636,1217 @@
           <w:lang w:val="en-GB"/>
         </w:rPr>
       </w:pPr>
-      <w:r>
+    </w:p>
+    <w:p>
+      <w:pPr>
         <w:rPr>
           <w:sz w:val="56"/>
           <w:szCs w:val="56"/>
           <w:lang w:val="en-GB"/>
         </w:rPr>
-        <w:t>Domain Assumptions</w:t>
-      </w:r>
-    </w:p>
-    <w:p>
-      <w:pPr>
-        <w:rPr>
-          <w:lang w:val="en-GB"/>
-        </w:rPr>
-      </w:pPr>
-      <w:r>
-        <w:rPr>
-          <w:lang w:val="en-GB"/>
-        </w:rPr>
-        <w:lastRenderedPageBreak/>
+      </w:pPr>
+      <w:r>
+        <w:rPr>
+          <w:sz w:val="56"/>
+          <w:szCs w:val="56"/>
+          <w:lang w:val="en-GB"/>
+        </w:rPr>
+        <w:t>2 Overall Description</w:t>
+      </w:r>
+    </w:p>
+    <w:p>
+      <w:pPr>
+        <w:rPr>
+          <w:sz w:val="32"/>
+          <w:szCs w:val="32"/>
+          <w:lang w:val="en-GB"/>
+        </w:rPr>
+      </w:pPr>
+      <w:r>
+        <w:rPr>
+          <w:sz w:val="32"/>
+          <w:szCs w:val="32"/>
+          <w:lang w:val="en-GB"/>
+        </w:rPr>
+        <w:t>2.1 Product perspective</w:t>
+      </w:r>
+    </w:p>
+    <w:p>
+      <w:pPr>
+        <w:rPr>
+          <w:lang w:val="en-GB"/>
+        </w:rPr>
+      </w:pPr>
+      <w:r>
+        <w:rPr>
+          <w:lang w:val="en-GB"/>
+        </w:rPr>
+        <w:t>The system will be developed from scratch using external elements such as Mapping systems and algorithm to recognise licence plates. We choose to take those external elements to decouple mapping problems from our project implementation and to use already tested algorithms to recognise licence plates</w:t>
+      </w:r>
+      <w:r>
+        <w:rPr>
+          <w:lang w:val="en-GB"/>
+        </w:rPr>
+        <w:t>.</w:t>
+      </w:r>
+    </w:p>
+    <w:p>
+      <w:pPr>
+        <w:rPr>
+          <w:sz w:val="32"/>
+          <w:szCs w:val="32"/>
+          <w:lang w:val="en-GB"/>
+        </w:rPr>
+      </w:pPr>
+      <w:bookmarkStart w:name="_GoBack" w:id="0"/>
+      <w:bookmarkEnd w:id="0"/>
+      <w:r>
+        <w:rPr>
+          <w:sz w:val="32"/>
+          <w:szCs w:val="32"/>
+          <w:lang w:val="en-GB"/>
+        </w:rPr>
+        <w:t>2.2 Product</w:t>
+      </w:r>
+      <w:r>
+        <w:rPr>
+          <w:sz w:val="32"/>
+          <w:szCs w:val="32"/>
+          <w:lang w:val="en-GB"/>
+        </w:rPr>
+        <w:t xml:space="preserve"> functions</w:t>
+      </w:r>
+    </w:p>
+    <w:p>
+      <w:pPr>
+        <w:rPr>
+          <w:sz w:val="20"/>
+          <w:szCs w:val="20"/>
+          <w:lang w:val="en-GB"/>
+        </w:rPr>
+      </w:pPr>
+      <w:r>
+        <w:rPr>
+          <w:sz w:val="20"/>
+          <w:szCs w:val="20"/>
+          <w:lang w:val="en-GB"/>
+        </w:rPr>
+        <w:t>In this section we provide a list of functionalities offered by our system</w:t>
+      </w:r>
+      <w:r>
+        <w:rPr>
+          <w:sz w:val="20"/>
+          <w:szCs w:val="20"/>
+          <w:lang w:val="en-GB"/>
+        </w:rPr>
+        <w:t xml:space="preserve">. </w:t>
+      </w:r>
+      <w:r>
+        <w:rPr>
+          <w:sz w:val="20"/>
+          <w:szCs w:val="20"/>
+          <w:lang w:val="en-GB"/>
+        </w:rPr>
+        <w:t xml:space="preserve">We will describe those functionalities and </w:t>
+      </w:r>
+      <w:r>
+        <w:rPr>
+          <w:sz w:val="20"/>
+          <w:szCs w:val="20"/>
+          <w:lang w:val="en-GB"/>
+        </w:rPr>
+        <w:t xml:space="preserve">in later section we will </w:t>
+      </w:r>
+      <w:r>
+        <w:rPr>
+          <w:sz w:val="20"/>
+          <w:szCs w:val="20"/>
+          <w:lang w:val="en-GB"/>
+        </w:rPr>
+        <w:t>better analyse interactions of users with those functions.</w:t>
+      </w:r>
+    </w:p>
+    <w:p>
+      <w:pPr>
+        <w:rPr>
+          <w:sz w:val="32"/>
+          <w:szCs w:val="32"/>
+          <w:lang w:val="en-GB"/>
+        </w:rPr>
+      </w:pPr>
+      <w:r>
+        <w:rPr>
+          <w:sz w:val="32"/>
+          <w:szCs w:val="32"/>
+          <w:lang w:val="en-GB"/>
+        </w:rPr>
+        <w:t xml:space="preserve">2.2.1 </w:t>
+      </w:r>
+      <w:r>
+        <w:rPr>
+          <w:sz w:val="32"/>
+          <w:szCs w:val="32"/>
+          <w:lang w:val="en-GB"/>
+        </w:rPr>
+        <w:t xml:space="preserve">Mapping System </w:t>
+      </w:r>
+    </w:p>
+    <w:p>
+      <w:pPr>
+        <w:rPr>
+          <w:color w:val="000000" w:themeColor="text1"/>
+          <w:lang w:val="en-GB"/>
+        </w:rPr>
+      </w:pPr>
+      <w:r>
+        <w:rPr>
+          <w:lang w:val="en-GB"/>
+        </w:rPr>
+        <w:t xml:space="preserve">An external mapping system will be used </w:t>
+      </w:r>
+      <w:r>
+        <w:rPr>
+          <w:lang w:val="en-GB"/>
+        </w:rPr>
+        <w:t xml:space="preserve">to guarantee </w:t>
+      </w:r>
+      <w:r>
+        <w:rPr>
+          <w:lang w:val="en-GB"/>
+        </w:rPr>
+        <w:t>better performances than a</w:t>
+      </w:r>
+      <w:r>
+        <w:rPr>
+          <w:color w:val="5B9BD5" w:themeColor="accent5" w:themeTint="FF" w:themeShade="FF"/>
+          <w:lang w:val="en-GB"/>
+        </w:rPr>
+        <w:t xml:space="preserve"> </w:t>
+      </w:r>
+      <w:r>
+        <w:rPr>
+          <w:color w:val="000000" w:themeColor="text1" w:themeTint="FF" w:themeShade="FF"/>
+          <w:lang w:val="en-GB"/>
+        </w:rPr>
+        <w:t>system to</w:t>
+      </w:r>
+      <w:r>
+        <w:rPr>
+          <w:color w:val="000000" w:themeColor="text1" w:themeTint="FF" w:themeShade="FF"/>
+          <w:lang w:val="en-GB"/>
+        </w:rPr>
+        <w:t xml:space="preserve"> implement from </w:t>
+      </w:r>
+      <w:r>
+        <w:rPr>
+          <w:color w:val="000000" w:themeColor="text1" w:themeTint="FF" w:themeShade="FF"/>
+          <w:lang w:val="en-GB"/>
+        </w:rPr>
+        <w:t>scratch</w:t>
+      </w:r>
+      <w:r>
+        <w:rPr>
+          <w:color w:val="000000" w:themeColor="text1" w:themeTint="FF" w:themeShade="FF"/>
+          <w:lang w:val="en-GB"/>
+        </w:rPr>
+        <w:t>.</w:t>
+      </w:r>
+    </w:p>
+    <w:p>
+      <w:pPr>
+        <w:rPr>
+          <w:lang w:val="en-GB"/>
+        </w:rPr>
+      </w:pPr>
+      <w:r>
+        <w:rPr>
+          <w:lang w:val="en-GB"/>
+        </w:rPr>
+        <w:t xml:space="preserve">This won’t </w:t>
+      </w:r>
+      <w:r>
+        <w:rPr>
+          <w:lang w:val="en-GB"/>
+        </w:rPr>
+        <w:t xml:space="preserve">ensure always the correctness of </w:t>
+      </w:r>
+      <w:r>
+        <w:rPr>
+          <w:lang w:val="en-GB"/>
+        </w:rPr>
+        <w:t>information given by that system.</w:t>
+      </w:r>
+      <w:r>
+        <w:rPr>
+          <w:lang w:val="en-GB"/>
+        </w:rPr>
+        <w:t xml:space="preserve"> </w:t>
+      </w:r>
+      <w:r>
+        <w:rPr>
+          <w:lang w:val="en-GB"/>
+        </w:rPr>
+        <w:t xml:space="preserve">Some issues about mapping systems like </w:t>
+      </w:r>
+      <w:r>
+        <w:rPr>
+          <w:lang w:val="en-GB"/>
+        </w:rPr>
+        <w:t xml:space="preserve">accidents </w:t>
+      </w:r>
+      <w:r>
+        <w:rPr>
+          <w:lang w:val="en-GB"/>
+        </w:rPr>
+        <w:t xml:space="preserve">occurred and </w:t>
+      </w:r>
+      <w:r>
+        <w:rPr>
+          <w:lang w:val="en-GB"/>
+        </w:rPr>
+        <w:t xml:space="preserve">blocked streets can’t be addressed in real time. </w:t>
+      </w:r>
+      <w:r>
+        <w:rPr>
+          <w:lang w:val="en-GB"/>
+        </w:rPr>
+        <w:t>Those kinds of problems</w:t>
+      </w:r>
+      <w:r>
+        <w:rPr>
+          <w:lang w:val="en-GB"/>
+        </w:rPr>
+        <w:t xml:space="preserve"> </w:t>
+      </w:r>
+      <w:r>
+        <w:rPr>
+          <w:lang w:val="en-GB"/>
+        </w:rPr>
+        <w:t xml:space="preserve">may need to rely on </w:t>
+      </w:r>
+      <w:r>
+        <w:rPr>
+          <w:lang w:val="en-GB"/>
+        </w:rPr>
+        <w:t>authority’s</w:t>
+      </w:r>
+      <w:r>
+        <w:rPr>
+          <w:lang w:val="en-GB"/>
+        </w:rPr>
+        <w:t xml:space="preserve"> knowledge of the area </w:t>
+      </w:r>
+      <w:r>
+        <w:rPr>
+          <w:lang w:val="en-GB"/>
+        </w:rPr>
+        <w:t xml:space="preserve">to be </w:t>
+      </w:r>
+      <w:r>
+        <w:rPr>
+          <w:lang w:val="en-GB"/>
+        </w:rPr>
+        <w:t>overcome.</w:t>
+      </w:r>
+    </w:p>
+    <w:p>
+      <w:pPr>
+        <w:rPr>
+          <w:sz w:val="32"/>
+          <w:szCs w:val="32"/>
+          <w:lang w:val="en-GB"/>
+        </w:rPr>
+      </w:pPr>
+      <w:r>
+        <w:rPr>
+          <w:sz w:val="32"/>
+          <w:szCs w:val="32"/>
+          <w:lang w:val="en-GB"/>
+        </w:rPr>
+        <w:t xml:space="preserve">2.2.2 </w:t>
+      </w:r>
+      <w:r>
+        <w:rPr>
+          <w:sz w:val="32"/>
+          <w:szCs w:val="32"/>
+          <w:lang w:val="en-GB"/>
+        </w:rPr>
+        <w:t>Licence Plate Recognition Alg</w:t>
+      </w:r>
+      <w:r>
+        <w:rPr>
+          <w:sz w:val="32"/>
+          <w:szCs w:val="32"/>
+          <w:lang w:val="en-GB"/>
+        </w:rPr>
+        <w:t>orithm</w:t>
+      </w:r>
+    </w:p>
+    <w:p>
+      <w:pPr>
+        <w:rPr>
+          <w:lang w:val="en-GB"/>
+        </w:rPr>
+      </w:pPr>
+      <w:r>
+        <w:rPr>
+          <w:lang w:val="en-GB"/>
+        </w:rPr>
+        <w:t xml:space="preserve">An external Licence Plate recognition algorithm </w:t>
+      </w:r>
+      <w:r>
+        <w:rPr>
+          <w:lang w:val="en-GB"/>
+        </w:rPr>
+        <w:t>will be adopted in our system</w:t>
+      </w:r>
+      <w:r>
+        <w:rPr>
+          <w:lang w:val="en-GB"/>
+        </w:rPr>
+        <w:t xml:space="preserve">. There are </w:t>
+      </w:r>
+      <w:r>
+        <w:rPr>
+          <w:color w:val="000000" w:themeColor="text1"/>
+          <w:lang w:val="en-GB"/>
+        </w:rPr>
+        <w:t xml:space="preserve">a lot </w:t>
+      </w:r>
+      <w:r>
+        <w:rPr>
+          <w:color w:val="000000" w:themeColor="text1"/>
+          <w:lang w:val="en-GB"/>
+        </w:rPr>
+        <w:t xml:space="preserve">of </w:t>
+      </w:r>
+      <w:r>
+        <w:rPr>
+          <w:lang w:val="en-GB"/>
+        </w:rPr>
+        <w:t>services</w:t>
+      </w:r>
+      <w:r>
+        <w:rPr>
+          <w:lang w:val="en-GB"/>
+        </w:rPr>
+        <w:t xml:space="preserve"> provided online and </w:t>
+      </w:r>
+      <w:r>
+        <w:rPr>
+          <w:lang w:val="en-GB"/>
+        </w:rPr>
+        <w:t xml:space="preserve">some </w:t>
+      </w:r>
+      <w:r>
+        <w:rPr>
+          <w:lang w:val="en-GB"/>
+        </w:rPr>
+        <w:t xml:space="preserve">open-source solutions. </w:t>
+      </w:r>
+      <w:r>
+        <w:rPr>
+          <w:lang w:val="en-GB"/>
+        </w:rPr>
+        <w:t>Those systems are</w:t>
+      </w:r>
+      <w:r>
+        <w:rPr>
+          <w:lang w:val="en-GB"/>
+        </w:rPr>
+        <w:t xml:space="preserve"> used by several people and companies and are tested </w:t>
+      </w:r>
+      <w:r>
+        <w:rPr>
+          <w:lang w:val="en-GB"/>
+        </w:rPr>
+        <w:t xml:space="preserve">so </w:t>
+      </w:r>
+      <w:r>
+        <w:rPr>
+          <w:lang w:val="en-GB"/>
+        </w:rPr>
+        <w:t xml:space="preserve">most kind of issues </w:t>
+      </w:r>
+      <w:r>
+        <w:rPr>
+          <w:lang w:val="en-GB"/>
+        </w:rPr>
+        <w:t xml:space="preserve">that may </w:t>
+      </w:r>
+      <w:r>
+        <w:rPr>
+          <w:lang w:val="en-GB"/>
+        </w:rPr>
+        <w:t xml:space="preserve">occur </w:t>
+      </w:r>
+      <w:r>
+        <w:rPr>
+          <w:lang w:val="en-GB"/>
+        </w:rPr>
+        <w:t>has</w:t>
+      </w:r>
+      <w:r>
+        <w:rPr>
+          <w:lang w:val="en-GB"/>
+        </w:rPr>
+        <w:t xml:space="preserve"> already been noticed and fixed. </w:t>
+      </w:r>
+      <w:r>
+        <w:rPr>
+          <w:lang w:val="en-GB"/>
+        </w:rPr>
+        <w:t xml:space="preserve">Considering our system is to be launched in </w:t>
+      </w:r>
+      <w:r>
+        <w:rPr>
+          <w:lang w:val="en-GB"/>
+        </w:rPr>
+        <w:t xml:space="preserve">Italy </w:t>
+      </w:r>
+      <w:r>
+        <w:rPr>
+          <w:lang w:val="en-GB"/>
+        </w:rPr>
+        <w:t>we will consider a solution better suited to recognize European licence plates.</w:t>
+      </w:r>
+    </w:p>
+    <w:p>
+      <w:pPr>
+        <w:rPr>
+          <w:sz w:val="32"/>
+          <w:szCs w:val="32"/>
+          <w:lang w:val="en-GB"/>
+        </w:rPr>
+      </w:pPr>
+      <w:r>
+        <w:rPr>
+          <w:sz w:val="32"/>
+          <w:szCs w:val="32"/>
+          <w:lang w:val="en-GB"/>
+        </w:rPr>
+        <w:t xml:space="preserve">2.2.3 </w:t>
+      </w:r>
+      <w:r>
+        <w:rPr>
+          <w:sz w:val="32"/>
+          <w:szCs w:val="32"/>
+          <w:lang w:val="en-GB"/>
+        </w:rPr>
+        <w:t>Municipality Servers maintenance</w:t>
+      </w:r>
+    </w:p>
+    <w:p>
+      <w:pPr>
+        <w:rPr>
+          <w:lang w:val="en-GB"/>
+        </w:rPr>
+      </w:pPr>
+      <w:r>
+        <w:rPr>
+          <w:lang w:val="en-GB"/>
+        </w:rPr>
+        <w:t xml:space="preserve">Our system can’t address problem of </w:t>
+      </w:r>
+      <w:r>
+        <w:rPr>
+          <w:lang w:val="en-GB"/>
+        </w:rPr>
+        <w:t xml:space="preserve">municipality </w:t>
+      </w:r>
+      <w:r>
+        <w:rPr>
+          <w:lang w:val="en-GB"/>
+        </w:rPr>
+        <w:t>server’s</w:t>
+      </w:r>
+      <w:r>
+        <w:rPr>
+          <w:lang w:val="en-GB"/>
+        </w:rPr>
+        <w:t xml:space="preserve"> </w:t>
+      </w:r>
+      <w:r>
+        <w:rPr>
+          <w:lang w:val="en-GB"/>
+        </w:rPr>
+        <w:t xml:space="preserve">unavailability issues. If a server is </w:t>
+      </w:r>
+      <w:r>
+        <w:rPr>
+          <w:lang w:val="en-GB"/>
+        </w:rPr>
+        <w:t xml:space="preserve">unavailable and needs </w:t>
+      </w:r>
+      <w:r>
+        <w:rPr>
+          <w:lang w:val="en-GB"/>
+        </w:rPr>
+        <w:t xml:space="preserve">maintenance </w:t>
+      </w:r>
+      <w:r>
+        <w:rPr>
+          <w:lang w:val="en-GB"/>
+        </w:rPr>
+        <w:t>statics for the area covered by that server may b</w:t>
+      </w:r>
+      <w:r>
+        <w:rPr>
+          <w:lang w:val="en-GB"/>
+        </w:rPr>
+        <w:t xml:space="preserve">ecome unavailable for an indefinite amount of time. </w:t>
+      </w:r>
+      <w:r>
+        <w:rPr>
+          <w:lang w:val="en-GB"/>
+        </w:rPr>
+        <w:t xml:space="preserve">To solve this problem </w:t>
+      </w:r>
+      <w:r>
+        <w:rPr>
+          <w:lang w:val="en-GB"/>
+        </w:rPr>
+        <w:t>SafeStreet</w:t>
+      </w:r>
+      <w:r>
+        <w:rPr>
+          <w:lang w:val="en-GB"/>
+        </w:rPr>
+        <w:t>s</w:t>
+      </w:r>
+      <w:r>
+        <w:rPr>
+          <w:lang w:val="en-GB"/>
+        </w:rPr>
+        <w:t xml:space="preserve"> may use the email address used to register the municipality to contact it and </w:t>
+      </w:r>
+      <w:r>
+        <w:rPr>
+          <w:lang w:val="en-GB"/>
+        </w:rPr>
+        <w:t>to point out the issue</w:t>
+      </w:r>
+      <w:r>
+        <w:rPr>
+          <w:lang w:val="en-GB"/>
+        </w:rPr>
+        <w:t>s.</w:t>
+      </w:r>
+    </w:p>
+    <w:p>
+      <w:pPr>
+        <w:rPr>
+          <w:sz w:val="56"/>
+          <w:szCs w:val="56"/>
+          <w:lang w:val="en-GB"/>
+        </w:rPr>
+      </w:pPr>
+      <w:r>
+        <w:rPr>
+          <w:sz w:val="56"/>
+          <w:szCs w:val="56"/>
+          <w:lang w:val="en-GB"/>
+        </w:rPr>
+        <w:t>2.3 User Characteristics</w:t>
+      </w:r>
+    </w:p>
+    <w:p>
+      <w:pPr>
+        <w:rPr>
+          <w:sz w:val="32"/>
+          <w:szCs w:val="32"/>
+          <w:lang w:val="en-GB"/>
+        </w:rPr>
+      </w:pPr>
+      <w:r>
+        <w:rPr>
+          <w:sz w:val="32"/>
+          <w:szCs w:val="32"/>
+          <w:lang w:val="en-GB"/>
+        </w:rPr>
+        <w:t>2.3.1 Actors</w:t>
+      </w:r>
+    </w:p>
+    <w:p>
+      <w:pPr>
+        <w:ind w:left="705"/>
+        <w:rPr>
+          <w:lang w:val="en-GB"/>
+        </w:rPr>
+      </w:pPr>
+      <w:r>
+        <w:rPr>
+          <w:sz w:val="32"/>
+          <w:szCs w:val="32"/>
+          <w:lang w:val="en-GB"/>
+        </w:rPr>
+        <w:t>-</w:t>
+      </w:r>
+      <w:r>
+        <w:rPr>
+          <w:lang w:val="en-GB"/>
+        </w:rPr>
+        <w:t>Visitor:</w:t>
+      </w:r>
+      <w:r>
+        <w:rPr>
+          <w:sz w:val="32"/>
+          <w:szCs w:val="32"/>
+          <w:lang w:val="en-GB"/>
+        </w:rPr>
+        <w:t xml:space="preserve"> </w:t>
+      </w:r>
+      <w:r>
+        <w:rPr>
+          <w:lang w:val="en-GB"/>
+        </w:rPr>
+        <w:t xml:space="preserve">a person using SafeStreets without being registered. </w:t>
+      </w:r>
+      <w:r>
+        <w:rPr>
+          <w:lang w:val="en-GB"/>
+        </w:rPr>
+        <w:t>He/she can only see statics, register or sign</w:t>
+      </w:r>
+      <w:r>
+        <w:rPr>
+          <w:lang w:val="en-GB"/>
+        </w:rPr>
+        <w:t>-i</w:t>
+      </w:r>
+      <w:r>
+        <w:rPr>
+          <w:lang w:val="en-GB"/>
+        </w:rPr>
+        <w:t>n to be recognized as a User</w:t>
+      </w:r>
+    </w:p>
+    <w:p>
+      <w:pPr>
+        <w:ind w:left="708"/>
+        <w:rPr>
+          <w:lang w:val="en-GB"/>
+        </w:rPr>
+      </w:pPr>
+      <w:r>
+        <w:rPr>
+          <w:lang w:val="en-GB"/>
+        </w:rPr>
+        <w:t>-</w:t>
+      </w:r>
+      <w:r>
+        <w:rPr>
+          <w:lang w:val="en-GB"/>
+        </w:rPr>
+        <w:t xml:space="preserve">Registered User/ </w:t>
+      </w:r>
+      <w:r>
+        <w:rPr>
+          <w:lang w:val="en-GB"/>
+        </w:rPr>
+        <w:t>User: term used to identify any person which uses our application and has registered to our service:</w:t>
+      </w:r>
+    </w:p>
+    <w:p>
+      <w:pPr>
+        <w:ind w:left="705"/>
+        <w:rPr>
+          <w:lang w:val="en-GB"/>
+        </w:rPr>
+      </w:pPr>
+      <w:r>
+        <w:rPr>
+          <w:lang w:val="en-GB"/>
+        </w:rPr>
+        <w:t xml:space="preserve">- Citizen: </w:t>
+      </w:r>
+      <w:r>
+        <w:rPr>
+          <w:lang w:val="en-GB"/>
+        </w:rPr>
+        <w:t xml:space="preserve">Is a User </w:t>
+      </w:r>
+      <w:r>
+        <w:rPr>
+          <w:lang w:val="en-GB"/>
+        </w:rPr>
+        <w:t xml:space="preserve">who provide the system </w:t>
+      </w:r>
+      <w:r>
+        <w:rPr>
+          <w:lang w:val="en-GB"/>
+        </w:rPr>
+        <w:t>information and</w:t>
+      </w:r>
+      <w:r>
+        <w:rPr>
+          <w:lang w:val="en-GB"/>
+        </w:rPr>
+        <w:t xml:space="preserve"> are the</w:t>
+      </w:r>
+      <w:r>
+        <w:rPr>
+          <w:lang w:val="en-GB"/>
+        </w:rPr>
+        <w:t xml:space="preserve"> main contributors to the service. They provide information about violations with photos and possibly some notes.</w:t>
+      </w:r>
+      <w:r>
+        <w:rPr>
+          <w:lang w:val="en-GB"/>
+        </w:rPr>
+        <w:t xml:space="preserve"> They can access data </w:t>
+      </w:r>
+      <w:r>
+        <w:rPr>
+          <w:lang w:val="en-GB"/>
+        </w:rPr>
+        <w:t>gathered by the system in form of statistics</w:t>
+      </w:r>
+      <w:r>
+        <w:rPr>
+          <w:lang w:val="en-GB"/>
+        </w:rPr>
+        <w:t>.</w:t>
+      </w:r>
+    </w:p>
+    <w:p>
+      <w:pPr>
+        <w:ind w:left="705"/>
+        <w:rPr>
+          <w:lang w:val="en-GB"/>
+        </w:rPr>
+      </w:pPr>
+      <w:r>
+        <w:rPr>
+          <w:lang w:val="en-GB"/>
+        </w:rPr>
+        <w:t xml:space="preserve">-Municipality: </w:t>
+      </w:r>
+      <w:r>
+        <w:rPr>
+          <w:lang w:val="en-GB"/>
+        </w:rPr>
+        <w:t>Users</w:t>
+      </w:r>
+      <w:r>
+        <w:rPr>
+          <w:lang w:val="en-GB"/>
+        </w:rPr>
+        <w:t xml:space="preserve"> managing local systems </w:t>
+      </w:r>
+      <w:r>
+        <w:rPr>
+          <w:lang w:val="en-GB"/>
+        </w:rPr>
+        <w:t>in each</w:t>
+      </w:r>
+      <w:r>
+        <w:rPr>
+          <w:lang w:val="en-GB"/>
+        </w:rPr>
+        <w:t xml:space="preserve"> area. Those users should be able to take decisions to change unsafe areas thanks to their </w:t>
+      </w:r>
+      <w:r>
+        <w:rPr>
+          <w:lang w:val="en-GB"/>
+        </w:rPr>
+        <w:t>status.</w:t>
+      </w:r>
+    </w:p>
+    <w:p>
+      <w:pPr>
+        <w:ind w:left="705"/>
+        <w:rPr>
+          <w:lang w:val="en-GB"/>
+        </w:rPr>
+      </w:pPr>
+      <w:r>
+        <w:rPr>
+          <w:lang w:val="en-GB"/>
+        </w:rPr>
+        <w:tab/>
+      </w:r>
+      <w:r>
+        <w:rPr>
+          <w:lang w:val="en-GB"/>
+        </w:rPr>
+        <w:t>-Authority: police agents. They are invited to use the service by municipality users who can ask creation of their account.</w:t>
+      </w:r>
+      <w:r>
+        <w:rPr>
+          <w:lang w:val="en-GB"/>
+        </w:rPr>
+        <w:t xml:space="preserve"> They can </w:t>
+      </w:r>
+      <w:r>
+        <w:rPr>
+          <w:lang w:val="en-GB"/>
+        </w:rPr>
+        <w:t>reserve assignments of violations to be addresse</w:t>
+      </w:r>
+      <w:r>
+        <w:rPr>
+          <w:lang w:val="en-GB"/>
+        </w:rPr>
+        <w:t xml:space="preserve">d. </w:t>
+      </w:r>
+      <w:r>
+        <w:rPr>
+          <w:lang w:val="en-GB"/>
+        </w:rPr>
+        <w:t>They can also refuse the assignment, mark it as spam</w:t>
+      </w:r>
+      <w:r>
+        <w:rPr>
+          <w:lang w:val="en-GB"/>
+        </w:rPr>
+        <w:t xml:space="preserve"> or </w:t>
+      </w:r>
+      <w:r>
+        <w:rPr>
+          <w:lang w:val="en-GB"/>
+        </w:rPr>
+        <w:t>send it to another authority.</w:t>
+      </w:r>
+    </w:p>
+    <w:p>
+      <w:pPr>
+        <w:rPr>
+          <w:sz w:val="56"/>
+          <w:szCs w:val="56"/>
+          <w:lang w:val="en-GB"/>
+        </w:rPr>
+      </w:pPr>
+      <w:r>
+        <w:rPr>
+          <w:sz w:val="56"/>
+          <w:szCs w:val="56"/>
+          <w:lang w:val="en-GB"/>
+        </w:rPr>
+        <w:t xml:space="preserve">2.4 </w:t>
+      </w:r>
+      <w:r>
+        <w:rPr>
+          <w:sz w:val="56"/>
+          <w:szCs w:val="56"/>
+          <w:lang w:val="en-GB"/>
+        </w:rPr>
+        <w:t>Constraints</w:t>
+      </w:r>
+    </w:p>
+    <w:p>
+      <w:pPr>
+        <w:rPr>
+          <w:sz w:val="32"/>
+          <w:szCs w:val="32"/>
+          <w:lang w:val="en-GB"/>
+        </w:rPr>
+      </w:pPr>
+      <w:r>
+        <w:rPr>
+          <w:sz w:val="32"/>
+          <w:szCs w:val="32"/>
+          <w:lang w:val="en-GB"/>
+        </w:rPr>
+        <w:t>2.4.1 Regulatory policies</w:t>
+      </w:r>
+    </w:p>
+    <w:p>
+      <w:pPr>
+        <w:rPr>
+          <w:lang w:val="en-GB"/>
+        </w:rPr>
+      </w:pPr>
+      <w:r>
+        <w:rPr>
+          <w:lang w:val="en-GB"/>
+        </w:rPr>
+        <w:t xml:space="preserve">The system will ask user for </w:t>
+      </w:r>
+      <w:r>
+        <w:rPr>
+          <w:lang w:val="en-GB"/>
+        </w:rPr>
+        <w:t>minimal information to recognize them.</w:t>
+      </w:r>
+      <w:r>
+        <w:rPr>
+          <w:lang w:val="en-GB"/>
+        </w:rPr>
+        <w:t xml:space="preserve"> The visitor should give the system only his /her email address and </w:t>
+      </w:r>
+      <w:r>
+        <w:rPr>
+          <w:lang w:val="en-GB"/>
+        </w:rPr>
+        <w:t xml:space="preserve">provide the system a username and a password </w:t>
+      </w:r>
+      <w:r>
+        <w:rPr>
+          <w:lang w:val="en-GB"/>
+        </w:rPr>
+        <w:t xml:space="preserve">to create an account. Email addresses won’t be used for commercial uses </w:t>
+      </w:r>
+      <w:r>
+        <w:rPr>
+          <w:lang w:val="en-GB"/>
+        </w:rPr>
+        <w:t>and will be stored only to give the possibility to recover an account in case the user loses his/her credentials.</w:t>
+      </w:r>
+    </w:p>
+    <w:p>
+      <w:pPr>
+        <w:rPr>
+          <w:sz w:val="32"/>
+          <w:szCs w:val="32"/>
+          <w:lang w:val="en-GB"/>
+        </w:rPr>
+      </w:pPr>
+      <w:r>
+        <w:rPr>
+          <w:sz w:val="32"/>
+          <w:szCs w:val="32"/>
+          <w:lang w:val="en-GB"/>
+        </w:rPr>
+        <w:t>2.4.2. Hardware limitations</w:t>
+      </w:r>
+    </w:p>
+    <w:p>
+      <w:pPr>
+        <w:rPr>
+          <w:lang w:val="en-GB"/>
+        </w:rPr>
+      </w:pPr>
+      <w:r>
+        <w:rPr>
+          <w:lang w:val="en-GB"/>
+        </w:rPr>
+        <w:t>• Mobile App</w:t>
+      </w:r>
+    </w:p>
+    <w:p>
+      <w:pPr>
+        <w:ind w:firstLine="708"/>
+        <w:rPr>
+          <w:lang w:val="en-GB"/>
+        </w:rPr>
+      </w:pPr>
+      <w:r>
+        <w:rPr>
+          <w:lang w:val="en-GB"/>
+        </w:rPr>
+        <w:t>- Android smartphone</w:t>
+      </w:r>
+    </w:p>
+    <w:p>
+      <w:pPr>
+        <w:ind w:firstLine="708"/>
+        <w:rPr>
+          <w:lang w:val="en-GB"/>
+        </w:rPr>
+      </w:pPr>
+      <w:r>
+        <w:rPr>
+          <w:lang w:val="en-GB"/>
+        </w:rPr>
+        <w:t>- 2G/3G/4G connection</w:t>
+      </w:r>
+    </w:p>
+    <w:p>
+      <w:pPr>
+        <w:ind w:firstLine="708"/>
+        <w:rPr>
+          <w:lang w:val="en-GB"/>
+        </w:rPr>
+      </w:pPr>
+      <w:r>
+        <w:rPr>
+          <w:lang w:val="en-GB"/>
+        </w:rPr>
+        <w:t>- GPS</w:t>
+      </w:r>
+    </w:p>
+    <w:p>
+      <w:pPr>
+        <w:rPr>
+          <w:lang w:val="en-GB"/>
+        </w:rPr>
+      </w:pPr>
+      <w:r>
+        <w:rPr>
+          <w:lang w:val="en-GB"/>
+        </w:rPr>
+        <w:t>• Web App</w:t>
+      </w:r>
+    </w:p>
+    <w:p>
+      <w:pPr>
+        <w:ind w:firstLine="708"/>
+        <w:rPr>
+          <w:lang w:val="en-GB"/>
+        </w:rPr>
+      </w:pPr>
+      <w:r>
+        <w:rPr>
+          <w:lang w:val="en-GB"/>
+        </w:rPr>
+        <w:t>- Modern browser able to retrieve user's location</w:t>
+      </w:r>
+    </w:p>
+    <w:p>
+      <w:pPr>
+        <w:rPr>
+          <w:sz w:val="32"/>
+          <w:szCs w:val="32"/>
+          <w:lang w:val="en-GB"/>
+        </w:rPr>
+      </w:pPr>
+      <w:r>
+        <w:rPr>
+          <w:sz w:val="32"/>
+          <w:szCs w:val="32"/>
+          <w:lang w:val="en-GB"/>
+        </w:rPr>
+        <w:t>2.4.3 Interfaces to other applications</w:t>
+      </w:r>
+    </w:p>
+    <w:p>
+      <w:pPr>
+        <w:rPr>
+          <w:lang w:val="en-GB"/>
+        </w:rPr>
+      </w:pPr>
+      <w:r>
+        <w:rPr>
+          <w:lang w:val="en-GB"/>
+        </w:rPr>
+        <w:t xml:space="preserve">In the first release no public interfaces will be opened and </w:t>
+      </w:r>
+      <w:r>
+        <w:rPr>
+          <w:lang w:val="en-GB"/>
+        </w:rPr>
+        <w:t xml:space="preserve">SafeStreets will only communicate with </w:t>
+      </w:r>
+      <w:r>
+        <w:rPr>
+          <w:lang w:val="en-GB"/>
+        </w:rPr>
+        <w:t>municipality servers to retrieve useful information about accidents.</w:t>
+      </w:r>
+    </w:p>
+    <w:p>
+      <w:pPr>
+        <w:rPr>
+          <w:rFonts w:ascii="Georgia" w:hAnsi="Georgia" w:cs="Georgia"/>
+          <w:sz w:val="52"/>
+          <w:szCs w:val="52"/>
+          <w:lang w:val="en-GB"/>
+        </w:rPr>
+      </w:pPr>
+      <w:r>
+        <w:rPr>
+          <w:rFonts w:ascii="Georgia" w:hAnsi="Georgia" w:cs="Georgia"/>
+          <w:sz w:val="52"/>
+          <w:szCs w:val="52"/>
+          <w:lang w:val="en-GB"/>
+        </w:rPr>
+        <w:t>2.5. Assumptions and dependencies</w:t>
+      </w:r>
+    </w:p>
+    <w:p>
+      <w:pPr>
+        <w:rPr>
+          <w:sz w:val="32"/>
+          <w:szCs w:val="32"/>
+          <w:lang w:val="en-GB"/>
+        </w:rPr>
+      </w:pPr>
+      <w:r>
+        <w:rPr>
+          <w:sz w:val="32"/>
+          <w:szCs w:val="32"/>
+          <w:lang w:val="en-GB"/>
+        </w:rPr>
+        <w:t>2.5.</w:t>
+      </w:r>
+      <w:r>
+        <w:rPr>
+          <w:sz w:val="32"/>
+          <w:szCs w:val="32"/>
+          <w:lang w:val="en-GB"/>
+        </w:rPr>
+        <w:t>1</w:t>
+      </w:r>
+      <w:r>
+        <w:rPr>
+          <w:sz w:val="32"/>
+          <w:szCs w:val="32"/>
+          <w:lang w:val="en-GB"/>
+        </w:rPr>
+        <w:t xml:space="preserve"> </w:t>
+      </w:r>
+      <w:r>
+        <w:rPr>
+          <w:sz w:val="32"/>
+          <w:szCs w:val="32"/>
+          <w:lang w:val="en-GB"/>
+        </w:rPr>
+        <w:t>Text assumptions</w:t>
+      </w:r>
+    </w:p>
+    <w:p>
+      <w:pPr>
+        <w:rPr>
+          <w:sz w:val="32"/>
+          <w:szCs w:val="32"/>
+          <w:lang w:val="en-GB"/>
+        </w:rPr>
+      </w:pPr>
+    </w:p>
+    <w:p>
+      <w:pPr>
+        <w:rPr>
+          <w:sz w:val="32"/>
+          <w:szCs w:val="32"/>
+          <w:lang w:val="en-GB"/>
+        </w:rPr>
+      </w:pPr>
+      <w:r>
+        <w:rPr>
+          <w:sz w:val="32"/>
+          <w:szCs w:val="32"/>
+          <w:lang w:val="en-GB"/>
+        </w:rPr>
+        <w:t>2.5.2</w:t>
+      </w:r>
+      <w:r>
+        <w:rPr>
+          <w:sz w:val="32"/>
+          <w:szCs w:val="32"/>
+          <w:lang w:val="en-GB"/>
+        </w:rPr>
+        <w:t xml:space="preserve"> </w:t>
+      </w:r>
+      <w:r>
+        <w:rPr>
+          <w:sz w:val="32"/>
+          <w:szCs w:val="32"/>
+          <w:lang w:val="en-GB"/>
+        </w:rPr>
+        <w:t>Domain assumptions</w:t>
+      </w:r>
+    </w:p>
+    <w:p>
+      <w:pPr>
+        <w:rPr>
+          <w:lang w:val="en-GB"/>
+        </w:rPr>
+      </w:pPr>
+      <w:r>
+        <w:rPr>
+          <w:lang w:val="en-GB"/>
+        </w:rPr>
         <w:t>D1)</w:t>
       </w:r>
       <w:r>
@@ -1801,39 +2973,1104 @@
         <w:rPr>
           <w:lang w:val="en-GB"/>
         </w:rPr>
-        <w:t>D7) User sends only clear photos( if it is not clear he/she would retake the photo)</w:t>
-      </w:r>
-    </w:p>
-    <w:p>
-      <w:pPr>
-        <w:rPr>
-          <w:lang w:val="en-GB"/>
-        </w:rPr>
-      </w:pPr>
-    </w:p>
-    <w:p>
-      <w:pPr>
-        <w:rPr>
-          <w:lang w:val="en-GB"/>
-        </w:rPr>
-      </w:pPr>
-    </w:p>
-    <w:p>
-      <w:pPr>
-        <w:rPr>
-          <w:lang w:val="en-GB"/>
-        </w:rPr>
-      </w:pPr>
-    </w:p>
-    <w:p>
-      <w:pPr>
-        <w:rPr>
-          <w:lang w:val="en-GB"/>
-        </w:rPr>
-      </w:pPr>
+        <w:t xml:space="preserve">D7) </w:t>
+      </w:r>
+      <w:r>
+        <w:rPr>
+          <w:lang w:val="en-GB"/>
+        </w:rPr>
+        <w:t>Citizen</w:t>
+      </w:r>
+      <w:r>
+        <w:rPr>
+          <w:lang w:val="en-GB"/>
+        </w:rPr>
+        <w:t xml:space="preserve"> sends only clear photos</w:t>
+      </w:r>
+      <w:r>
+        <w:rPr>
+          <w:lang w:val="en-GB"/>
+        </w:rPr>
+        <w:t xml:space="preserve"> </w:t>
+      </w:r>
+      <w:r>
+        <w:rPr>
+          <w:lang w:val="en-GB"/>
+        </w:rPr>
+        <w:t>(if it is not clear he/she would retake the photo)</w:t>
+      </w:r>
+    </w:p>
+    <w:p>
+      <w:pPr>
+        <w:rPr>
+          <w:lang w:val="en-GB"/>
+        </w:rPr>
+      </w:pPr>
+      <w:r>
+        <w:rPr>
+          <w:lang w:val="en-GB"/>
+        </w:rPr>
+        <w:t>D8) Municipality and authorities respects their duty of care</w:t>
+      </w:r>
+    </w:p>
+    <w:p>
+      <w:pPr>
+        <w:rPr>
+          <w:lang w:val="en-GB"/>
+        </w:rPr>
+      </w:pPr>
+    </w:p>
+    <w:p>
+      <w:pPr>
+        <w:rPr>
+          <w:lang w:val="en-GB"/>
+        </w:rPr>
+      </w:pPr>
+    </w:p>
+    <w:p>
+      <w:pPr>
+        <w:rPr>
+          <w:sz w:val="56"/>
+          <w:szCs w:val="56"/>
+          <w:lang w:val="en-GB"/>
+        </w:rPr>
+      </w:pPr>
+      <w:r>
+        <w:rPr>
+          <w:sz w:val="56"/>
+          <w:szCs w:val="56"/>
+          <w:lang w:val="en-GB"/>
+        </w:rPr>
+        <w:t>3. Specific Requirements</w:t>
+      </w:r>
+    </w:p>
+    <w:p>
+      <w:pPr>
+        <w:rPr>
+          <w:sz w:val="32"/>
+          <w:szCs w:val="32"/>
+          <w:lang w:val="en-GB"/>
+        </w:rPr>
+      </w:pPr>
+      <w:r>
+        <w:rPr>
+          <w:sz w:val="32"/>
+          <w:szCs w:val="32"/>
+          <w:lang w:val="en-GB"/>
+        </w:rPr>
+        <w:t>3.</w:t>
+      </w:r>
+      <w:r>
+        <w:rPr>
+          <w:sz w:val="32"/>
+          <w:szCs w:val="32"/>
+          <w:lang w:val="en-GB"/>
+        </w:rPr>
+        <w:t>1. External</w:t>
+      </w:r>
+      <w:r>
+        <w:rPr>
+          <w:sz w:val="32"/>
+          <w:szCs w:val="32"/>
+          <w:lang w:val="en-GB"/>
+        </w:rPr>
+        <w:t xml:space="preserve"> interface requirements</w:t>
+      </w:r>
+    </w:p>
+    <w:p>
+      <w:pPr>
+        <w:rPr>
+          <w:sz w:val="32"/>
+          <w:szCs w:val="32"/>
+          <w:lang w:val="en-GB"/>
+        </w:rPr>
+      </w:pPr>
+      <w:r>
+        <w:rPr>
+          <w:sz w:val="32"/>
+          <w:szCs w:val="32"/>
+          <w:lang w:val="en-GB"/>
+        </w:rPr>
+        <w:t>3.1.1. User Interfaces</w:t>
+      </w:r>
+    </w:p>
+    <w:p>
+      <w:pPr>
+        <w:rPr>
+          <w:sz w:val="32"/>
+          <w:szCs w:val="32"/>
+          <w:lang w:val="en-GB"/>
+        </w:rPr>
+      </w:pPr>
+      <w:r>
+        <w:rPr>
+          <w:sz w:val="32"/>
+          <w:szCs w:val="32"/>
+          <w:lang w:val="en-GB"/>
+        </w:rPr>
+        <w:tab/>
+      </w:r>
+      <w:r>
+        <w:rPr>
+          <w:sz w:val="32"/>
+          <w:szCs w:val="32"/>
+          <w:lang w:val="en-GB"/>
+        </w:rPr>
+        <w:t>3.1.1.1. Statistic</w:t>
+      </w:r>
+    </w:p>
+    <w:p>
+      <w:pPr>
+        <w:rPr>
+          <w:sz w:val="32"/>
+          <w:szCs w:val="32"/>
+          <w:lang w:val="en-GB"/>
+        </w:rPr>
+      </w:pPr>
+      <w:r>
+        <w:rPr>
+          <w:sz w:val="32"/>
+          <w:szCs w:val="32"/>
+          <w:lang w:val="en-GB"/>
+        </w:rPr>
+        <w:tab/>
+      </w:r>
+      <w:r>
+        <w:rPr>
+          <w:sz w:val="32"/>
+          <w:szCs w:val="32"/>
+          <w:lang w:val="en-GB"/>
+        </w:rPr>
+        <w:t>3.1.1.2. Login</w:t>
+      </w:r>
+    </w:p>
+    <w:p>
+      <w:pPr>
+        <w:rPr>
+          <w:sz w:val="32"/>
+          <w:szCs w:val="32"/>
+          <w:lang w:val="en-GB"/>
+        </w:rPr>
+      </w:pPr>
+      <w:r>
+        <w:rPr>
+          <w:sz w:val="32"/>
+          <w:szCs w:val="32"/>
+          <w:lang w:val="en-GB"/>
+        </w:rPr>
+        <w:tab/>
+      </w:r>
+      <w:r>
+        <w:rPr>
+          <w:sz w:val="32"/>
+          <w:szCs w:val="32"/>
+          <w:lang w:val="en-GB"/>
+        </w:rPr>
+        <w:tab/>
+      </w:r>
+      <w:r>
+        <w:rPr>
+          <w:sz w:val="32"/>
+          <w:szCs w:val="32"/>
+          <w:lang w:val="en-GB"/>
+        </w:rPr>
+        <w:t xml:space="preserve">3.1.1.2.1 </w:t>
+      </w:r>
+      <w:r>
+        <w:rPr>
+          <w:sz w:val="32"/>
+          <w:szCs w:val="32"/>
+          <w:lang w:val="en-GB"/>
+        </w:rPr>
+        <w:t>Citizen Interface</w:t>
+      </w:r>
+    </w:p>
+    <w:p>
+      <w:pPr>
+        <w:rPr>
+          <w:sz w:val="32"/>
+          <w:szCs w:val="32"/>
+          <w:lang w:val="en-GB"/>
+        </w:rPr>
+      </w:pPr>
+      <w:r>
+        <w:rPr>
+          <w:sz w:val="32"/>
+          <w:szCs w:val="32"/>
+          <w:lang w:val="en-GB"/>
+        </w:rPr>
+        <w:tab/>
+      </w:r>
+      <w:r>
+        <w:rPr>
+          <w:sz w:val="32"/>
+          <w:szCs w:val="32"/>
+          <w:lang w:val="en-GB"/>
+        </w:rPr>
+        <w:tab/>
+      </w:r>
+      <w:r>
+        <w:rPr>
+          <w:sz w:val="32"/>
+          <w:szCs w:val="32"/>
+          <w:lang w:val="en-GB"/>
+        </w:rPr>
+        <w:t>3.1.1.2.2 Municipality Interface</w:t>
+      </w:r>
+    </w:p>
+    <w:p>
+      <w:pPr>
+        <w:rPr>
+          <w:sz w:val="32"/>
+          <w:szCs w:val="32"/>
+          <w:lang w:val="en-GB"/>
+        </w:rPr>
+      </w:pPr>
+      <w:r>
+        <w:rPr>
+          <w:sz w:val="32"/>
+          <w:szCs w:val="32"/>
+          <w:lang w:val="en-GB"/>
+        </w:rPr>
+        <w:tab/>
+      </w:r>
+      <w:r>
+        <w:rPr>
+          <w:sz w:val="32"/>
+          <w:szCs w:val="32"/>
+          <w:lang w:val="en-GB"/>
+        </w:rPr>
+        <w:tab/>
+      </w:r>
+      <w:r>
+        <w:rPr>
+          <w:sz w:val="32"/>
+          <w:szCs w:val="32"/>
+          <w:lang w:val="en-GB"/>
+        </w:rPr>
+        <w:t>3.1.1.2.3 Authority Interface</w:t>
+      </w:r>
+    </w:p>
+    <w:p>
+      <w:pPr>
+        <w:rPr>
+          <w:sz w:val="32"/>
+          <w:szCs w:val="32"/>
+          <w:lang w:val="en-GB"/>
+        </w:rPr>
+      </w:pPr>
+      <w:r>
+        <w:rPr>
+          <w:sz w:val="32"/>
+          <w:szCs w:val="32"/>
+          <w:lang w:val="en-GB"/>
+        </w:rPr>
+        <w:tab/>
+      </w:r>
+      <w:r>
+        <w:rPr>
+          <w:sz w:val="32"/>
+          <w:szCs w:val="32"/>
+          <w:lang w:val="en-GB"/>
+        </w:rPr>
+        <w:t>//TODO add photos</w:t>
+      </w:r>
+    </w:p>
+    <w:p>
+      <w:pPr>
+        <w:rPr>
+          <w:sz w:val="32"/>
+          <w:szCs w:val="32"/>
+          <w:lang w:val="en-GB"/>
+        </w:rPr>
+      </w:pPr>
+      <w:r>
+        <w:rPr>
+          <w:sz w:val="32"/>
+          <w:szCs w:val="32"/>
+          <w:lang w:val="en-GB"/>
+        </w:rPr>
+        <w:t xml:space="preserve">3.2. Functional requirements //TODO add requirements </w:t>
+      </w:r>
+    </w:p>
+    <w:p>
+      <w:pPr>
+        <w:ind w:firstLine="708"/>
+        <w:rPr>
+          <w:lang w:val="en-GB"/>
+        </w:rPr>
+      </w:pPr>
+      <w:r>
+        <w:rPr>
+          <w:lang w:val="en-GB"/>
+        </w:rPr>
+        <w:t>G1) Notify authorities about traffic violations</w:t>
+      </w:r>
+    </w:p>
+    <w:p>
+      <w:pPr>
+        <w:ind w:firstLine="708"/>
+        <w:rPr>
+          <w:lang w:val="en-GB"/>
+        </w:rPr>
+      </w:pPr>
+      <w:r>
+        <w:rPr>
+          <w:lang w:val="en-GB"/>
+        </w:rPr>
+        <w:tab/>
+      </w:r>
+      <w:r>
+        <w:rPr>
+          <w:lang w:val="en-GB"/>
+        </w:rPr>
+        <w:t xml:space="preserve">R1) </w:t>
+      </w:r>
+    </w:p>
+    <w:p>
+      <w:pPr>
+        <w:ind w:firstLine="708"/>
+        <w:rPr>
+          <w:lang w:val="en-GB"/>
+        </w:rPr>
+      </w:pPr>
+      <w:r>
+        <w:rPr>
+          <w:lang w:val="en-GB"/>
+        </w:rPr>
+        <w:t>G2) Allow authorities to reserve an assignment</w:t>
+      </w:r>
+    </w:p>
+    <w:p>
+      <w:pPr>
+        <w:ind w:firstLine="708"/>
+        <w:rPr>
+          <w:lang w:val="en-GB"/>
+        </w:rPr>
+      </w:pPr>
+      <w:r>
+        <w:rPr>
+          <w:lang w:val="en-GB"/>
+        </w:rPr>
+        <w:t>G3) allow authorities to report a finished assignment</w:t>
+      </w:r>
+    </w:p>
+    <w:p>
+      <w:pPr>
+        <w:ind w:firstLine="708"/>
+        <w:rPr>
+          <w:lang w:val="en-GB"/>
+        </w:rPr>
+      </w:pPr>
+      <w:r>
+        <w:rPr>
+          <w:lang w:val="en-GB"/>
+        </w:rPr>
+        <w:t>SafeStreets:</w:t>
+      </w:r>
+    </w:p>
+    <w:p>
+      <w:pPr>
+        <w:rPr>
+          <w:lang w:val="en-GB"/>
+        </w:rPr>
+      </w:pPr>
+      <w:r>
+        <w:rPr>
+          <w:lang w:val="en-GB"/>
+        </w:rPr>
+        <w:tab/>
+      </w:r>
+      <w:r>
+        <w:rPr>
+          <w:lang w:val="en-GB"/>
+        </w:rPr>
+        <w:t xml:space="preserve">G4) Allow a User to join the system registering him/herself to ensure reliability of the information </w:t>
+      </w:r>
+      <w:r>
+        <w:rPr>
+          <w:lang w:val="en-GB"/>
+        </w:rPr>
+        <w:tab/>
+      </w:r>
+      <w:r>
+        <w:rPr>
+          <w:lang w:val="en-GB"/>
+        </w:rPr>
+        <w:t>provided by them</w:t>
+      </w:r>
+    </w:p>
+    <w:p>
+      <w:pPr>
+        <w:ind w:firstLine="708"/>
+        <w:rPr>
+          <w:lang w:val="en-GB"/>
+        </w:rPr>
+      </w:pPr>
+      <w:r>
+        <w:rPr>
+          <w:lang w:val="en-GB"/>
+        </w:rPr>
+        <w:t>G5) Store information provided by users:</w:t>
+      </w:r>
+    </w:p>
+    <w:p>
+      <w:pPr>
+        <w:rPr>
+          <w:lang w:val="en-GB"/>
+        </w:rPr>
+      </w:pPr>
+      <w:r>
+        <w:rPr>
+          <w:lang w:val="en-GB"/>
+        </w:rPr>
+        <w:tab/>
+      </w:r>
+      <w:r>
+        <w:rPr>
+          <w:lang w:val="en-GB"/>
+        </w:rPr>
+        <w:tab/>
+      </w:r>
+      <w:r>
+        <w:rPr>
+          <w:lang w:val="en-GB"/>
+        </w:rPr>
+        <w:t>G5-1) Complete it with metadata</w:t>
+      </w:r>
+    </w:p>
+    <w:p>
+      <w:pPr>
+        <w:rPr>
+          <w:lang w:val="en-GB"/>
+        </w:rPr>
+      </w:pPr>
+      <w:r>
+        <w:rPr>
+          <w:lang w:val="en-GB"/>
+        </w:rPr>
+        <w:tab/>
+      </w:r>
+      <w:r>
+        <w:rPr>
+          <w:lang w:val="en-GB"/>
+        </w:rPr>
+        <w:tab/>
+      </w:r>
+      <w:r>
+        <w:rPr>
+          <w:lang w:val="en-GB"/>
+        </w:rPr>
+        <w:t>G5-2) Mine information</w:t>
+      </w:r>
+    </w:p>
+    <w:p>
+      <w:pPr>
+        <w:rPr>
+          <w:lang w:val="en-GB"/>
+        </w:rPr>
+      </w:pPr>
+      <w:r>
+        <w:rPr>
+          <w:lang w:val="en-GB"/>
+        </w:rPr>
+        <w:tab/>
+      </w:r>
+      <w:r>
+        <w:rPr>
+          <w:lang w:val="en-GB"/>
+        </w:rPr>
+        <w:t>G6) Identify potentially unsafe areas:</w:t>
+      </w:r>
+    </w:p>
+    <w:p>
+      <w:pPr>
+        <w:rPr>
+          <w:lang w:val="en-GB"/>
+        </w:rPr>
+      </w:pPr>
+      <w:r>
+        <w:rPr>
+          <w:lang w:val="en-GB"/>
+        </w:rPr>
+        <w:tab/>
+      </w:r>
+      <w:r>
+        <w:rPr>
+          <w:lang w:val="en-GB"/>
+        </w:rPr>
+        <w:tab/>
+      </w:r>
+      <w:r>
+        <w:rPr>
+          <w:lang w:val="en-GB"/>
+        </w:rPr>
+        <w:t>G6-1) Suggest possible interventions</w:t>
+      </w:r>
+    </w:p>
+    <w:p>
+      <w:pPr>
+        <w:rPr>
+          <w:lang w:val="en-GB"/>
+        </w:rPr>
+      </w:pPr>
+      <w:r>
+        <w:rPr>
+          <w:lang w:val="en-GB"/>
+        </w:rPr>
+        <w:tab/>
+      </w:r>
+      <w:r>
+        <w:rPr>
+          <w:lang w:val="en-GB"/>
+        </w:rPr>
+        <w:t>G7) Allow municipality to register Authorities to the service</w:t>
+      </w:r>
+    </w:p>
+    <w:p>
+      <w:pPr>
+        <w:rPr>
+          <w:sz w:val="32"/>
+          <w:szCs w:val="32"/>
+          <w:lang w:val="en-GB"/>
+        </w:rPr>
+      </w:pPr>
+    </w:p>
+    <w:p>
+      <w:pPr>
+        <w:rPr>
+          <w:sz w:val="32"/>
+          <w:szCs w:val="32"/>
+          <w:lang w:val="en-GB"/>
+        </w:rPr>
+      </w:pPr>
+    </w:p>
+    <w:p>
+      <w:pPr>
+        <w:pStyle w:val="Normal"/>
+        <w:rPr>
+          <w:rFonts w:ascii="Calibri" w:hAnsi="Calibri" w:eastAsia="Calibri" w:cs="Calibri"/>
+          <w:noProof w:val="0"/>
+          <w:sz w:val="52"/>
+          <w:szCs w:val="52"/>
+          <w:lang w:val="en-GB"/>
+        </w:rPr>
+      </w:pPr>
+      <w:r>
+        <w:rPr>
+          <w:rFonts w:ascii="Calibri" w:hAnsi="Calibri" w:eastAsia="Calibri" w:cs="Calibri"/>
+          <w:noProof w:val="0"/>
+          <w:sz w:val="36"/>
+          <w:szCs w:val="36"/>
+          <w:lang w:val="en-GB"/>
+        </w:rPr>
+        <w:t>3.3. Non-functional requirements</w:t>
+      </w:r>
+    </w:p>
+    <w:p>
+      <w:pPr>
+        <w:rPr>
+          <w:rFonts w:ascii="Calibri" w:hAnsi="Calibri" w:eastAsia="Calibri" w:cs="Calibri"/>
+          <w:noProof w:val="0"/>
+          <w:sz w:val="22"/>
+          <w:szCs w:val="22"/>
+          <w:lang w:val="en-GB"/>
+        </w:rPr>
+      </w:pPr>
+      <w:r>
+        <w:rPr>
+          <w:rFonts w:ascii="Calibri" w:hAnsi="Calibri" w:eastAsia="Calibri" w:cs="Calibri"/>
+          <w:noProof w:val="0"/>
+          <w:sz w:val="22"/>
+          <w:szCs w:val="22"/>
+          <w:lang w:val="en-GB"/>
+        </w:rPr>
+        <w:t>3.3.1. Performance</w:t>
+      </w:r>
+    </w:p>
+    <w:p>
+      <w:pPr>
+        <w:pStyle w:val="Normal"/>
+      </w:pPr>
+      <w:r>
+        <w:rPr>
+          <w:rFonts w:ascii="Calibri" w:hAnsi="Calibri" w:eastAsia="Calibri" w:cs="Calibri"/>
+          <w:noProof w:val="0"/>
+          <w:sz w:val="22"/>
+          <w:szCs w:val="22"/>
+          <w:lang w:val="en-GB"/>
+        </w:rPr>
+        <w:t>The system should be able to respond to a possibly great number of simultaneous requests. Based on data about Milan there are over 100.000 parking violations a day, the system should be able to keep track of at least 100 times that number of notifications a day. The number of violations that could be taken care using the app could grow eventually to cover even special cases like when there are strikes of public transports when the load of violation considerably</w:t>
+      </w:r>
+      <w:r>
+        <w:rPr/>
+        <w:t xml:space="preserve"> </w:t>
+      </w:r>
+      <w:r>
+        <w:rPr>
+          <w:rFonts w:ascii="Calibri" w:hAnsi="Calibri" w:eastAsia="Calibri" w:cs="Calibri"/>
+          <w:noProof w:val="0"/>
+          <w:sz w:val="22"/>
+          <w:szCs w:val="22"/>
+          <w:lang w:val="en-GB"/>
+        </w:rPr>
+        <w:t>increases</w:t>
+      </w:r>
+      <w:r>
+        <w:rPr/>
+        <w:t>.</w:t>
+      </w:r>
+    </w:p>
+    <w:p>
+      <w:pPr>
+        <w:pStyle w:val="Normal"/>
+      </w:pPr>
+      <w:r>
+        <w:rPr>
+          <w:rFonts w:ascii="Calibri" w:hAnsi="Calibri" w:eastAsia="Calibri" w:cs="Calibri"/>
+          <w:noProof w:val="0"/>
+          <w:sz w:val="22"/>
+          <w:szCs w:val="22"/>
+          <w:lang w:val="en-GB"/>
+        </w:rPr>
+        <w:t>3.3.2. Reliability</w:t>
+      </w:r>
+    </w:p>
+    <w:p>
+      <w:pPr>
+        <w:pStyle w:val="Normal"/>
+        <w:rPr>
+          <w:rFonts w:ascii="Calibri" w:hAnsi="Calibri" w:eastAsia="Calibri" w:cs="Calibri"/>
+          <w:noProof w:val="0"/>
+          <w:sz w:val="22"/>
+          <w:szCs w:val="22"/>
+          <w:lang w:val="en-GB"/>
+        </w:rPr>
+      </w:pPr>
+      <w:r>
+        <w:rPr>
+          <w:rFonts w:ascii="Calibri" w:hAnsi="Calibri" w:eastAsia="Calibri" w:cs="Calibri"/>
+          <w:noProof w:val="0"/>
+          <w:sz w:val="22"/>
+          <w:szCs w:val="22"/>
+          <w:lang w:val="en-GB"/>
+        </w:rPr>
+        <w:t xml:space="preserve">The system should be available 99,99% of time. Considering only one state also gives a time range in which notifications will be considerably reduced (the night-time where citizen will less likely report a violation) and so reliability constraint for night-time could be reduced to </w:t>
+      </w:r>
+      <w:r>
+        <w:rPr>
+          <w:rFonts w:ascii="Calibri" w:hAnsi="Calibri" w:eastAsia="Calibri" w:cs="Calibri"/>
+          <w:noProof w:val="0"/>
+          <w:sz w:val="22"/>
+          <w:szCs w:val="22"/>
+          <w:lang w:val="en-GB"/>
+        </w:rPr>
+        <w:t>99% time</w:t>
+      </w:r>
+      <w:r>
+        <w:rPr>
+          <w:rFonts w:ascii="Calibri" w:hAnsi="Calibri" w:eastAsia="Calibri" w:cs="Calibri"/>
+          <w:noProof w:val="0"/>
+          <w:sz w:val="22"/>
+          <w:szCs w:val="22"/>
+          <w:lang w:val="en-GB"/>
+        </w:rPr>
+        <w:t xml:space="preserve"> also reducing resources allocated to the system.</w:t>
+      </w:r>
+    </w:p>
+    <w:p>
+      <w:r>
+        <w:rPr>
+          <w:rFonts w:ascii="Calibri" w:hAnsi="Calibri" w:eastAsia="Calibri" w:cs="Calibri"/>
+          <w:noProof w:val="0"/>
+          <w:sz w:val="22"/>
+          <w:szCs w:val="22"/>
+          <w:lang w:val="en-GB"/>
+        </w:rPr>
+        <w:t>3.3.3 Security</w:t>
+      </w:r>
+    </w:p>
+    <w:p>
+      <w:r>
+        <w:rPr>
+          <w:rFonts w:ascii="Calibri" w:hAnsi="Calibri" w:eastAsia="Calibri" w:cs="Calibri"/>
+          <w:noProof w:val="0"/>
+          <w:sz w:val="22"/>
+          <w:szCs w:val="22"/>
+          <w:lang w:val="en-GB"/>
+        </w:rPr>
+        <w:t>Users credentials will be stored. Security of the data and of the communications user-system is a primary concern.</w:t>
+      </w:r>
+    </w:p>
+    <w:p>
+      <w:pPr>
+        <w:pStyle w:val="Normal"/>
+      </w:pPr>
+      <w:r>
+        <w:rPr>
+          <w:rFonts w:ascii="Calibri" w:hAnsi="Calibri" w:eastAsia="Calibri" w:cs="Calibri"/>
+          <w:noProof w:val="0"/>
+          <w:sz w:val="22"/>
+          <w:szCs w:val="22"/>
+          <w:lang w:val="en-GB"/>
+        </w:rPr>
+        <w:t>3.3.4 Scalability</w:t>
+      </w:r>
+    </w:p>
+    <w:p>
+      <w:pPr>
+        <w:pStyle w:val="Normal"/>
+        <w:bidi w:val="0"/>
+        <w:spacing w:before="0" w:beforeAutospacing="off" w:after="160" w:afterAutospacing="off" w:line="259" w:lineRule="auto"/>
+        <w:ind w:left="0" w:right="0"/>
+        <w:jc w:val="left"/>
+        <w:rPr>
+          <w:rFonts w:ascii="Calibri" w:hAnsi="Calibri" w:eastAsia="Calibri" w:cs="Calibri"/>
+          <w:noProof w:val="0"/>
+          <w:sz w:val="22"/>
+          <w:szCs w:val="22"/>
+          <w:lang w:val="en-GB"/>
+        </w:rPr>
+      </w:pPr>
+      <w:r>
+        <w:rPr>
+          <w:rFonts w:ascii="Calibri" w:hAnsi="Calibri" w:eastAsia="Calibri" w:cs="Calibri"/>
+          <w:noProof w:val="0"/>
+          <w:sz w:val="22"/>
+          <w:szCs w:val="22"/>
+          <w:lang w:val="en-GB"/>
+        </w:rPr>
+        <w:t>This system is designed to be optimized in Italy. It is possible later to expand it choosing a more suitable algorithm to recognize licence plates and dividing computation of different states on different servers so that reliability analysis made for Italy are still true for every single state. Information about boundaries of states should be replicated in both states making the transition from one server to the other smoother.</w:t>
+      </w:r>
+    </w:p>
+    <w:p>
+      <w:pPr>
+        <w:pStyle w:val="Normal"/>
+        <w:bidi w:val="0"/>
+        <w:spacing w:before="0" w:beforeAutospacing="off" w:after="160" w:afterAutospacing="off" w:line="259" w:lineRule="auto"/>
+        <w:ind w:left="0" w:right="0"/>
+        <w:jc w:val="left"/>
+        <w:rPr>
+          <w:rFonts w:ascii="Calibri" w:hAnsi="Calibri" w:eastAsia="Calibri" w:cs="Calibri"/>
+          <w:noProof w:val="0"/>
+          <w:sz w:val="22"/>
+          <w:szCs w:val="22"/>
+          <w:lang w:val="en-GB"/>
+        </w:rPr>
+      </w:pPr>
+    </w:p>
+    <w:p>
+      <w:pPr>
+        <w:bidi w:val="0"/>
+        <w:jc w:val="left"/>
+      </w:pPr>
+      <w:r>
+        <w:rPr>
+          <w:rFonts w:ascii="Calibri" w:hAnsi="Calibri" w:eastAsia="Calibri" w:cs="Calibri"/>
+          <w:noProof w:val="0"/>
+          <w:sz w:val="22"/>
+          <w:szCs w:val="22"/>
+          <w:lang w:val="en-GB"/>
+        </w:rPr>
+        <w:t>3.3.5. Accuracy</w:t>
+      </w:r>
+    </w:p>
+    <w:p>
+      <w:pPr>
+        <w:bidi w:val="0"/>
+        <w:jc w:val="left"/>
+        <w:rPr>
+          <w:rFonts w:ascii="Calibri" w:hAnsi="Calibri" w:eastAsia="Calibri" w:cs="Calibri"/>
+          <w:noProof w:val="0"/>
+          <w:sz w:val="22"/>
+          <w:szCs w:val="22"/>
+          <w:lang w:val="en-GB"/>
+        </w:rPr>
+      </w:pPr>
+      <w:r>
+        <w:rPr>
+          <w:rFonts w:ascii="Calibri" w:hAnsi="Calibri" w:eastAsia="Calibri" w:cs="Calibri"/>
+          <w:noProof w:val="0"/>
+          <w:sz w:val="22"/>
+          <w:szCs w:val="22"/>
+          <w:lang w:val="en-GB"/>
+        </w:rPr>
+        <w:t xml:space="preserve">Accuracy of the position of authorities and violations </w:t>
+      </w:r>
+      <w:proofErr w:type="gramStart"/>
+      <w:r>
+        <w:rPr>
+          <w:rFonts w:ascii="Calibri" w:hAnsi="Calibri" w:eastAsia="Calibri" w:cs="Calibri"/>
+          <w:noProof w:val="0"/>
+          <w:sz w:val="22"/>
+          <w:szCs w:val="22"/>
+          <w:lang w:val="en-GB"/>
+        </w:rPr>
+        <w:t>has to</w:t>
+      </w:r>
+      <w:proofErr w:type="gramEnd"/>
+      <w:r>
+        <w:rPr>
+          <w:rFonts w:ascii="Calibri" w:hAnsi="Calibri" w:eastAsia="Calibri" w:cs="Calibri"/>
+          <w:noProof w:val="0"/>
+          <w:sz w:val="22"/>
+          <w:szCs w:val="22"/>
+          <w:lang w:val="en-GB"/>
+        </w:rPr>
+        <w:t xml:space="preserve"> be the best possible. All the sensors used must provide positions' data with an error lower than 20 meters. We can consider a larger bound of accuracy because authorities work on a given area so from a well taken </w:t>
+      </w:r>
+      <w:r>
+        <w:rPr>
+          <w:rFonts w:ascii="Calibri" w:hAnsi="Calibri" w:eastAsia="Calibri" w:cs="Calibri"/>
+          <w:noProof w:val="0"/>
+          <w:sz w:val="22"/>
+          <w:szCs w:val="22"/>
+          <w:lang w:val="en-GB"/>
+        </w:rPr>
+        <w:t>photo,</w:t>
+      </w:r>
+      <w:r>
+        <w:rPr>
+          <w:rFonts w:ascii="Calibri" w:hAnsi="Calibri" w:eastAsia="Calibri" w:cs="Calibri"/>
+          <w:noProof w:val="0"/>
+          <w:sz w:val="22"/>
+          <w:szCs w:val="22"/>
+          <w:lang w:val="en-GB"/>
+        </w:rPr>
+        <w:t xml:space="preserve"> they should be able to recognize the place of the violation even if the position given by the GPS is not too accurate.</w:t>
+      </w:r>
+    </w:p>
+    <w:p>
+      <w:pPr>
+        <w:pStyle w:val="Normal"/>
+        <w:bidi w:val="0"/>
+        <w:jc w:val="left"/>
+        <w:rPr>
+          <w:rFonts w:ascii="Calibri" w:hAnsi="Calibri" w:eastAsia="Calibri" w:cs="Calibri"/>
+          <w:noProof w:val="0"/>
+          <w:sz w:val="22"/>
+          <w:szCs w:val="22"/>
+          <w:lang w:val="en-GB"/>
+        </w:rPr>
+      </w:pPr>
+    </w:p>
+    <w:p>
+      <w:pPr>
+        <w:pStyle w:val="Normal"/>
+        <w:bidi w:val="0"/>
+        <w:jc w:val="left"/>
+        <w:rPr>
+          <w:rFonts w:ascii="Calibri" w:hAnsi="Calibri" w:eastAsia="Calibri" w:cs="Calibri"/>
+          <w:noProof w:val="0"/>
+          <w:sz w:val="52"/>
+          <w:szCs w:val="52"/>
+          <w:lang w:val="en-GB"/>
+        </w:rPr>
+      </w:pPr>
+      <w:r>
+        <w:rPr>
+          <w:rFonts w:ascii="Calibri" w:hAnsi="Calibri" w:eastAsia="Calibri" w:cs="Calibri"/>
+          <w:noProof w:val="0"/>
+          <w:sz w:val="52"/>
+          <w:szCs w:val="52"/>
+          <w:lang w:val="en-GB"/>
+        </w:rPr>
+        <w:t>4. Scenarios</w:t>
+      </w:r>
+    </w:p>
+    <w:p>
+      <w:pPr>
+        <w:pStyle w:val="Normal"/>
+        <w:bidi w:val="0"/>
+        <w:jc w:val="left"/>
+        <w:rPr>
+          <w:rFonts w:ascii="Calibri" w:hAnsi="Calibri" w:eastAsia="Calibri" w:cs="Calibri"/>
+          <w:noProof w:val="0"/>
+          <w:sz w:val="52"/>
+          <w:szCs w:val="52"/>
+          <w:lang w:val="en-GB"/>
+        </w:rPr>
+      </w:pPr>
+      <w:r>
+        <w:rPr>
+          <w:rFonts w:ascii="Calibri" w:hAnsi="Calibri" w:eastAsia="Calibri" w:cs="Calibri"/>
+          <w:noProof w:val="0"/>
+          <w:sz w:val="52"/>
+          <w:szCs w:val="52"/>
+          <w:lang w:val="en-GB"/>
+        </w:rPr>
+        <w:t>//TODO add scenarios here</w:t>
+      </w:r>
+    </w:p>
+    <w:p>
+      <w:pPr>
+        <w:pStyle w:val="Normal"/>
+        <w:bidi w:val="0"/>
+        <w:jc w:val="left"/>
+        <w:rPr>
+          <w:rFonts w:ascii="Calibri" w:hAnsi="Calibri" w:eastAsia="Calibri" w:cs="Calibri"/>
+          <w:noProof w:val="0"/>
+          <w:sz w:val="52"/>
+          <w:szCs w:val="52"/>
+          <w:lang w:val="en-GB"/>
+        </w:rPr>
+      </w:pPr>
+    </w:p>
+    <w:p>
+      <w:pPr>
+        <w:bidi w:val="0"/>
+        <w:jc w:val="left"/>
+      </w:pPr>
+      <w:r>
+        <w:rPr>
+          <w:rFonts w:ascii="Calibri" w:hAnsi="Calibri" w:eastAsia="Calibri" w:cs="Calibri"/>
+          <w:noProof w:val="0"/>
+          <w:sz w:val="52"/>
+          <w:szCs w:val="52"/>
+          <w:lang w:val="en-GB"/>
+        </w:rPr>
+        <w:t>5. UML modeling</w:t>
+      </w:r>
+    </w:p>
+    <w:p>
+      <w:pPr>
+        <w:pStyle w:val="Normal"/>
+        <w:bidi w:val="0"/>
+        <w:jc w:val="left"/>
+        <w:rPr>
+          <w:rFonts w:ascii="Calibri" w:hAnsi="Calibri" w:eastAsia="Calibri" w:cs="Calibri"/>
+          <w:noProof w:val="0"/>
+          <w:sz w:val="36"/>
+          <w:szCs w:val="36"/>
+          <w:lang w:val="en-GB"/>
+        </w:rPr>
+      </w:pPr>
+      <w:r>
+        <w:rPr>
+          <w:rFonts w:ascii="Calibri" w:hAnsi="Calibri" w:eastAsia="Calibri" w:cs="Calibri"/>
+          <w:noProof w:val="0"/>
+          <w:sz w:val="36"/>
+          <w:szCs w:val="36"/>
+          <w:lang w:val="en-GB"/>
+        </w:rPr>
+        <w:t>5.1. Use case descriptions</w:t>
+      </w:r>
+    </w:p>
+    <w:p>
+      <w:pPr>
+        <w:pStyle w:val="Normal"/>
+        <w:bidi w:val="0"/>
+        <w:jc w:val="left"/>
+      </w:pPr>
+      <w:r>
+        <w:rPr>
+          <w:rFonts w:ascii="Calibri" w:hAnsi="Calibri" w:eastAsia="Calibri" w:cs="Calibri"/>
+          <w:noProof w:val="0"/>
+          <w:sz w:val="36"/>
+          <w:szCs w:val="36"/>
+          <w:lang w:val="en-GB"/>
+        </w:rPr>
+        <w:t>5.2. Use case diagrams</w:t>
+      </w:r>
+    </w:p>
+    <w:p>
+      <w:pPr>
+        <w:bidi w:val="0"/>
+        <w:jc w:val="left"/>
+      </w:pPr>
+      <w:r>
+        <w:rPr>
+          <w:rFonts w:ascii="Calibri" w:hAnsi="Calibri" w:eastAsia="Calibri" w:cs="Calibri"/>
+          <w:noProof w:val="0"/>
+          <w:sz w:val="36"/>
+          <w:szCs w:val="36"/>
+          <w:lang w:val="en-GB"/>
+        </w:rPr>
+        <w:t>5.3. Class diagram</w:t>
+      </w:r>
+    </w:p>
+    <w:p>
+      <w:pPr>
+        <w:pStyle w:val="Normal"/>
+        <w:bidi w:val="0"/>
+        <w:jc w:val="left"/>
+        <w:rPr>
+          <w:rFonts w:ascii="Calibri" w:hAnsi="Calibri" w:eastAsia="Calibri" w:cs="Calibri"/>
+          <w:noProof w:val="0"/>
+          <w:sz w:val="36"/>
+          <w:szCs w:val="36"/>
+          <w:lang w:val="en-GB"/>
+        </w:rPr>
+      </w:pPr>
+      <w:r>
+        <w:rPr>
+          <w:rFonts w:ascii="Calibri" w:hAnsi="Calibri" w:eastAsia="Calibri" w:cs="Calibri"/>
+          <w:noProof w:val="0"/>
+          <w:sz w:val="36"/>
+          <w:szCs w:val="36"/>
+          <w:lang w:val="en-GB"/>
+        </w:rPr>
+        <w:t xml:space="preserve">5.4. </w:t>
+      </w:r>
+      <w:proofErr w:type="spellStart"/>
+      <w:r>
+        <w:rPr>
+          <w:rFonts w:ascii="Calibri" w:hAnsi="Calibri" w:eastAsia="Calibri" w:cs="Calibri"/>
+          <w:noProof w:val="0"/>
+          <w:sz w:val="36"/>
+          <w:szCs w:val="36"/>
+          <w:lang w:val="en-GB"/>
+        </w:rPr>
+        <w:t>Statechart</w:t>
+      </w:r>
+      <w:proofErr w:type="spellEnd"/>
+      <w:r>
+        <w:rPr>
+          <w:rFonts w:ascii="Calibri" w:hAnsi="Calibri" w:eastAsia="Calibri" w:cs="Calibri"/>
+          <w:noProof w:val="0"/>
+          <w:sz w:val="36"/>
+          <w:szCs w:val="36"/>
+          <w:lang w:val="en-GB"/>
+        </w:rPr>
+        <w:t xml:space="preserve"> diagrams</w:t>
+      </w:r>
+    </w:p>
+    <w:p>
+      <w:pPr>
+        <w:pStyle w:val="Normal"/>
+        <w:bidi w:val="0"/>
+        <w:jc w:val="left"/>
+      </w:pPr>
+      <w:r>
+        <w:rPr>
+          <w:rFonts w:ascii="Calibri" w:hAnsi="Calibri" w:eastAsia="Calibri" w:cs="Calibri"/>
+          <w:noProof w:val="0"/>
+          <w:sz w:val="36"/>
+          <w:szCs w:val="36"/>
+          <w:lang w:val="en-GB"/>
+        </w:rPr>
+        <w:t>5.5. Sequence diagrams</w:t>
+      </w:r>
+    </w:p>
+    <w:p>
+      <w:pPr>
+        <w:pStyle w:val="Normal"/>
+        <w:bidi w:val="0"/>
+        <w:jc w:val="left"/>
+      </w:pPr>
+      <w:r>
+        <w:rPr>
+          <w:rFonts w:ascii="Calibri" w:hAnsi="Calibri" w:eastAsia="Calibri" w:cs="Calibri"/>
+          <w:noProof w:val="0"/>
+          <w:sz w:val="36"/>
+          <w:szCs w:val="36"/>
+          <w:lang w:val="en-GB"/>
+        </w:rPr>
+        <w:t>6. Alloy modeling</w:t>
+      </w:r>
     </w:p>
     <w:sectPr>
-      <w:pgSz w:w="11906" w:h="16838"/>
+      <w:pgSz w:w="11906" w:h="16838" w:orient="portrait"/>
       <w:pgMar w:top="1417" w:right="1134" w:bottom="1134" w:left="1134" w:header="708" w:footer="708" w:gutter="0"/>
       <w:cols w:space="708"/>
       <w:docGrid w:linePitch="360"/>
@@ -1940,11 +4177,11 @@
 </file>
 
 <file path=word/styles.xml><?xml version="1.0" encoding="utf-8"?>
-<w:styles xmlns:mc="http://schemas.openxmlformats.org/markup-compatibility/2006" xmlns:r="http://schemas.openxmlformats.org/officeDocument/2006/relationships" xmlns:w="http://schemas.openxmlformats.org/wordprocessingml/2006/main" xmlns:w14="http://schemas.microsoft.com/office/word/2010/wordml" xmlns:w15="http://schemas.microsoft.com/office/word/2012/wordml" xmlns:w16cid="http://schemas.microsoft.com/office/word/2016/wordml/cid" xmlns:w16se="http://schemas.microsoft.com/office/word/2015/wordml/symex" mc:Ignorable="w14 w15 w16se w16cid">
+<w:styles xmlns:wp14="http://schemas.microsoft.com/office/word/2010/wordprocessingDrawing" xmlns:mc="http://schemas.openxmlformats.org/markup-compatibility/2006" xmlns:r="http://schemas.openxmlformats.org/officeDocument/2006/relationships" xmlns:w="http://schemas.openxmlformats.org/wordprocessingml/2006/main" xmlns:w14="http://schemas.microsoft.com/office/word/2010/wordml" xmlns:w15="http://schemas.microsoft.com/office/word/2012/wordml" xmlns:w16cid="http://schemas.microsoft.com/office/word/2016/wordml/cid" xmlns:w16se="http://schemas.microsoft.com/office/word/2015/wordml/symex" mc:Ignorable="w14 w15 w16se w16cid wp14">
   <w:docDefaults>
     <w:rPrDefault>
       <w:rPr>
-        <w:rFonts w:asciiTheme="minorHAnsi" w:eastAsiaTheme="minorHAnsi" w:hAnsiTheme="minorHAnsi" w:cstheme="minorBidi"/>
+        <w:rFonts w:asciiTheme="minorHAnsi" w:hAnsiTheme="minorHAnsi" w:eastAsiaTheme="minorHAnsi" w:cstheme="minorBidi"/>
         <w:sz w:val="22"/>
         <w:szCs w:val="22"/>
         <w:lang w:val="it-IT" w:eastAsia="en-US" w:bidi="ar-SA"/>
@@ -1956,17 +4193,17 @@
       </w:pPr>
     </w:pPrDefault>
   </w:docDefaults>
-  <w:latentStyles w:defLockedState="0" w:defUIPriority="99" w:defSemiHidden="0" w:defUnhideWhenUsed="0" w:defQFormat="0" w:count="377">
+  <w:latentStyles w:defLockedState="0" w:defUIPriority="99" w:defSemiHidden="0" w:defUnhideWhenUsed="0" w:defQFormat="0" w:count="376">
     <w:lsdException w:name="Normal" w:uiPriority="0" w:qFormat="1"/>
     <w:lsdException w:name="heading 1" w:uiPriority="9" w:qFormat="1"/>
-    <w:lsdException w:name="heading 2" w:semiHidden="1" w:uiPriority="9" w:unhideWhenUsed="1" w:qFormat="1"/>
-    <w:lsdException w:name="heading 3" w:semiHidden="1" w:uiPriority="9" w:unhideWhenUsed="1" w:qFormat="1"/>
-    <w:lsdException w:name="heading 4" w:semiHidden="1" w:uiPriority="9" w:unhideWhenUsed="1" w:qFormat="1"/>
-    <w:lsdException w:name="heading 5" w:semiHidden="1" w:uiPriority="9" w:unhideWhenUsed="1" w:qFormat="1"/>
-    <w:lsdException w:name="heading 6" w:semiHidden="1" w:uiPriority="9" w:unhideWhenUsed="1" w:qFormat="1"/>
-    <w:lsdException w:name="heading 7" w:semiHidden="1" w:uiPriority="9" w:unhideWhenUsed="1" w:qFormat="1"/>
-    <w:lsdException w:name="heading 8" w:semiHidden="1" w:uiPriority="9" w:unhideWhenUsed="1" w:qFormat="1"/>
-    <w:lsdException w:name="heading 9" w:semiHidden="1" w:uiPriority="9" w:unhideWhenUsed="1" w:qFormat="1"/>
+    <w:lsdException w:name="heading 2" w:uiPriority="9" w:semiHidden="1" w:unhideWhenUsed="1" w:qFormat="1"/>
+    <w:lsdException w:name="heading 3" w:uiPriority="9" w:semiHidden="1" w:unhideWhenUsed="1" w:qFormat="1"/>
+    <w:lsdException w:name="heading 4" w:uiPriority="9" w:semiHidden="1" w:unhideWhenUsed="1" w:qFormat="1"/>
+    <w:lsdException w:name="heading 5" w:uiPriority="9" w:semiHidden="1" w:unhideWhenUsed="1" w:qFormat="1"/>
+    <w:lsdException w:name="heading 6" w:uiPriority="9" w:semiHidden="1" w:unhideWhenUsed="1" w:qFormat="1"/>
+    <w:lsdException w:name="heading 7" w:uiPriority="9" w:semiHidden="1" w:unhideWhenUsed="1" w:qFormat="1"/>
+    <w:lsdException w:name="heading 8" w:uiPriority="9" w:semiHidden="1" w:unhideWhenUsed="1" w:qFormat="1"/>
+    <w:lsdException w:name="heading 9" w:uiPriority="9" w:semiHidden="1" w:unhideWhenUsed="1" w:qFormat="1"/>
     <w:lsdException w:name="index 1" w:semiHidden="1" w:unhideWhenUsed="1"/>
     <w:lsdException w:name="index 2" w:semiHidden="1" w:unhideWhenUsed="1"/>
     <w:lsdException w:name="index 3" w:semiHidden="1" w:unhideWhenUsed="1"/>
@@ -1976,22 +4213,22 @@
     <w:lsdException w:name="index 7" w:semiHidden="1" w:unhideWhenUsed="1"/>
     <w:lsdException w:name="index 8" w:semiHidden="1" w:unhideWhenUsed="1"/>
     <w:lsdException w:name="index 9" w:semiHidden="1" w:unhideWhenUsed="1"/>
-    <w:lsdException w:name="toc 1" w:semiHidden="1" w:uiPriority="39" w:unhideWhenUsed="1"/>
-    <w:lsdException w:name="toc 2" w:semiHidden="1" w:uiPriority="39" w:unhideWhenUsed="1"/>
-    <w:lsdException w:name="toc 3" w:semiHidden="1" w:uiPriority="39" w:unhideWhenUsed="1"/>
-    <w:lsdException w:name="toc 4" w:semiHidden="1" w:uiPriority="39" w:unhideWhenUsed="1"/>
-    <w:lsdException w:name="toc 5" w:semiHidden="1" w:uiPriority="39" w:unhideWhenUsed="1"/>
-    <w:lsdException w:name="toc 6" w:semiHidden="1" w:uiPriority="39" w:unhideWhenUsed="1"/>
-    <w:lsdException w:name="toc 7" w:semiHidden="1" w:uiPriority="39" w:unhideWhenUsed="1"/>
-    <w:lsdException w:name="toc 8" w:semiHidden="1" w:uiPriority="39" w:unhideWhenUsed="1"/>
-    <w:lsdException w:name="toc 9" w:semiHidden="1" w:uiPriority="39" w:unhideWhenUsed="1"/>
+    <w:lsdException w:name="toc 1" w:uiPriority="39" w:semiHidden="1" w:unhideWhenUsed="1"/>
+    <w:lsdException w:name="toc 2" w:uiPriority="39" w:semiHidden="1" w:unhideWhenUsed="1"/>
+    <w:lsdException w:name="toc 3" w:uiPriority="39" w:semiHidden="1" w:unhideWhenUsed="1"/>
+    <w:lsdException w:name="toc 4" w:uiPriority="39" w:semiHidden="1" w:unhideWhenUsed="1"/>
+    <w:lsdException w:name="toc 5" w:uiPriority="39" w:semiHidden="1" w:unhideWhenUsed="1"/>
+    <w:lsdException w:name="toc 6" w:uiPriority="39" w:semiHidden="1" w:unhideWhenUsed="1"/>
+    <w:lsdException w:name="toc 7" w:uiPriority="39" w:semiHidden="1" w:unhideWhenUsed="1"/>
+    <w:lsdException w:name="toc 8" w:uiPriority="39" w:semiHidden="1" w:unhideWhenUsed="1"/>
+    <w:lsdException w:name="toc 9" w:uiPriority="39" w:semiHidden="1" w:unhideWhenUsed="1"/>
     <w:lsdException w:name="Normal Indent" w:semiHidden="1" w:unhideWhenUsed="1"/>
     <w:lsdException w:name="footnote text" w:semiHidden="1" w:unhideWhenUsed="1"/>
     <w:lsdException w:name="annotation text" w:semiHidden="1" w:unhideWhenUsed="1"/>
     <w:lsdException w:name="header" w:semiHidden="1" w:unhideWhenUsed="1"/>
     <w:lsdException w:name="footer" w:semiHidden="1" w:unhideWhenUsed="1"/>
     <w:lsdException w:name="index heading" w:semiHidden="1" w:unhideWhenUsed="1"/>
-    <w:lsdException w:name="caption" w:semiHidden="1" w:uiPriority="35" w:unhideWhenUsed="1" w:qFormat="1"/>
+    <w:lsdException w:name="caption" w:uiPriority="35" w:semiHidden="1" w:unhideWhenUsed="1" w:qFormat="1"/>
     <w:lsdException w:name="table of figures" w:semiHidden="1" w:unhideWhenUsed="1"/>
     <w:lsdException w:name="envelope address" w:semiHidden="1" w:unhideWhenUsed="1"/>
     <w:lsdException w:name="envelope return" w:semiHidden="1" w:unhideWhenUsed="1"/>
@@ -2022,7 +4259,7 @@
     <w:lsdException w:name="Title" w:uiPriority="10" w:qFormat="1"/>
     <w:lsdException w:name="Closing" w:semiHidden="1" w:unhideWhenUsed="1"/>
     <w:lsdException w:name="Signature" w:semiHidden="1" w:unhideWhenUsed="1"/>
-    <w:lsdException w:name="Default Paragraph Font" w:semiHidden="1" w:uiPriority="1" w:unhideWhenUsed="1"/>
+    <w:lsdException w:name="Default Paragraph Font" w:uiPriority="1" w:semiHidden="1" w:unhideWhenUsed="1"/>
     <w:lsdException w:name="Body Text" w:semiHidden="1" w:unhideWhenUsed="1"/>
     <w:lsdException w:name="Body Text Indent" w:semiHidden="1" w:unhideWhenUsed="1"/>
     <w:lsdException w:name="List Continue" w:semiHidden="1" w:unhideWhenUsed="1"/>
@@ -2222,8 +4459,8 @@
     <w:lsdException w:name="Subtle Reference" w:uiPriority="31" w:qFormat="1"/>
     <w:lsdException w:name="Intense Reference" w:uiPriority="32" w:qFormat="1"/>
     <w:lsdException w:name="Book Title" w:uiPriority="33" w:qFormat="1"/>
-    <w:lsdException w:name="Bibliography" w:semiHidden="1" w:uiPriority="37" w:unhideWhenUsed="1"/>
-    <w:lsdException w:name="TOC Heading" w:semiHidden="1" w:uiPriority="39" w:unhideWhenUsed="1" w:qFormat="1"/>
+    <w:lsdException w:name="Bibliography" w:uiPriority="37" w:semiHidden="1" w:unhideWhenUsed="1"/>
+    <w:lsdException w:name="TOC Heading" w:uiPriority="39" w:semiHidden="1" w:unhideWhenUsed="1" w:qFormat="1"/>
     <w:lsdException w:name="Plain Table 1" w:uiPriority="41"/>
     <w:lsdException w:name="Plain Table 2" w:uiPriority="42"/>
     <w:lsdException w:name="Plain Table 3" w:uiPriority="43"/>
@@ -2333,19 +4570,18 @@
     <w:lsdException w:name="Hashtag" w:semiHidden="1" w:unhideWhenUsed="1"/>
     <w:lsdException w:name="Unresolved Mention" w:semiHidden="1" w:unhideWhenUsed="1"/>
     <w:lsdException w:name="Smart Link" w:semiHidden="1" w:unhideWhenUsed="1"/>
-    <w:lsdException w:name="Smart Link Error" w:semiHidden="1" w:unhideWhenUsed="1"/>
   </w:latentStyles>
-  <w:style w:type="paragraph" w:default="1" w:styleId="Normale">
+  <w:style w:type="paragraph" w:styleId="Normal" w:default="1">
     <w:name w:val="Normal"/>
     <w:qFormat/>
   </w:style>
-  <w:style w:type="character" w:default="1" w:styleId="Carpredefinitoparagrafo">
+  <w:style w:type="character" w:styleId="DefaultParagraphFont" w:default="1">
     <w:name w:val="Default Paragraph Font"/>
     <w:uiPriority w:val="1"/>
     <w:semiHidden/>
     <w:unhideWhenUsed/>
   </w:style>
-  <w:style w:type="table" w:default="1" w:styleId="Tabellanormale">
+  <w:style w:type="table" w:styleId="TableNormal" w:default="1">
     <w:name w:val="Normal Table"/>
     <w:uiPriority w:val="99"/>
     <w:semiHidden/>
@@ -2360,15 +4596,15 @@
       </w:tblCellMar>
     </w:tblPr>
   </w:style>
-  <w:style w:type="numbering" w:default="1" w:styleId="Nessunelenco">
+  <w:style w:type="numbering" w:styleId="NoList" w:default="1">
     <w:name w:val="No List"/>
     <w:uiPriority w:val="99"/>
     <w:semiHidden/>
     <w:unhideWhenUsed/>
   </w:style>
-  <w:style w:type="paragraph" w:styleId="Paragrafoelenco">
+  <w:style w:type="paragraph" w:styleId="ListParagraph">
     <w:name w:val="List Paragraph"/>
-    <w:basedOn w:val="Normale"/>
+    <w:basedOn w:val="Normal"/>
     <w:uiPriority w:val="34"/>
     <w:qFormat/>
     <w:rsid w:val="00957CB8"/>
@@ -2377,9 +4613,9 @@
       <w:contextualSpacing/>
     </w:pPr>
   </w:style>
-  <w:style w:type="character" w:styleId="Collegamentoipertestuale">
+  <w:style w:type="character" w:styleId="Hyperlink">
     <w:name w:val="Hyperlink"/>
-    <w:basedOn w:val="Carpredefinitoparagrafo"/>
+    <w:basedOn w:val="DefaultParagraphFont"/>
     <w:uiPriority w:val="99"/>
     <w:semiHidden/>
     <w:unhideWhenUsed/>
@@ -2685,4 +4921,178 @@
     </a:ext>
   </a:extLst>
 </a:theme>
+</file>
+
+<file path=customXml/item1.xml><?xml version="1.0" encoding="utf-8"?>
+<b:Sources xmlns:b="http://schemas.openxmlformats.org/officeDocument/2006/bibliography" xmlns="http://schemas.openxmlformats.org/officeDocument/2006/bibliography" SelectedStyle="\APASixthEditionOfficeOnline.xsl" StyleName="APA" Version="6"/>
+</file>
+
+<file path=customXml/item2.xml><?xml version="1.0" encoding="utf-8"?>
+<?mso-contentType ?>
+<FormTemplates xmlns="http://schemas.microsoft.com/sharepoint/v3/contenttype/forms">
+  <Display>DocumentLibraryForm</Display>
+  <Edit>DocumentLibraryForm</Edit>
+  <New>DocumentLibraryForm</New>
+</FormTemplates>
+</file>
+
+<file path=customXml/item3.xml><?xml version="1.0" encoding="utf-8"?>
+<ct:contentTypeSchema xmlns:ct="http://schemas.microsoft.com/office/2006/metadata/contentType" xmlns:ma="http://schemas.microsoft.com/office/2006/metadata/properties/metaAttributes" ct:_="" ma:_="" ma:contentTypeName="Documento" ma:contentTypeID="0x0101007C8A082991E0A042AC082978F0086767" ma:contentTypeVersion="0" ma:contentTypeDescription="Creare un nuovo documento." ma:contentTypeScope="" ma:versionID="8516603e29e3f75d3b447f5acef9b76a">
+  <xsd:schema xmlns:xsd="http://www.w3.org/2001/XMLSchema" xmlns:xs="http://www.w3.org/2001/XMLSchema" xmlns:p="http://schemas.microsoft.com/office/2006/metadata/properties" targetNamespace="http://schemas.microsoft.com/office/2006/metadata/properties" ma:root="true" ma:fieldsID="c0c4e2a64d1047e4c328729c4efe85e7">
+    <xsd:element name="properties">
+      <xsd:complexType>
+        <xsd:sequence>
+          <xsd:element name="documentManagement">
+            <xsd:complexType>
+              <xsd:all/>
+            </xsd:complexType>
+          </xsd:element>
+        </xsd:sequence>
+      </xsd:complexType>
+    </xsd:element>
+  </xsd:schema>
+  <xsd:schema xmlns="http://schemas.openxmlformats.org/package/2006/metadata/core-properties" xmlns:xsd="http://www.w3.org/2001/XMLSchema" xmlns:xsi="http://www.w3.org/2001/XMLSchema-instance" xmlns:dc="http://purl.org/dc/elements/1.1/" xmlns:dcterms="http://purl.org/dc/terms/" xmlns:odoc="http://schemas.microsoft.com/internal/obd" targetNamespace="http://schemas.openxmlformats.org/package/2006/metadata/core-properties" elementFormDefault="qualified" attributeFormDefault="unqualified" blockDefault="#all">
+    <xsd:import namespace="http://purl.org/dc/elements/1.1/" schemaLocation="http://dublincore.org/schemas/xmls/qdc/2003/04/02/dc.xsd"/>
+    <xsd:import namespace="http://purl.org/dc/terms/" schemaLocation="http://dublincore.org/schemas/xmls/qdc/2003/04/02/dcterms.xsd"/>
+    <xsd:element name="coreProperties" type="CT_coreProperties"/>
+    <xsd:complexType name="CT_coreProperties">
+      <xsd:all>
+        <xsd:element ref="dc:creator" minOccurs="0" maxOccurs="1"/>
+        <xsd:element ref="dcterms:created" minOccurs="0" maxOccurs="1"/>
+        <xsd:element ref="dc:identifier" minOccurs="0" maxOccurs="1"/>
+        <xsd:element name="contentType" minOccurs="0" maxOccurs="1" type="xsd:string" ma:index="0" ma:displayName="Tipo di contenuto"/>
+        <xsd:element ref="dc:title" minOccurs="0" maxOccurs="1" ma:index="4" ma:displayName="Titolo"/>
+        <xsd:element ref="dc:subject" minOccurs="0" maxOccurs="1"/>
+        <xsd:element ref="dc:description" minOccurs="0" maxOccurs="1"/>
+        <xsd:element name="keywords" minOccurs="0" maxOccurs="1" type="xsd:string"/>
+        <xsd:element ref="dc:language" minOccurs="0" maxOccurs="1"/>
+        <xsd:element name="category" minOccurs="0" maxOccurs="1" type="xsd:string"/>
+        <xsd:element name="version" minOccurs="0" maxOccurs="1" type="xsd:string"/>
+        <xsd:element name="revision" minOccurs="0" maxOccurs="1" type="xsd:string">
+          <xsd:annotation>
+            <xsd:documentation>
+                        This value indicates the number of saves or revisions. The application is responsible for updating this value after each revision.
+                    </xsd:documentation>
+          </xsd:annotation>
+        </xsd:element>
+        <xsd:element name="lastModifiedBy" minOccurs="0" maxOccurs="1" type="xsd:string"/>
+        <xsd:element ref="dcterms:modified" minOccurs="0" maxOccurs="1"/>
+        <xsd:element name="contentStatus" minOccurs="0" maxOccurs="1" type="xsd:string"/>
+      </xsd:all>
+    </xsd:complexType>
+  </xsd:schema>
+  <xs:schema xmlns:pc="http://schemas.microsoft.com/office/infopath/2007/PartnerControls" xmlns:xs="http://www.w3.org/2001/XMLSchema" targetNamespace="http://schemas.microsoft.com/office/infopath/2007/PartnerControls" elementFormDefault="qualified" attributeFormDefault="unqualified">
+    <xs:element name="Person">
+      <xs:complexType>
+        <xs:sequence>
+          <xs:element ref="pc:DisplayName" minOccurs="0"/>
+          <xs:element ref="pc:AccountId" minOccurs="0"/>
+          <xs:element ref="pc:AccountType" minOccurs="0"/>
+        </xs:sequence>
+      </xs:complexType>
+    </xs:element>
+    <xs:element name="DisplayName" type="xs:string"/>
+    <xs:element name="AccountId" type="xs:string"/>
+    <xs:element name="AccountType" type="xs:string"/>
+    <xs:element name="BDCAssociatedEntity">
+      <xs:complexType>
+        <xs:sequence>
+          <xs:element ref="pc:BDCEntity" minOccurs="0" maxOccurs="unbounded"/>
+        </xs:sequence>
+        <xs:attribute ref="pc:EntityNamespace"/>
+        <xs:attribute ref="pc:EntityName"/>
+        <xs:attribute ref="pc:SystemInstanceName"/>
+        <xs:attribute ref="pc:AssociationName"/>
+      </xs:complexType>
+    </xs:element>
+    <xs:attribute name="EntityNamespace" type="xs:string"/>
+    <xs:attribute name="EntityName" type="xs:string"/>
+    <xs:attribute name="SystemInstanceName" type="xs:string"/>
+    <xs:attribute name="AssociationName" type="xs:string"/>
+    <xs:element name="BDCEntity">
+      <xs:complexType>
+        <xs:sequence>
+          <xs:element ref="pc:EntityDisplayName" minOccurs="0"/>
+          <xs:element ref="pc:EntityInstanceReference" minOccurs="0"/>
+          <xs:element ref="pc:EntityId1" minOccurs="0"/>
+          <xs:element ref="pc:EntityId2" minOccurs="0"/>
+          <xs:element ref="pc:EntityId3" minOccurs="0"/>
+          <xs:element ref="pc:EntityId4" minOccurs="0"/>
+          <xs:element ref="pc:EntityId5" minOccurs="0"/>
+        </xs:sequence>
+      </xs:complexType>
+    </xs:element>
+    <xs:element name="EntityDisplayName" type="xs:string"/>
+    <xs:element name="EntityInstanceReference" type="xs:string"/>
+    <xs:element name="EntityId1" type="xs:string"/>
+    <xs:element name="EntityId2" type="xs:string"/>
+    <xs:element name="EntityId3" type="xs:string"/>
+    <xs:element name="EntityId4" type="xs:string"/>
+    <xs:element name="EntityId5" type="xs:string"/>
+    <xs:element name="Terms">
+      <xs:complexType>
+        <xs:sequence>
+          <xs:element ref="pc:TermInfo" minOccurs="0" maxOccurs="unbounded"/>
+        </xs:sequence>
+      </xs:complexType>
+    </xs:element>
+    <xs:element name="TermInfo">
+      <xs:complexType>
+        <xs:sequence>
+          <xs:element ref="pc:TermName" minOccurs="0"/>
+          <xs:element ref="pc:TermId" minOccurs="0"/>
+        </xs:sequence>
+      </xs:complexType>
+    </xs:element>
+    <xs:element name="TermName" type="xs:string"/>
+    <xs:element name="TermId" type="xs:string"/>
+  </xs:schema>
+</ct:contentTypeSchema>
+</file>
+
+<file path=customXml/item4.xml><?xml version="1.0" encoding="utf-8"?>
+<p:properties xmlns:p="http://schemas.microsoft.com/office/2006/metadata/properties" xmlns:xsi="http://www.w3.org/2001/XMLSchema-instance" xmlns:pc="http://schemas.microsoft.com/office/infopath/2007/PartnerControls">
+  <documentManagement/>
+</p:properties>
+</file>
+
+<file path=customXml/itemProps1.xml><?xml version="1.0" encoding="utf-8"?>
+<ds:datastoreItem xmlns:ds="http://schemas.openxmlformats.org/officeDocument/2006/customXml" ds:itemID="{27289101-F07E-4FAE-BD0B-29D1878DF97B}">
+  <ds:schemaRefs>
+    <ds:schemaRef ds:uri="http://schemas.openxmlformats.org/officeDocument/2006/bibliography"/>
+  </ds:schemaRefs>
+</ds:datastoreItem>
+</file>
+
+<file path=customXml/itemProps2.xml><?xml version="1.0" encoding="utf-8"?>
+<ds:datastoreItem xmlns:ds="http://schemas.openxmlformats.org/officeDocument/2006/customXml" ds:itemID="{254CE1A9-A5BC-40F6-8E45-E27A5610837B}">
+  <ds:schemaRefs>
+    <ds:schemaRef ds:uri="http://schemas.microsoft.com/sharepoint/v3/contenttype/forms"/>
+  </ds:schemaRefs>
+</ds:datastoreItem>
+</file>
+
+<file path=customXml/itemProps3.xml><?xml version="1.0" encoding="utf-8"?>
+<ds:datastoreItem xmlns:ds="http://schemas.openxmlformats.org/officeDocument/2006/customXml" ds:itemID="{417549E5-47A6-4FCB-90D9-A5CA422639C3}">
+  <ds:schemaRefs>
+    <ds:schemaRef ds:uri="http://schemas.microsoft.com/office/2006/metadata/contentType"/>
+    <ds:schemaRef ds:uri="http://schemas.microsoft.com/office/2006/metadata/properties/metaAttributes"/>
+    <ds:schemaRef ds:uri="http://www.w3.org/2001/XMLSchema"/>
+    <ds:schemaRef ds:uri="http://schemas.microsoft.com/office/2006/metadata/properties"/>
+    <ds:schemaRef ds:uri="http://schemas.openxmlformats.org/package/2006/metadata/core-properties"/>
+    <ds:schemaRef ds:uri="http://purl.org/dc/elements/1.1/"/>
+    <ds:schemaRef ds:uri="http://purl.org/dc/terms/"/>
+    <ds:schemaRef ds:uri="http://schemas.microsoft.com/internal/obd"/>
+    <ds:schemaRef ds:uri="http://schemas.microsoft.com/office/infopath/2007/PartnerControls"/>
+  </ds:schemaRefs>
+</ds:datastoreItem>
+</file>
+
+<file path=customXml/itemProps4.xml><?xml version="1.0" encoding="utf-8"?>
+<ds:datastoreItem xmlns:ds="http://schemas.openxmlformats.org/officeDocument/2006/customXml" ds:itemID="{E29997F3-3D4F-4610-AE64-ACDAFF9CC6DE}">
+  <ds:schemaRefs>
+    <ds:schemaRef ds:uri="http://schemas.microsoft.com/office/2006/metadata/properties"/>
+    <ds:schemaRef ds:uri="http://schemas.microsoft.com/office/infopath/2007/PartnerControls"/>
+  </ds:schemaRefs>
+</ds:datastoreItem>
 </file>
</xml_diff>

<commit_message>
added scenarios and interfaces and some little changes to diagrams
</commit_message>
<xml_diff>
--- a/Requirements/RASD.docx
+++ b/Requirements/RASD.docx
@@ -281,13 +281,7 @@
         <w:rPr>
           <w:lang w:val="en-GB"/>
         </w:rPr>
-        <w:t>SafeStreets</w:t>
-      </w:r>
-      <w:r>
-        <w:rPr>
-          <w:lang w:val="en-GB"/>
-        </w:rPr>
-        <w:t xml:space="preserve"> aims to become the smartest and quickest way to report violations in Italy. The current systems are phone calls which can take lot of time, take up the phone lines for more critical events and lacs evidence of the violation or other system like the site www.poliziamunicipale-online.it which is similar to phone calls , is more strict , the interface is not user friendly and it lacs possibility to give evidence of violations too. The idea of our service is not unique there are already similar services in other countries, like in India they have “Public Eye. OFFICIAL BTP APP”</w:t>
+        <w:t>SafeStreets aims to become the smartest and quickest way to report violations in Italy. The current systems are phone calls which can take lot of time, take up the phone lines for more critical events and lacs evidence of the violation or other system like the site www.poliziamunicipale-online.it which is similar to phone calls , is more strict , the interface is not user friendly and it lacs possibility to give evidence of violations too. The idea of our service is not unique there are already similar services in other countries, like in India they have “Public Eye. OFFICIAL BTP APP”</w:t>
       </w:r>
     </w:p>
     <w:p>
@@ -383,11 +377,6 @@
           <w:lang w:val="en-GB"/>
         </w:rPr>
         <w:tab/>
-      </w:r>
-      <w:r>
-        <w:rPr>
-          <w:lang w:val="en-GB"/>
-        </w:rPr>
         <w:t>G1-1) Send picture of violation</w:t>
       </w:r>
     </w:p>
@@ -403,11 +392,6 @@
           <w:lang w:val="en-GB"/>
         </w:rPr>
         <w:tab/>
-      </w:r>
-      <w:r>
-        <w:rPr>
-          <w:lang w:val="en-GB"/>
-        </w:rPr>
         <w:t>G1-2) Send Position of the violation</w:t>
       </w:r>
     </w:p>
@@ -422,6 +406,7 @@
         <w:rPr>
           <w:lang w:val="en-GB"/>
         </w:rPr>
+        <w:lastRenderedPageBreak/>
         <w:t>G2) Allow authorities to reserve an assignment</w:t>
       </w:r>
     </w:p>
@@ -511,11 +496,6 @@
           <w:lang w:val="en-GB"/>
         </w:rPr>
         <w:tab/>
-      </w:r>
-      <w:r>
-        <w:rPr>
-          <w:lang w:val="en-GB"/>
-        </w:rPr>
         <w:t>provided by them</w:t>
       </w:r>
     </w:p>
@@ -562,11 +542,6 @@
           <w:lang w:val="en-GB"/>
         </w:rPr>
         <w:tab/>
-      </w:r>
-      <w:r>
-        <w:rPr>
-          <w:lang w:val="en-GB"/>
-        </w:rPr>
         <w:t>G</w:t>
       </w:r>
       <w:r>
@@ -599,11 +574,6 @@
           <w:lang w:val="en-GB"/>
         </w:rPr>
         <w:tab/>
-      </w:r>
-      <w:r>
-        <w:rPr>
-          <w:lang w:val="en-GB"/>
-        </w:rPr>
         <w:t>G</w:t>
       </w:r>
       <w:r>
@@ -630,11 +600,6 @@
           <w:lang w:val="en-GB"/>
         </w:rPr>
         <w:tab/>
-      </w:r>
-      <w:r>
-        <w:rPr>
-          <w:lang w:val="en-GB"/>
-        </w:rPr>
         <w:t>G</w:t>
       </w:r>
       <w:r>
@@ -667,11 +632,6 @@
           <w:lang w:val="en-GB"/>
         </w:rPr>
         <w:tab/>
-      </w:r>
-      <w:r>
-        <w:rPr>
-          <w:lang w:val="en-GB"/>
-        </w:rPr>
         <w:t>G</w:t>
       </w:r>
       <w:r>
@@ -698,11 +658,6 @@
           <w:lang w:val="en-GB"/>
         </w:rPr>
         <w:tab/>
-      </w:r>
-      <w:r>
-        <w:rPr>
-          <w:lang w:val="en-GB"/>
-        </w:rPr>
         <w:t>G</w:t>
       </w:r>
       <w:r>
@@ -742,11 +697,6 @@
           <w:lang w:val="en-GB"/>
         </w:rPr>
         <w:tab/>
-      </w:r>
-      <w:r>
-        <w:rPr>
-          <w:lang w:val="en-GB"/>
-        </w:rPr>
         <w:t>S1) Offer different levels of visibility to different type of users</w:t>
       </w:r>
     </w:p>
@@ -761,11 +711,6 @@
           <w:lang w:val="en-GB"/>
         </w:rPr>
         <w:tab/>
-      </w:r>
-      <w:r>
-        <w:rPr>
-          <w:lang w:val="en-GB"/>
-        </w:rPr>
         <w:t>S2) Personal data of users are stored respecting current security standards</w:t>
       </w:r>
     </w:p>
@@ -1043,6 +988,7 @@
         <w:rPr>
           <w:lang w:val="en-GB"/>
         </w:rPr>
+        <w:lastRenderedPageBreak/>
         <w:t>2)send notification to authorities (controlled by system observed by world)</w:t>
       </w:r>
     </w:p>
@@ -1181,13 +1127,6 @@
           <w:lang w:val="en-GB"/>
         </w:rPr>
         <w:br/>
-      </w:r>
-      <w:r>
-        <w:rPr>
-          <w:sz w:val="36"/>
-          <w:szCs w:val="36"/>
-          <w:lang w:val="en-GB"/>
-        </w:rPr>
         <w:t xml:space="preserve">API: </w:t>
       </w:r>
       <w:r>
@@ -1206,13 +1145,6 @@
           <w:lang w:val="en-GB"/>
         </w:rPr>
         <w:br/>
-      </w:r>
-      <w:r>
-        <w:rPr>
-          <w:sz w:val="36"/>
-          <w:szCs w:val="36"/>
-          <w:lang w:val="en-GB"/>
-        </w:rPr>
         <w:t xml:space="preserve">GPS: </w:t>
       </w:r>
       <w:r>
@@ -1255,19 +1187,18 @@
           <w:szCs w:val="20"/>
           <w:lang w:val="en-GB"/>
         </w:rPr>
-        <w:t>• [</w:t>
-      </w:r>
-      <w:proofErr w:type="spellStart"/>
-      <w:r>
+        <w:t>• [Gn]: n-th goal.</w:t>
+      </w:r>
+    </w:p>
+    <w:p>
+      <w:pPr>
         <w:rPr>
           <w:rFonts w:ascii="Georgia" w:hAnsi="Georgia" w:cs="Georgia"/>
           <w:sz w:val="20"/>
           <w:szCs w:val="20"/>
           <w:lang w:val="en-GB"/>
         </w:rPr>
-        <w:t>Gn</w:t>
-      </w:r>
-      <w:proofErr w:type="spellEnd"/>
+      </w:pPr>
       <w:r>
         <w:rPr>
           <w:rFonts w:ascii="Georgia" w:hAnsi="Georgia" w:cs="Georgia"/>
@@ -1275,9 +1206,17 @@
           <w:szCs w:val="20"/>
           <w:lang w:val="en-GB"/>
         </w:rPr>
-        <w:t>]: n-</w:t>
-      </w:r>
-      <w:proofErr w:type="spellStart"/>
+        <w:t>• [Dn]: n-th domain assumption.</w:t>
+      </w:r>
+    </w:p>
+    <w:p>
+      <w:pPr>
+        <w:rPr>
+          <w:sz w:val="36"/>
+          <w:szCs w:val="36"/>
+          <w:lang w:val="en-GB"/>
+        </w:rPr>
+      </w:pPr>
       <w:r>
         <w:rPr>
           <w:rFonts w:ascii="Georgia" w:hAnsi="Georgia" w:cs="Georgia"/>
@@ -1285,114 +1224,7 @@
           <w:szCs w:val="20"/>
           <w:lang w:val="en-GB"/>
         </w:rPr>
-        <w:t>th</w:t>
-      </w:r>
-      <w:proofErr w:type="spellEnd"/>
-      <w:r>
-        <w:rPr>
-          <w:rFonts w:ascii="Georgia" w:hAnsi="Georgia" w:cs="Georgia"/>
-          <w:sz w:val="20"/>
-          <w:szCs w:val="20"/>
-          <w:lang w:val="en-GB"/>
-        </w:rPr>
-        <w:t xml:space="preserve"> goal.</w:t>
-      </w:r>
-    </w:p>
-    <w:p>
-      <w:pPr>
-        <w:rPr>
-          <w:rFonts w:ascii="Georgia" w:hAnsi="Georgia" w:cs="Georgia"/>
-          <w:sz w:val="20"/>
-          <w:szCs w:val="20"/>
-          <w:lang w:val="en-GB"/>
-        </w:rPr>
-      </w:pPr>
-      <w:r>
-        <w:rPr>
-          <w:rFonts w:ascii="Georgia" w:hAnsi="Georgia" w:cs="Georgia"/>
-          <w:sz w:val="20"/>
-          <w:szCs w:val="20"/>
-          <w:lang w:val="en-GB"/>
-        </w:rPr>
-        <w:t>• [</w:t>
-      </w:r>
-      <w:proofErr w:type="spellStart"/>
-      <w:r>
-        <w:rPr>
-          <w:rFonts w:ascii="Georgia" w:hAnsi="Georgia" w:cs="Georgia"/>
-          <w:sz w:val="20"/>
-          <w:szCs w:val="20"/>
-          <w:lang w:val="en-GB"/>
-        </w:rPr>
-        <w:t>Dn</w:t>
-      </w:r>
-      <w:proofErr w:type="spellEnd"/>
-      <w:r>
-        <w:rPr>
-          <w:rFonts w:ascii="Georgia" w:hAnsi="Georgia" w:cs="Georgia"/>
-          <w:sz w:val="20"/>
-          <w:szCs w:val="20"/>
-          <w:lang w:val="en-GB"/>
-        </w:rPr>
-        <w:t>]: n-</w:t>
-      </w:r>
-      <w:proofErr w:type="spellStart"/>
-      <w:r>
-        <w:rPr>
-          <w:rFonts w:ascii="Georgia" w:hAnsi="Georgia" w:cs="Georgia"/>
-          <w:sz w:val="20"/>
-          <w:szCs w:val="20"/>
-          <w:lang w:val="en-GB"/>
-        </w:rPr>
-        <w:t>th</w:t>
-      </w:r>
-      <w:proofErr w:type="spellEnd"/>
-      <w:r>
-        <w:rPr>
-          <w:rFonts w:ascii="Georgia" w:hAnsi="Georgia" w:cs="Georgia"/>
-          <w:sz w:val="20"/>
-          <w:szCs w:val="20"/>
-          <w:lang w:val="en-GB"/>
-        </w:rPr>
-        <w:t xml:space="preserve"> domain assumption.</w:t>
-      </w:r>
-    </w:p>
-    <w:p>
-      <w:pPr>
-        <w:rPr>
-          <w:sz w:val="36"/>
-          <w:szCs w:val="36"/>
-          <w:lang w:val="en-GB"/>
-        </w:rPr>
-      </w:pPr>
-      <w:r>
-        <w:rPr>
-          <w:rFonts w:ascii="Georgia" w:hAnsi="Georgia" w:cs="Georgia"/>
-          <w:sz w:val="20"/>
-          <w:szCs w:val="20"/>
-          <w:lang w:val="en-GB"/>
-        </w:rPr>
-        <w:t>• [Rn]: n-</w:t>
-      </w:r>
-      <w:proofErr w:type="spellStart"/>
-      <w:r>
-        <w:rPr>
-          <w:rFonts w:ascii="Georgia" w:hAnsi="Georgia" w:cs="Georgia"/>
-          <w:sz w:val="20"/>
-          <w:szCs w:val="20"/>
-          <w:lang w:val="en-GB"/>
-        </w:rPr>
-        <w:t>th</w:t>
-      </w:r>
-      <w:proofErr w:type="spellEnd"/>
-      <w:r>
-        <w:rPr>
-          <w:rFonts w:ascii="Georgia" w:hAnsi="Georgia" w:cs="Georgia"/>
-          <w:sz w:val="20"/>
-          <w:szCs w:val="20"/>
-          <w:lang w:val="en-GB"/>
-        </w:rPr>
-        <w:t xml:space="preserve"> requirement.</w:t>
+        <w:t>• [Rn]: n-th requirement.</w:t>
       </w:r>
       <w:r>
         <w:rPr>
@@ -1491,10 +1323,10 @@
         </w:rPr>
         <w:t>• Alloy Dynamic Model example: “</w:t>
       </w:r>
-      <w:hyperlink r:id="Ree384803e5114499">
+      <w:hyperlink r:id="rId9">
         <w:r>
           <w:rPr>
-            <w:rStyle w:val="Hyperlink"/>
+            <w:rStyle w:val="Collegamentoipertestuale"/>
             <w:lang w:val="en-GB"/>
           </w:rPr>
           <w:t>http://homepage.cs.uiowa.edu/~tinelli/classes/181/Spring10/Notes/09-dynamic-models.pdf</w:t>
@@ -1553,7 +1385,6 @@
     </w:p>
     <w:p>
       <w:pPr>
-        <w:pStyle w:val="Normal"/>
         <w:rPr>
           <w:rFonts w:ascii="Georgia" w:hAnsi="Georgia" w:cs="Georgia"/>
           <w:sz w:val="20"/>
@@ -1570,12 +1401,11 @@
         </w:rPr>
         <w:t>•</w:t>
       </w:r>
-      <w:hyperlink r:id="R548a129203624d8e">
+      <w:hyperlink r:id="rId10">
         <w:r>
           <w:rPr>
-            <w:rStyle w:val="Hyperlink"/>
-            <w:rFonts w:ascii="Georgia" w:hAnsi="Georgia" w:eastAsia="Georgia" w:cs="Georgia"/>
-            <w:noProof w:val="0"/>
+            <w:rStyle w:val="Collegamentoipertestuale"/>
+            <w:rFonts w:ascii="Georgia" w:eastAsia="Georgia" w:hAnsi="Georgia" w:cs="Georgia"/>
             <w:sz w:val="20"/>
             <w:szCs w:val="20"/>
             <w:lang w:val="en-GB"/>
@@ -1586,7 +1416,6 @@
     </w:p>
     <w:p>
       <w:pPr>
-        <w:pStyle w:val="Normal"/>
         <w:rPr>
           <w:rFonts w:ascii="Georgia" w:hAnsi="Georgia" w:cs="Georgia"/>
           <w:sz w:val="20"/>
@@ -1668,6 +1497,7 @@
           <w:szCs w:val="32"/>
           <w:lang w:val="en-GB"/>
         </w:rPr>
+        <w:lastRenderedPageBreak/>
         <w:t>2.1 Product perspective</w:t>
       </w:r>
     </w:p>
@@ -1698,8 +1528,6 @@
           <w:lang w:val="en-GB"/>
         </w:rPr>
       </w:pPr>
-      <w:bookmarkStart w:name="_GoBack" w:id="0"/>
-      <w:bookmarkEnd w:id="0"/>
       <w:r>
         <w:rPr>
           <w:sz w:val="32"/>
@@ -1731,39 +1559,7 @@
           <w:szCs w:val="20"/>
           <w:lang w:val="en-GB"/>
         </w:rPr>
-        <w:t>In this section we provide a list of functionalities offered by our system</w:t>
-      </w:r>
-      <w:r>
-        <w:rPr>
-          <w:sz w:val="20"/>
-          <w:szCs w:val="20"/>
-          <w:lang w:val="en-GB"/>
-        </w:rPr>
-        <w:t xml:space="preserve">. </w:t>
-      </w:r>
-      <w:r>
-        <w:rPr>
-          <w:sz w:val="20"/>
-          <w:szCs w:val="20"/>
-          <w:lang w:val="en-GB"/>
-        </w:rPr>
-        <w:t xml:space="preserve">We will describe those functionalities and </w:t>
-      </w:r>
-      <w:r>
-        <w:rPr>
-          <w:sz w:val="20"/>
-          <w:szCs w:val="20"/>
-          <w:lang w:val="en-GB"/>
-        </w:rPr>
-        <w:t xml:space="preserve">in later section we will </w:t>
-      </w:r>
-      <w:r>
-        <w:rPr>
-          <w:sz w:val="20"/>
-          <w:szCs w:val="20"/>
-          <w:lang w:val="en-GB"/>
-        </w:rPr>
-        <w:t>better analyse interactions of users with those functions.</w:t>
+        <w:t>In this section we provide a list of functionalities offered by our system. We will describe those functionalities and in later section we will better analyse interactions of users with those functions.</w:t>
       </w:r>
     </w:p>
     <w:p>
@@ -1802,54 +1598,21 @@
         <w:rPr>
           <w:lang w:val="en-GB"/>
         </w:rPr>
-        <w:t xml:space="preserve">An external mapping system will be used </w:t>
-      </w:r>
-      <w:r>
-        <w:rPr>
-          <w:lang w:val="en-GB"/>
-        </w:rPr>
-        <w:t xml:space="preserve">to guarantee </w:t>
-      </w:r>
-      <w:r>
-        <w:rPr>
-          <w:lang w:val="en-GB"/>
-        </w:rPr>
-        <w:t>better performances than a</w:t>
-      </w:r>
-      <w:r>
-        <w:rPr>
-          <w:color w:val="5B9BD5" w:themeColor="accent5" w:themeTint="FF" w:themeShade="FF"/>
+        <w:t>An external mapping system will be used to guarantee better performances than a</w:t>
+      </w:r>
+      <w:r>
+        <w:rPr>
+          <w:color w:val="5B9BD5" w:themeColor="accent5"/>
           <w:lang w:val="en-GB"/>
         </w:rPr>
         <w:t xml:space="preserve"> </w:t>
       </w:r>
       <w:r>
         <w:rPr>
-          <w:color w:val="000000" w:themeColor="text1" w:themeTint="FF" w:themeShade="FF"/>
-          <w:lang w:val="en-GB"/>
-        </w:rPr>
-        <w:t>system to</w:t>
-      </w:r>
-      <w:r>
-        <w:rPr>
-          <w:color w:val="000000" w:themeColor="text1" w:themeTint="FF" w:themeShade="FF"/>
-          <w:lang w:val="en-GB"/>
-        </w:rPr>
-        <w:t xml:space="preserve"> implement from </w:t>
-      </w:r>
-      <w:r>
-        <w:rPr>
-          <w:color w:val="000000" w:themeColor="text1" w:themeTint="FF" w:themeShade="FF"/>
-          <w:lang w:val="en-GB"/>
-        </w:rPr>
-        <w:t>scratch</w:t>
-      </w:r>
-      <w:r>
-        <w:rPr>
-          <w:color w:val="000000" w:themeColor="text1" w:themeTint="FF" w:themeShade="FF"/>
-          <w:lang w:val="en-GB"/>
-        </w:rPr>
-        <w:t>.</w:t>
+          <w:color w:val="000000" w:themeColor="text1"/>
+          <w:lang w:val="en-GB"/>
+        </w:rPr>
+        <w:t>system to implement from scratch.</w:t>
       </w:r>
     </w:p>
     <w:p>
@@ -2464,12 +2227,8 @@
         <w:rPr>
           <w:lang w:val="en-GB"/>
         </w:rPr>
+        <w:lastRenderedPageBreak/>
         <w:tab/>
-      </w:r>
-      <w:r>
-        <w:rPr>
-          <w:lang w:val="en-GB"/>
-        </w:rPr>
         <w:t>-Authority: police agents. They are invited to use the service by municipality users who can ask creation of their account.</w:t>
       </w:r>
       <w:r>
@@ -3010,22 +2769,9 @@
         <w:rPr>
           <w:lang w:val="en-GB"/>
         </w:rPr>
+        <w:lastRenderedPageBreak/>
         <w:t>D8) Municipality and authorities respects their duty of care</w:t>
       </w:r>
-    </w:p>
-    <w:p>
-      <w:pPr>
-        <w:rPr>
-          <w:lang w:val="en-GB"/>
-        </w:rPr>
-      </w:pPr>
-    </w:p>
-    <w:p>
-      <w:pPr>
-        <w:rPr>
-          <w:lang w:val="en-GB"/>
-        </w:rPr>
-      </w:pPr>
     </w:p>
     <w:p>
       <w:pPr>
@@ -3108,6 +2854,39 @@
           <w:szCs w:val="32"/>
           <w:lang w:val="en-GB"/>
         </w:rPr>
+        <w:t xml:space="preserve">The succeeding models are a simple </w:t>
+      </w:r>
+      <w:r>
+        <w:rPr>
+          <w:sz w:val="32"/>
+          <w:szCs w:val="32"/>
+          <w:lang w:val="en-GB"/>
+        </w:rPr>
+        <w:t>idea of ​​how the various interfaces will look</w:t>
+      </w:r>
+      <w:r>
+        <w:rPr>
+          <w:sz w:val="32"/>
+          <w:szCs w:val="32"/>
+          <w:lang w:val="en-GB"/>
+        </w:rPr>
+        <w:t xml:space="preserve"> like.</w:t>
+      </w:r>
+    </w:p>
+    <w:p>
+      <w:pPr>
+        <w:rPr>
+          <w:sz w:val="32"/>
+          <w:szCs w:val="32"/>
+          <w:lang w:val="en-GB"/>
+        </w:rPr>
+      </w:pPr>
+      <w:r>
+        <w:rPr>
+          <w:sz w:val="32"/>
+          <w:szCs w:val="32"/>
+          <w:lang w:val="en-GB"/>
+        </w:rPr>
         <w:tab/>
       </w:r>
       <w:r>
@@ -3116,17 +2895,235 @@
           <w:szCs w:val="32"/>
           <w:lang w:val="en-GB"/>
         </w:rPr>
-        <w:t>3.1.1.1. Statistic</w:t>
-      </w:r>
-    </w:p>
-    <w:p>
-      <w:pPr>
-        <w:rPr>
-          <w:sz w:val="32"/>
-          <w:szCs w:val="32"/>
-          <w:lang w:val="en-GB"/>
-        </w:rPr>
-      </w:pPr>
+        <w:t>3.1.1.2. Login</w:t>
+      </w:r>
+    </w:p>
+    <w:p>
+      <w:pPr>
+        <w:rPr>
+          <w:sz w:val="32"/>
+          <w:szCs w:val="32"/>
+          <w:lang w:val="en-GB"/>
+        </w:rPr>
+      </w:pPr>
+      <w:r>
+        <w:rPr>
+          <w:noProof/>
+          <w:sz w:val="32"/>
+          <w:szCs w:val="32"/>
+          <w:lang w:val="en-GB"/>
+        </w:rPr>
+        <w:drawing>
+          <wp:anchor distT="0" distB="0" distL="114300" distR="114300" simplePos="0" relativeHeight="251660288" behindDoc="0" locked="0" layoutInCell="1" allowOverlap="1" wp14:anchorId="4A9AF17E" wp14:editId="513B23C2">
+            <wp:simplePos x="0" y="0"/>
+            <wp:positionH relativeFrom="column">
+              <wp:posOffset>1805736</wp:posOffset>
+            </wp:positionH>
+            <wp:positionV relativeFrom="paragraph">
+              <wp:posOffset>330421</wp:posOffset>
+            </wp:positionV>
+            <wp:extent cx="1494790" cy="2720975"/>
+            <wp:effectExtent l="0" t="0" r="0" b="3175"/>
+            <wp:wrapTopAndBottom/>
+            <wp:docPr id="1" name="Immagine 1"/>
+            <wp:cNvGraphicFramePr>
+              <a:graphicFrameLocks xmlns:a="http://schemas.openxmlformats.org/drawingml/2006/main" noChangeAspect="1"/>
+            </wp:cNvGraphicFramePr>
+            <a:graphic xmlns:a="http://schemas.openxmlformats.org/drawingml/2006/main">
+              <a:graphicData uri="http://schemas.openxmlformats.org/drawingml/2006/picture">
+                <pic:pic xmlns:pic="http://schemas.openxmlformats.org/drawingml/2006/picture">
+                  <pic:nvPicPr>
+                    <pic:cNvPr id="0" name="Picture 2"/>
+                    <pic:cNvPicPr>
+                      <a:picLocks noChangeAspect="1" noChangeArrowheads="1"/>
+                    </pic:cNvPicPr>
+                  </pic:nvPicPr>
+                  <pic:blipFill>
+                    <a:blip r:embed="rId11" cstate="print">
+                      <a:extLst>
+                        <a:ext uri="{28A0092B-C50C-407E-A947-70E740481C1C}">
+                          <a14:useLocalDpi xmlns:a14="http://schemas.microsoft.com/office/drawing/2010/main" val="0"/>
+                        </a:ext>
+                      </a:extLst>
+                    </a:blip>
+                    <a:srcRect/>
+                    <a:stretch>
+                      <a:fillRect/>
+                    </a:stretch>
+                  </pic:blipFill>
+                  <pic:spPr bwMode="auto">
+                    <a:xfrm>
+                      <a:off x="0" y="0"/>
+                      <a:ext cx="1494790" cy="2720975"/>
+                    </a:xfrm>
+                    <a:prstGeom prst="rect">
+                      <a:avLst/>
+                    </a:prstGeom>
+                    <a:noFill/>
+                  </pic:spPr>
+                </pic:pic>
+              </a:graphicData>
+            </a:graphic>
+            <wp14:sizeRelH relativeFrom="margin">
+              <wp14:pctWidth>0</wp14:pctWidth>
+            </wp14:sizeRelH>
+            <wp14:sizeRelV relativeFrom="margin">
+              <wp14:pctHeight>0</wp14:pctHeight>
+            </wp14:sizeRelV>
+          </wp:anchor>
+        </w:drawing>
+      </w:r>
+    </w:p>
+    <w:p>
+      <w:pPr>
+        <w:rPr>
+          <w:sz w:val="32"/>
+          <w:szCs w:val="32"/>
+          <w:lang w:val="en-GB"/>
+        </w:rPr>
+      </w:pPr>
+      <w:r>
+        <w:rPr>
+          <w:noProof/>
+          <w:sz w:val="32"/>
+          <w:szCs w:val="32"/>
+        </w:rPr>
+        <w:drawing>
+          <wp:anchor distT="0" distB="0" distL="114300" distR="114300" simplePos="0" relativeHeight="251661312" behindDoc="0" locked="0" layoutInCell="1" allowOverlap="1" wp14:anchorId="32557FEA" wp14:editId="58ED142B">
+            <wp:simplePos x="0" y="0"/>
+            <wp:positionH relativeFrom="column">
+              <wp:posOffset>1078865</wp:posOffset>
+            </wp:positionH>
+            <wp:positionV relativeFrom="paragraph">
+              <wp:posOffset>2941955</wp:posOffset>
+            </wp:positionV>
+            <wp:extent cx="1660525" cy="2949575"/>
+            <wp:effectExtent l="0" t="0" r="0" b="3175"/>
+            <wp:wrapTopAndBottom/>
+            <wp:docPr id="3" name="Immagine 1">
+              <a:extLst xmlns:a="http://schemas.openxmlformats.org/drawingml/2006/main">
+                <a:ext uri="{FF2B5EF4-FFF2-40B4-BE49-F238E27FC236}">
+                  <a16:creationId xmlns:a16="http://schemas.microsoft.com/office/drawing/2014/main" id="{88477E53-EBCB-42CF-A294-507BE11E6480}"/>
+                </a:ext>
+              </a:extLst>
+            </wp:docPr>
+            <wp:cNvGraphicFramePr>
+              <a:graphicFrameLocks xmlns:a="http://schemas.openxmlformats.org/drawingml/2006/main" noChangeAspect="1"/>
+            </wp:cNvGraphicFramePr>
+            <a:graphic xmlns:a="http://schemas.openxmlformats.org/drawingml/2006/main">
+              <a:graphicData uri="http://schemas.openxmlformats.org/drawingml/2006/picture">
+                <pic:pic xmlns:pic="http://schemas.openxmlformats.org/drawingml/2006/picture">
+                  <pic:nvPicPr>
+                    <pic:cNvPr id="2" name="Immagine 1">
+                      <a:extLst>
+                        <a:ext uri="{FF2B5EF4-FFF2-40B4-BE49-F238E27FC236}">
+                          <a16:creationId xmlns:a16="http://schemas.microsoft.com/office/drawing/2014/main" id="{88477E53-EBCB-42CF-A294-507BE11E6480}"/>
+                        </a:ext>
+                      </a:extLst>
+                    </pic:cNvPr>
+                    <pic:cNvPicPr>
+                      <a:picLocks noChangeAspect="1"/>
+                    </pic:cNvPicPr>
+                  </pic:nvPicPr>
+                  <pic:blipFill rotWithShape="1">
+                    <a:blip r:embed="rId12" cstate="print">
+                      <a:extLst>
+                        <a:ext uri="{28A0092B-C50C-407E-A947-70E740481C1C}">
+                          <a14:useLocalDpi xmlns:a14="http://schemas.microsoft.com/office/drawing/2010/main" val="0"/>
+                        </a:ext>
+                      </a:extLst>
+                    </a:blip>
+                    <a:srcRect l="38607" t="18361" r="38893" b="10601"/>
+                    <a:stretch/>
+                  </pic:blipFill>
+                  <pic:spPr>
+                    <a:xfrm>
+                      <a:off x="0" y="0"/>
+                      <a:ext cx="1660525" cy="2949575"/>
+                    </a:xfrm>
+                    <a:prstGeom prst="rect">
+                      <a:avLst/>
+                    </a:prstGeom>
+                  </pic:spPr>
+                </pic:pic>
+              </a:graphicData>
+            </a:graphic>
+            <wp14:sizeRelH relativeFrom="page">
+              <wp14:pctWidth>0</wp14:pctWidth>
+            </wp14:sizeRelH>
+            <wp14:sizeRelV relativeFrom="page">
+              <wp14:pctHeight>0</wp14:pctHeight>
+            </wp14:sizeRelV>
+          </wp:anchor>
+        </w:drawing>
+      </w:r>
+      <w:r>
+        <w:rPr>
+          <w:noProof/>
+          <w:sz w:val="32"/>
+          <w:szCs w:val="32"/>
+          <w:lang w:val="en-GB"/>
+        </w:rPr>
+        <w:drawing>
+          <wp:anchor distT="0" distB="0" distL="114300" distR="114300" simplePos="0" relativeHeight="251662336" behindDoc="0" locked="0" layoutInCell="1" allowOverlap="1" wp14:anchorId="1E9F5066" wp14:editId="080A997A">
+            <wp:simplePos x="0" y="0"/>
+            <wp:positionH relativeFrom="margin">
+              <wp:posOffset>2723548</wp:posOffset>
+            </wp:positionH>
+            <wp:positionV relativeFrom="paragraph">
+              <wp:posOffset>2976145</wp:posOffset>
+            </wp:positionV>
+            <wp:extent cx="1473835" cy="2860040"/>
+            <wp:effectExtent l="0" t="0" r="0" b="0"/>
+            <wp:wrapTopAndBottom/>
+            <wp:docPr id="4" name="Immagine 4"/>
+            <wp:cNvGraphicFramePr>
+              <a:graphicFrameLocks xmlns:a="http://schemas.openxmlformats.org/drawingml/2006/main" noChangeAspect="1"/>
+            </wp:cNvGraphicFramePr>
+            <a:graphic xmlns:a="http://schemas.openxmlformats.org/drawingml/2006/main">
+              <a:graphicData uri="http://schemas.openxmlformats.org/drawingml/2006/picture">
+                <pic:pic xmlns:pic="http://schemas.openxmlformats.org/drawingml/2006/picture">
+                  <pic:nvPicPr>
+                    <pic:cNvPr id="0" name="Picture 3"/>
+                    <pic:cNvPicPr>
+                      <a:picLocks noChangeAspect="1" noChangeArrowheads="1"/>
+                    </pic:cNvPicPr>
+                  </pic:nvPicPr>
+                  <pic:blipFill>
+                    <a:blip r:embed="rId13" cstate="print">
+                      <a:extLst>
+                        <a:ext uri="{28A0092B-C50C-407E-A947-70E740481C1C}">
+                          <a14:useLocalDpi xmlns:a14="http://schemas.microsoft.com/office/drawing/2010/main" val="0"/>
+                        </a:ext>
+                      </a:extLst>
+                    </a:blip>
+                    <a:srcRect/>
+                    <a:stretch>
+                      <a:fillRect/>
+                    </a:stretch>
+                  </pic:blipFill>
+                  <pic:spPr bwMode="auto">
+                    <a:xfrm>
+                      <a:off x="0" y="0"/>
+                      <a:ext cx="1473835" cy="2860040"/>
+                    </a:xfrm>
+                    <a:prstGeom prst="rect">
+                      <a:avLst/>
+                    </a:prstGeom>
+                    <a:noFill/>
+                  </pic:spPr>
+                </pic:pic>
+              </a:graphicData>
+            </a:graphic>
+            <wp14:sizeRelH relativeFrom="page">
+              <wp14:pctWidth>0</wp14:pctWidth>
+            </wp14:sizeRelH>
+            <wp14:sizeRelV relativeFrom="page">
+              <wp14:pctHeight>0</wp14:pctHeight>
+            </wp14:sizeRelV>
+          </wp:anchor>
+        </w:drawing>
+      </w:r>
       <w:r>
         <w:rPr>
           <w:sz w:val="32"/>
@@ -3141,24 +3138,411 @@
           <w:szCs w:val="32"/>
           <w:lang w:val="en-GB"/>
         </w:rPr>
-        <w:t>3.1.1.2. Login</w:t>
-      </w:r>
-    </w:p>
-    <w:p>
-      <w:pPr>
-        <w:rPr>
-          <w:sz w:val="32"/>
-          <w:szCs w:val="32"/>
-          <w:lang w:val="en-GB"/>
-        </w:rPr>
-      </w:pPr>
-      <w:r>
-        <w:rPr>
-          <w:sz w:val="32"/>
-          <w:szCs w:val="32"/>
-          <w:lang w:val="en-GB"/>
-        </w:rPr>
         <w:tab/>
+        <w:t xml:space="preserve">3.1.1.2.1 </w:t>
+      </w:r>
+      <w:r>
+        <w:rPr>
+          <w:sz w:val="32"/>
+          <w:szCs w:val="32"/>
+          <w:lang w:val="en-GB"/>
+        </w:rPr>
+        <w:t>Citizen Interface</w:t>
+      </w:r>
+    </w:p>
+    <w:p>
+      <w:pPr>
+        <w:rPr>
+          <w:sz w:val="32"/>
+          <w:szCs w:val="32"/>
+          <w:lang w:val="en-GB"/>
+        </w:rPr>
+      </w:pPr>
+    </w:p>
+    <w:p>
+      <w:pPr>
+        <w:rPr>
+          <w:sz w:val="32"/>
+          <w:szCs w:val="32"/>
+          <w:lang w:val="en-GB"/>
+        </w:rPr>
+      </w:pPr>
+      <w:r>
+        <w:rPr>
+          <w:noProof/>
+          <w:sz w:val="32"/>
+          <w:szCs w:val="32"/>
+          <w:lang w:val="en-GB"/>
+        </w:rPr>
+        <w:drawing>
+          <wp:anchor distT="0" distB="0" distL="114300" distR="114300" simplePos="0" relativeHeight="251666432" behindDoc="0" locked="0" layoutInCell="1" allowOverlap="1" wp14:anchorId="0706FF8C" wp14:editId="2F4F30AE">
+            <wp:simplePos x="0" y="0"/>
+            <wp:positionH relativeFrom="column">
+              <wp:posOffset>2418615</wp:posOffset>
+            </wp:positionH>
+            <wp:positionV relativeFrom="paragraph">
+              <wp:posOffset>359343</wp:posOffset>
+            </wp:positionV>
+            <wp:extent cx="1327150" cy="2902585"/>
+            <wp:effectExtent l="0" t="0" r="6350" b="0"/>
+            <wp:wrapTopAndBottom/>
+            <wp:docPr id="7" name="Immagine 7"/>
+            <wp:cNvGraphicFramePr>
+              <a:graphicFrameLocks xmlns:a="http://schemas.openxmlformats.org/drawingml/2006/main" noChangeAspect="1"/>
+            </wp:cNvGraphicFramePr>
+            <a:graphic xmlns:a="http://schemas.openxmlformats.org/drawingml/2006/main">
+              <a:graphicData uri="http://schemas.openxmlformats.org/drawingml/2006/picture">
+                <pic:pic xmlns:pic="http://schemas.openxmlformats.org/drawingml/2006/picture">
+                  <pic:nvPicPr>
+                    <pic:cNvPr id="0" name="Picture 4"/>
+                    <pic:cNvPicPr>
+                      <a:picLocks noChangeAspect="1" noChangeArrowheads="1"/>
+                    </pic:cNvPicPr>
+                  </pic:nvPicPr>
+                  <pic:blipFill rotWithShape="1">
+                    <a:blip r:embed="rId14">
+                      <a:extLst>
+                        <a:ext uri="{28A0092B-C50C-407E-A947-70E740481C1C}">
+                          <a14:useLocalDpi xmlns:a14="http://schemas.microsoft.com/office/drawing/2010/main" val="0"/>
+                        </a:ext>
+                      </a:extLst>
+                    </a:blip>
+                    <a:srcRect l="9026" t="4372" r="6568"/>
+                    <a:stretch/>
+                  </pic:blipFill>
+                  <pic:spPr bwMode="auto">
+                    <a:xfrm>
+                      <a:off x="0" y="0"/>
+                      <a:ext cx="1327150" cy="2902585"/>
+                    </a:xfrm>
+                    <a:prstGeom prst="rect">
+                      <a:avLst/>
+                    </a:prstGeom>
+                    <a:noFill/>
+                    <a:ln>
+                      <a:noFill/>
+                    </a:ln>
+                    <a:extLst>
+                      <a:ext uri="{53640926-AAD7-44D8-BBD7-CCE9431645EC}">
+                        <a14:shadowObscured xmlns:a14="http://schemas.microsoft.com/office/drawing/2010/main"/>
+                      </a:ext>
+                    </a:extLst>
+                  </pic:spPr>
+                </pic:pic>
+              </a:graphicData>
+            </a:graphic>
+            <wp14:sizeRelH relativeFrom="margin">
+              <wp14:pctWidth>0</wp14:pctWidth>
+            </wp14:sizeRelH>
+            <wp14:sizeRelV relativeFrom="margin">
+              <wp14:pctHeight>0</wp14:pctHeight>
+            </wp14:sizeRelV>
+          </wp:anchor>
+        </w:drawing>
+      </w:r>
+      <w:r>
+        <w:rPr>
+          <w:noProof/>
+          <w:sz w:val="32"/>
+          <w:szCs w:val="32"/>
+          <w:lang w:val="en-GB"/>
+        </w:rPr>
+        <w:drawing>
+          <wp:anchor distT="0" distB="0" distL="114300" distR="114300" simplePos="0" relativeHeight="251668480" behindDoc="0" locked="0" layoutInCell="1" allowOverlap="1" wp14:anchorId="2ACB6756" wp14:editId="419FD219">
+            <wp:simplePos x="0" y="0"/>
+            <wp:positionH relativeFrom="margin">
+              <wp:posOffset>5189220</wp:posOffset>
+            </wp:positionH>
+            <wp:positionV relativeFrom="paragraph">
+              <wp:posOffset>410210</wp:posOffset>
+            </wp:positionV>
+            <wp:extent cx="1346200" cy="2781300"/>
+            <wp:effectExtent l="0" t="0" r="6350" b="0"/>
+            <wp:wrapTopAndBottom/>
+            <wp:docPr id="9" name="Immagine 9"/>
+            <wp:cNvGraphicFramePr>
+              <a:graphicFrameLocks xmlns:a="http://schemas.openxmlformats.org/drawingml/2006/main" noChangeAspect="1"/>
+            </wp:cNvGraphicFramePr>
+            <a:graphic xmlns:a="http://schemas.openxmlformats.org/drawingml/2006/main">
+              <a:graphicData uri="http://schemas.openxmlformats.org/drawingml/2006/picture">
+                <pic:pic xmlns:pic="http://schemas.openxmlformats.org/drawingml/2006/picture">
+                  <pic:nvPicPr>
+                    <pic:cNvPr id="0" name="Picture 6"/>
+                    <pic:cNvPicPr>
+                      <a:picLocks noChangeAspect="1" noChangeArrowheads="1"/>
+                    </pic:cNvPicPr>
+                  </pic:nvPicPr>
+                  <pic:blipFill rotWithShape="1">
+                    <a:blip r:embed="rId15" cstate="print">
+                      <a:extLst>
+                        <a:ext uri="{28A0092B-C50C-407E-A947-70E740481C1C}">
+                          <a14:useLocalDpi xmlns:a14="http://schemas.microsoft.com/office/drawing/2010/main" val="0"/>
+                        </a:ext>
+                      </a:extLst>
+                    </a:blip>
+                    <a:srcRect l="11901" t="4727" r="14127" b="5464"/>
+                    <a:stretch/>
+                  </pic:blipFill>
+                  <pic:spPr bwMode="auto">
+                    <a:xfrm>
+                      <a:off x="0" y="0"/>
+                      <a:ext cx="1346200" cy="2781300"/>
+                    </a:xfrm>
+                    <a:prstGeom prst="rect">
+                      <a:avLst/>
+                    </a:prstGeom>
+                    <a:noFill/>
+                    <a:ln>
+                      <a:noFill/>
+                    </a:ln>
+                    <a:extLst>
+                      <a:ext uri="{53640926-AAD7-44D8-BBD7-CCE9431645EC}">
+                        <a14:shadowObscured xmlns:a14="http://schemas.microsoft.com/office/drawing/2010/main"/>
+                      </a:ext>
+                    </a:extLst>
+                  </pic:spPr>
+                </pic:pic>
+              </a:graphicData>
+            </a:graphic>
+            <wp14:sizeRelH relativeFrom="margin">
+              <wp14:pctWidth>0</wp14:pctWidth>
+            </wp14:sizeRelH>
+            <wp14:sizeRelV relativeFrom="margin">
+              <wp14:pctHeight>0</wp14:pctHeight>
+            </wp14:sizeRelV>
+          </wp:anchor>
+        </w:drawing>
+      </w:r>
+      <w:r>
+        <w:rPr>
+          <w:noProof/>
+          <w:sz w:val="32"/>
+          <w:szCs w:val="32"/>
+          <w:lang w:val="en-GB"/>
+        </w:rPr>
+        <w:drawing>
+          <wp:anchor distT="0" distB="0" distL="114300" distR="114300" simplePos="0" relativeHeight="251667456" behindDoc="0" locked="0" layoutInCell="1" allowOverlap="1" wp14:anchorId="5EE28D2A" wp14:editId="5A865106">
+            <wp:simplePos x="0" y="0"/>
+            <wp:positionH relativeFrom="column">
+              <wp:posOffset>3755390</wp:posOffset>
+            </wp:positionH>
+            <wp:positionV relativeFrom="paragraph">
+              <wp:posOffset>266065</wp:posOffset>
+            </wp:positionV>
+            <wp:extent cx="1356995" cy="3017520"/>
+            <wp:effectExtent l="0" t="0" r="0" b="0"/>
+            <wp:wrapTopAndBottom/>
+            <wp:docPr id="8" name="Immagine 8"/>
+            <wp:cNvGraphicFramePr>
+              <a:graphicFrameLocks xmlns:a="http://schemas.openxmlformats.org/drawingml/2006/main" noChangeAspect="1"/>
+            </wp:cNvGraphicFramePr>
+            <a:graphic xmlns:a="http://schemas.openxmlformats.org/drawingml/2006/main">
+              <a:graphicData uri="http://schemas.openxmlformats.org/drawingml/2006/picture">
+                <pic:pic xmlns:pic="http://schemas.openxmlformats.org/drawingml/2006/picture">
+                  <pic:nvPicPr>
+                    <pic:cNvPr id="0" name="Picture 5"/>
+                    <pic:cNvPicPr>
+                      <a:picLocks noChangeAspect="1" noChangeArrowheads="1"/>
+                    </pic:cNvPicPr>
+                  </pic:nvPicPr>
+                  <pic:blipFill rotWithShape="1">
+                    <a:blip r:embed="rId16">
+                      <a:extLst>
+                        <a:ext uri="{28A0092B-C50C-407E-A947-70E740481C1C}">
+                          <a14:useLocalDpi xmlns:a14="http://schemas.microsoft.com/office/drawing/2010/main" val="0"/>
+                        </a:ext>
+                      </a:extLst>
+                    </a:blip>
+                    <a:srcRect l="9460" r="13182"/>
+                    <a:stretch/>
+                  </pic:blipFill>
+                  <pic:spPr bwMode="auto">
+                    <a:xfrm>
+                      <a:off x="0" y="0"/>
+                      <a:ext cx="1356995" cy="3017520"/>
+                    </a:xfrm>
+                    <a:prstGeom prst="rect">
+                      <a:avLst/>
+                    </a:prstGeom>
+                    <a:noFill/>
+                    <a:ln>
+                      <a:noFill/>
+                    </a:ln>
+                    <a:extLst>
+                      <a:ext uri="{53640926-AAD7-44D8-BBD7-CCE9431645EC}">
+                        <a14:shadowObscured xmlns:a14="http://schemas.microsoft.com/office/drawing/2010/main"/>
+                      </a:ext>
+                    </a:extLst>
+                  </pic:spPr>
+                </pic:pic>
+              </a:graphicData>
+            </a:graphic>
+            <wp14:sizeRelH relativeFrom="margin">
+              <wp14:pctWidth>0</wp14:pctWidth>
+            </wp14:sizeRelH>
+            <wp14:sizeRelV relativeFrom="margin">
+              <wp14:pctHeight>0</wp14:pctHeight>
+            </wp14:sizeRelV>
+          </wp:anchor>
+        </w:drawing>
+      </w:r>
+      <w:r>
+        <w:rPr>
+          <w:noProof/>
+          <w:sz w:val="32"/>
+          <w:szCs w:val="32"/>
+        </w:rPr>
+        <w:drawing>
+          <wp:anchor distT="0" distB="0" distL="114300" distR="114300" simplePos="0" relativeHeight="251665408" behindDoc="0" locked="0" layoutInCell="1" allowOverlap="1" wp14:anchorId="01C99FBD" wp14:editId="177349CD">
+            <wp:simplePos x="0" y="0"/>
+            <wp:positionH relativeFrom="column">
+              <wp:posOffset>997052</wp:posOffset>
+            </wp:positionH>
+            <wp:positionV relativeFrom="paragraph">
+              <wp:posOffset>363425</wp:posOffset>
+            </wp:positionV>
+            <wp:extent cx="1410335" cy="2769235"/>
+            <wp:effectExtent l="0" t="0" r="0" b="0"/>
+            <wp:wrapTopAndBottom/>
+            <wp:docPr id="6" name="Immagine 1">
+              <a:extLst xmlns:a="http://schemas.openxmlformats.org/drawingml/2006/main">
+                <a:ext uri="{FF2B5EF4-FFF2-40B4-BE49-F238E27FC236}">
+                  <a16:creationId xmlns:a16="http://schemas.microsoft.com/office/drawing/2014/main" id="{1DCF5362-BFE4-49BA-8D18-4D6162525BA4}"/>
+                </a:ext>
+              </a:extLst>
+            </wp:docPr>
+            <wp:cNvGraphicFramePr>
+              <a:graphicFrameLocks xmlns:a="http://schemas.openxmlformats.org/drawingml/2006/main" noChangeAspect="1"/>
+            </wp:cNvGraphicFramePr>
+            <a:graphic xmlns:a="http://schemas.openxmlformats.org/drawingml/2006/main">
+              <a:graphicData uri="http://schemas.openxmlformats.org/drawingml/2006/picture">
+                <pic:pic xmlns:pic="http://schemas.openxmlformats.org/drawingml/2006/picture">
+                  <pic:nvPicPr>
+                    <pic:cNvPr id="2" name="Immagine 1">
+                      <a:extLst>
+                        <a:ext uri="{FF2B5EF4-FFF2-40B4-BE49-F238E27FC236}">
+                          <a16:creationId xmlns:a16="http://schemas.microsoft.com/office/drawing/2014/main" id="{1DCF5362-BFE4-49BA-8D18-4D6162525BA4}"/>
+                        </a:ext>
+                      </a:extLst>
+                    </pic:cNvPr>
+                    <pic:cNvPicPr>
+                      <a:picLocks noChangeAspect="1"/>
+                    </pic:cNvPicPr>
+                  </pic:nvPicPr>
+                  <pic:blipFill rotWithShape="1">
+                    <a:blip r:embed="rId17" cstate="print">
+                      <a:extLst>
+                        <a:ext uri="{28A0092B-C50C-407E-A947-70E740481C1C}">
+                          <a14:useLocalDpi xmlns:a14="http://schemas.microsoft.com/office/drawing/2010/main" val="0"/>
+                        </a:ext>
+                      </a:extLst>
+                    </a:blip>
+                    <a:srcRect l="40321" t="20634" r="40461" b="12332"/>
+                    <a:stretch/>
+                  </pic:blipFill>
+                  <pic:spPr bwMode="auto">
+                    <a:xfrm>
+                      <a:off x="0" y="0"/>
+                      <a:ext cx="1410335" cy="2769235"/>
+                    </a:xfrm>
+                    <a:prstGeom prst="rect">
+                      <a:avLst/>
+                    </a:prstGeom>
+                    <a:ln>
+                      <a:noFill/>
+                    </a:ln>
+                    <a:extLst>
+                      <a:ext uri="{53640926-AAD7-44D8-BBD7-CCE9431645EC}">
+                        <a14:shadowObscured xmlns:a14="http://schemas.microsoft.com/office/drawing/2010/main"/>
+                      </a:ext>
+                    </a:extLst>
+                  </pic:spPr>
+                </pic:pic>
+              </a:graphicData>
+            </a:graphic>
+            <wp14:sizeRelH relativeFrom="margin">
+              <wp14:pctWidth>0</wp14:pctWidth>
+            </wp14:sizeRelH>
+            <wp14:sizeRelV relativeFrom="margin">
+              <wp14:pctHeight>0</wp14:pctHeight>
+            </wp14:sizeRelV>
+          </wp:anchor>
+        </w:drawing>
+      </w:r>
+      <w:r>
+        <w:rPr>
+          <w:noProof/>
+          <w:sz w:val="32"/>
+          <w:szCs w:val="32"/>
+        </w:rPr>
+        <w:drawing>
+          <wp:anchor distT="0" distB="0" distL="114300" distR="114300" simplePos="0" relativeHeight="251664384" behindDoc="0" locked="0" layoutInCell="1" allowOverlap="1" wp14:anchorId="52A22423" wp14:editId="62DCEB49">
+            <wp:simplePos x="0" y="0"/>
+            <wp:positionH relativeFrom="margin">
+              <wp:posOffset>-453006</wp:posOffset>
+            </wp:positionH>
+            <wp:positionV relativeFrom="paragraph">
+              <wp:posOffset>301223</wp:posOffset>
+            </wp:positionV>
+            <wp:extent cx="1576070" cy="2827020"/>
+            <wp:effectExtent l="0" t="0" r="5080" b="0"/>
+            <wp:wrapTopAndBottom/>
+            <wp:docPr id="5" name="Immagine 1">
+              <a:extLst xmlns:a="http://schemas.openxmlformats.org/drawingml/2006/main">
+                <a:ext uri="{FF2B5EF4-FFF2-40B4-BE49-F238E27FC236}">
+                  <a16:creationId xmlns:a16="http://schemas.microsoft.com/office/drawing/2014/main" id="{68C16D54-64B2-4C81-9217-0C643DAF7DB8}"/>
+                </a:ext>
+              </a:extLst>
+            </wp:docPr>
+            <wp:cNvGraphicFramePr>
+              <a:graphicFrameLocks xmlns:a="http://schemas.openxmlformats.org/drawingml/2006/main" noChangeAspect="1"/>
+            </wp:cNvGraphicFramePr>
+            <a:graphic xmlns:a="http://schemas.openxmlformats.org/drawingml/2006/main">
+              <a:graphicData uri="http://schemas.openxmlformats.org/drawingml/2006/picture">
+                <pic:pic xmlns:pic="http://schemas.openxmlformats.org/drawingml/2006/picture">
+                  <pic:nvPicPr>
+                    <pic:cNvPr id="2" name="Immagine 1">
+                      <a:extLst>
+                        <a:ext uri="{FF2B5EF4-FFF2-40B4-BE49-F238E27FC236}">
+                          <a16:creationId xmlns:a16="http://schemas.microsoft.com/office/drawing/2014/main" id="{68C16D54-64B2-4C81-9217-0C643DAF7DB8}"/>
+                        </a:ext>
+                      </a:extLst>
+                    </pic:cNvPr>
+                    <pic:cNvPicPr>
+                      <a:picLocks noChangeAspect="1"/>
+                    </pic:cNvPicPr>
+                  </pic:nvPicPr>
+                  <pic:blipFill rotWithShape="1">
+                    <a:blip r:embed="rId18" cstate="print">
+                      <a:extLst>
+                        <a:ext uri="{28A0092B-C50C-407E-A947-70E740481C1C}">
+                          <a14:useLocalDpi xmlns:a14="http://schemas.microsoft.com/office/drawing/2010/main" val="0"/>
+                        </a:ext>
+                      </a:extLst>
+                    </a:blip>
+                    <a:srcRect l="39344" t="19453" r="39263" b="12350"/>
+                    <a:stretch/>
+                  </pic:blipFill>
+                  <pic:spPr>
+                    <a:xfrm>
+                      <a:off x="0" y="0"/>
+                      <a:ext cx="1576070" cy="2827020"/>
+                    </a:xfrm>
+                    <a:prstGeom prst="rect">
+                      <a:avLst/>
+                    </a:prstGeom>
+                  </pic:spPr>
+                </pic:pic>
+              </a:graphicData>
+            </a:graphic>
+            <wp14:sizeRelH relativeFrom="margin">
+              <wp14:pctWidth>0</wp14:pctWidth>
+            </wp14:sizeRelH>
+            <wp14:sizeRelV relativeFrom="margin">
+              <wp14:pctHeight>0</wp14:pctHeight>
+            </wp14:sizeRelV>
+          </wp:anchor>
+        </w:drawing>
       </w:r>
       <w:r>
         <w:rPr>
@@ -3174,31 +3558,6 @@
           <w:szCs w:val="32"/>
           <w:lang w:val="en-GB"/>
         </w:rPr>
-        <w:t xml:space="preserve">3.1.1.2.1 </w:t>
-      </w:r>
-      <w:r>
-        <w:rPr>
-          <w:sz w:val="32"/>
-          <w:szCs w:val="32"/>
-          <w:lang w:val="en-GB"/>
-        </w:rPr>
-        <w:t>Citizen Interface</w:t>
-      </w:r>
-    </w:p>
-    <w:p>
-      <w:pPr>
-        <w:rPr>
-          <w:sz w:val="32"/>
-          <w:szCs w:val="32"/>
-          <w:lang w:val="en-GB"/>
-        </w:rPr>
-      </w:pPr>
-      <w:r>
-        <w:rPr>
-          <w:sz w:val="32"/>
-          <w:szCs w:val="32"/>
-          <w:lang w:val="en-GB"/>
-        </w:rPr>
         <w:tab/>
       </w:r>
       <w:r>
@@ -3207,6 +3566,667 @@
           <w:szCs w:val="32"/>
           <w:lang w:val="en-GB"/>
         </w:rPr>
+        <w:t xml:space="preserve">3.1.1.2.2 Authority Interface </w:t>
+      </w:r>
+    </w:p>
+    <w:p>
+      <w:pPr>
+        <w:ind w:left="708" w:firstLine="708"/>
+        <w:rPr>
+          <w:sz w:val="32"/>
+          <w:szCs w:val="32"/>
+          <w:lang w:val="en-GB"/>
+        </w:rPr>
+      </w:pPr>
+    </w:p>
+    <w:p>
+      <w:pPr>
+        <w:ind w:left="708" w:firstLine="708"/>
+        <w:rPr>
+          <w:sz w:val="32"/>
+          <w:szCs w:val="32"/>
+          <w:lang w:val="en-GB"/>
+        </w:rPr>
+      </w:pPr>
+      <w:r>
+        <w:rPr>
+          <w:noProof/>
+          <w:sz w:val="32"/>
+          <w:szCs w:val="32"/>
+        </w:rPr>
+        <w:drawing>
+          <wp:anchor distT="0" distB="0" distL="114300" distR="114300" simplePos="0" relativeHeight="251674624" behindDoc="1" locked="0" layoutInCell="1" allowOverlap="1" wp14:anchorId="6DB85D2D" wp14:editId="0F691102">
+            <wp:simplePos x="0" y="0"/>
+            <wp:positionH relativeFrom="column">
+              <wp:posOffset>5160645</wp:posOffset>
+            </wp:positionH>
+            <wp:positionV relativeFrom="paragraph">
+              <wp:posOffset>535305</wp:posOffset>
+            </wp:positionV>
+            <wp:extent cx="1434465" cy="2771140"/>
+            <wp:effectExtent l="0" t="0" r="0" b="0"/>
+            <wp:wrapTopAndBottom/>
+            <wp:docPr id="2" name="Immagine 1">
+              <a:extLst xmlns:a="http://schemas.openxmlformats.org/drawingml/2006/main">
+                <a:ext uri="{FF2B5EF4-FFF2-40B4-BE49-F238E27FC236}">
+                  <a16:creationId xmlns:a16="http://schemas.microsoft.com/office/drawing/2014/main" id="{82420F23-EAC5-48A4-ACBA-7D249D79EE79}"/>
+                </a:ext>
+              </a:extLst>
+            </wp:docPr>
+            <wp:cNvGraphicFramePr>
+              <a:graphicFrameLocks xmlns:a="http://schemas.openxmlformats.org/drawingml/2006/main" noChangeAspect="1"/>
+            </wp:cNvGraphicFramePr>
+            <a:graphic xmlns:a="http://schemas.openxmlformats.org/drawingml/2006/main">
+              <a:graphicData uri="http://schemas.openxmlformats.org/drawingml/2006/picture">
+                <pic:pic xmlns:pic="http://schemas.openxmlformats.org/drawingml/2006/picture">
+                  <pic:nvPicPr>
+                    <pic:cNvPr id="2" name="Immagine 1">
+                      <a:extLst>
+                        <a:ext uri="{FF2B5EF4-FFF2-40B4-BE49-F238E27FC236}">
+                          <a16:creationId xmlns:a16="http://schemas.microsoft.com/office/drawing/2014/main" id="{82420F23-EAC5-48A4-ACBA-7D249D79EE79}"/>
+                        </a:ext>
+                      </a:extLst>
+                    </pic:cNvPr>
+                    <pic:cNvPicPr>
+                      <a:picLocks noChangeAspect="1"/>
+                    </pic:cNvPicPr>
+                  </pic:nvPicPr>
+                  <pic:blipFill rotWithShape="1">
+                    <a:blip r:embed="rId19" cstate="print">
+                      <a:extLst>
+                        <a:ext uri="{28A0092B-C50C-407E-A947-70E740481C1C}">
+                          <a14:useLocalDpi xmlns:a14="http://schemas.microsoft.com/office/drawing/2010/main" val="0"/>
+                        </a:ext>
+                      </a:extLst>
+                    </a:blip>
+                    <a:srcRect l="40082" t="20984" r="40492" b="12350"/>
+                    <a:stretch/>
+                  </pic:blipFill>
+                  <pic:spPr>
+                    <a:xfrm>
+                      <a:off x="0" y="0"/>
+                      <a:ext cx="1434465" cy="2771140"/>
+                    </a:xfrm>
+                    <a:prstGeom prst="rect">
+                      <a:avLst/>
+                    </a:prstGeom>
+                  </pic:spPr>
+                </pic:pic>
+              </a:graphicData>
+            </a:graphic>
+            <wp14:sizeRelH relativeFrom="margin">
+              <wp14:pctWidth>0</wp14:pctWidth>
+            </wp14:sizeRelH>
+            <wp14:sizeRelV relativeFrom="margin">
+              <wp14:pctHeight>0</wp14:pctHeight>
+            </wp14:sizeRelV>
+          </wp:anchor>
+        </w:drawing>
+      </w:r>
+      <w:r>
+        <w:rPr>
+          <w:noProof/>
+          <w:sz w:val="32"/>
+          <w:szCs w:val="32"/>
+          <w:lang w:val="en-GB"/>
+        </w:rPr>
+        <w:drawing>
+          <wp:anchor distT="0" distB="0" distL="114300" distR="114300" simplePos="0" relativeHeight="251672576" behindDoc="0" locked="0" layoutInCell="1" allowOverlap="1" wp14:anchorId="64BD73E8" wp14:editId="6D7FEF63">
+            <wp:simplePos x="0" y="0"/>
+            <wp:positionH relativeFrom="column">
+              <wp:posOffset>2436495</wp:posOffset>
+            </wp:positionH>
+            <wp:positionV relativeFrom="paragraph">
+              <wp:posOffset>457601</wp:posOffset>
+            </wp:positionV>
+            <wp:extent cx="1337310" cy="2887345"/>
+            <wp:effectExtent l="0" t="0" r="0" b="8255"/>
+            <wp:wrapTopAndBottom/>
+            <wp:docPr id="13" name="Immagine 13"/>
+            <wp:cNvGraphicFramePr>
+              <a:graphicFrameLocks xmlns:a="http://schemas.openxmlformats.org/drawingml/2006/main" noChangeAspect="1"/>
+            </wp:cNvGraphicFramePr>
+            <a:graphic xmlns:a="http://schemas.openxmlformats.org/drawingml/2006/main">
+              <a:graphicData uri="http://schemas.openxmlformats.org/drawingml/2006/picture">
+                <pic:pic xmlns:pic="http://schemas.openxmlformats.org/drawingml/2006/picture">
+                  <pic:nvPicPr>
+                    <pic:cNvPr id="0" name="Picture 9"/>
+                    <pic:cNvPicPr>
+                      <a:picLocks noChangeAspect="1" noChangeArrowheads="1"/>
+                    </pic:cNvPicPr>
+                  </pic:nvPicPr>
+                  <pic:blipFill rotWithShape="1">
+                    <a:blip r:embed="rId20">
+                      <a:extLst>
+                        <a:ext uri="{28A0092B-C50C-407E-A947-70E740481C1C}">
+                          <a14:useLocalDpi xmlns:a14="http://schemas.microsoft.com/office/drawing/2010/main" val="0"/>
+                        </a:ext>
+                      </a:extLst>
+                    </a:blip>
+                    <a:srcRect l="5747" r="5502"/>
+                    <a:stretch/>
+                  </pic:blipFill>
+                  <pic:spPr bwMode="auto">
+                    <a:xfrm>
+                      <a:off x="0" y="0"/>
+                      <a:ext cx="1337310" cy="2887345"/>
+                    </a:xfrm>
+                    <a:prstGeom prst="rect">
+                      <a:avLst/>
+                    </a:prstGeom>
+                    <a:noFill/>
+                    <a:ln>
+                      <a:noFill/>
+                    </a:ln>
+                    <a:extLst>
+                      <a:ext uri="{53640926-AAD7-44D8-BBD7-CCE9431645EC}">
+                        <a14:shadowObscured xmlns:a14="http://schemas.microsoft.com/office/drawing/2010/main"/>
+                      </a:ext>
+                    </a:extLst>
+                  </pic:spPr>
+                </pic:pic>
+              </a:graphicData>
+            </a:graphic>
+            <wp14:sizeRelH relativeFrom="margin">
+              <wp14:pctWidth>0</wp14:pctWidth>
+            </wp14:sizeRelH>
+            <wp14:sizeRelV relativeFrom="margin">
+              <wp14:pctHeight>0</wp14:pctHeight>
+            </wp14:sizeRelV>
+          </wp:anchor>
+        </w:drawing>
+      </w:r>
+      <w:r>
+        <w:rPr>
+          <w:noProof/>
+          <w:sz w:val="32"/>
+          <w:szCs w:val="32"/>
+          <w:lang w:val="en-GB"/>
+        </w:rPr>
+        <w:drawing>
+          <wp:anchor distT="0" distB="0" distL="114300" distR="114300" simplePos="0" relativeHeight="251671552" behindDoc="0" locked="0" layoutInCell="1" allowOverlap="1" wp14:anchorId="114FF74A" wp14:editId="36EB765F">
+            <wp:simplePos x="0" y="0"/>
+            <wp:positionH relativeFrom="margin">
+              <wp:posOffset>3775543</wp:posOffset>
+            </wp:positionH>
+            <wp:positionV relativeFrom="paragraph">
+              <wp:posOffset>507599</wp:posOffset>
+            </wp:positionV>
+            <wp:extent cx="1410335" cy="2778125"/>
+            <wp:effectExtent l="0" t="0" r="0" b="3175"/>
+            <wp:wrapTopAndBottom/>
+            <wp:docPr id="12" name="Immagine 12"/>
+            <wp:cNvGraphicFramePr>
+              <a:graphicFrameLocks xmlns:a="http://schemas.openxmlformats.org/drawingml/2006/main" noChangeAspect="1"/>
+            </wp:cNvGraphicFramePr>
+            <a:graphic xmlns:a="http://schemas.openxmlformats.org/drawingml/2006/main">
+              <a:graphicData uri="http://schemas.openxmlformats.org/drawingml/2006/picture">
+                <pic:pic xmlns:pic="http://schemas.openxmlformats.org/drawingml/2006/picture">
+                  <pic:nvPicPr>
+                    <pic:cNvPr id="0" name="Picture 8"/>
+                    <pic:cNvPicPr>
+                      <a:picLocks noChangeAspect="1" noChangeArrowheads="1"/>
+                    </pic:cNvPicPr>
+                  </pic:nvPicPr>
+                  <pic:blipFill>
+                    <a:blip r:embed="rId21">
+                      <a:extLst>
+                        <a:ext uri="{28A0092B-C50C-407E-A947-70E740481C1C}">
+                          <a14:useLocalDpi xmlns:a14="http://schemas.microsoft.com/office/drawing/2010/main" val="0"/>
+                        </a:ext>
+                      </a:extLst>
+                    </a:blip>
+                    <a:srcRect/>
+                    <a:stretch>
+                      <a:fillRect/>
+                    </a:stretch>
+                  </pic:blipFill>
+                  <pic:spPr bwMode="auto">
+                    <a:xfrm>
+                      <a:off x="0" y="0"/>
+                      <a:ext cx="1410335" cy="2778125"/>
+                    </a:xfrm>
+                    <a:prstGeom prst="rect">
+                      <a:avLst/>
+                    </a:prstGeom>
+                    <a:noFill/>
+                  </pic:spPr>
+                </pic:pic>
+              </a:graphicData>
+            </a:graphic>
+            <wp14:sizeRelH relativeFrom="margin">
+              <wp14:pctWidth>0</wp14:pctWidth>
+            </wp14:sizeRelH>
+            <wp14:sizeRelV relativeFrom="margin">
+              <wp14:pctHeight>0</wp14:pctHeight>
+            </wp14:sizeRelV>
+          </wp:anchor>
+        </w:drawing>
+      </w:r>
+      <w:r>
+        <w:rPr>
+          <w:noProof/>
+          <w:sz w:val="32"/>
+          <w:szCs w:val="32"/>
+          <w:lang w:val="en-GB"/>
+        </w:rPr>
+        <w:drawing>
+          <wp:anchor distT="0" distB="0" distL="114300" distR="114300" simplePos="0" relativeHeight="251670528" behindDoc="0" locked="0" layoutInCell="1" allowOverlap="1" wp14:anchorId="29B029A9" wp14:editId="3969DA2A">
+            <wp:simplePos x="0" y="0"/>
+            <wp:positionH relativeFrom="column">
+              <wp:posOffset>992672</wp:posOffset>
+            </wp:positionH>
+            <wp:positionV relativeFrom="paragraph">
+              <wp:posOffset>505159</wp:posOffset>
+            </wp:positionV>
+            <wp:extent cx="1432560" cy="2771140"/>
+            <wp:effectExtent l="0" t="0" r="0" b="0"/>
+            <wp:wrapTopAndBottom/>
+            <wp:docPr id="11" name="Immagine 11"/>
+            <wp:cNvGraphicFramePr>
+              <a:graphicFrameLocks xmlns:a="http://schemas.openxmlformats.org/drawingml/2006/main" noChangeAspect="1"/>
+            </wp:cNvGraphicFramePr>
+            <a:graphic xmlns:a="http://schemas.openxmlformats.org/drawingml/2006/main">
+              <a:graphicData uri="http://schemas.openxmlformats.org/drawingml/2006/picture">
+                <pic:pic xmlns:pic="http://schemas.openxmlformats.org/drawingml/2006/picture">
+                  <pic:nvPicPr>
+                    <pic:cNvPr id="0" name="Picture 7"/>
+                    <pic:cNvPicPr>
+                      <a:picLocks noChangeAspect="1" noChangeArrowheads="1"/>
+                    </pic:cNvPicPr>
+                  </pic:nvPicPr>
+                  <pic:blipFill>
+                    <a:blip r:embed="rId22">
+                      <a:extLst>
+                        <a:ext uri="{28A0092B-C50C-407E-A947-70E740481C1C}">
+                          <a14:useLocalDpi xmlns:a14="http://schemas.microsoft.com/office/drawing/2010/main" val="0"/>
+                        </a:ext>
+                      </a:extLst>
+                    </a:blip>
+                    <a:srcRect/>
+                    <a:stretch>
+                      <a:fillRect/>
+                    </a:stretch>
+                  </pic:blipFill>
+                  <pic:spPr bwMode="auto">
+                    <a:xfrm>
+                      <a:off x="0" y="0"/>
+                      <a:ext cx="1432560" cy="2771140"/>
+                    </a:xfrm>
+                    <a:prstGeom prst="rect">
+                      <a:avLst/>
+                    </a:prstGeom>
+                    <a:noFill/>
+                  </pic:spPr>
+                </pic:pic>
+              </a:graphicData>
+            </a:graphic>
+            <wp14:sizeRelH relativeFrom="margin">
+              <wp14:pctWidth>0</wp14:pctWidth>
+            </wp14:sizeRelH>
+            <wp14:sizeRelV relativeFrom="margin">
+              <wp14:pctHeight>0</wp14:pctHeight>
+            </wp14:sizeRelV>
+          </wp:anchor>
+        </w:drawing>
+      </w:r>
+      <w:r>
+        <w:rPr>
+          <w:noProof/>
+          <w:sz w:val="32"/>
+          <w:szCs w:val="32"/>
+        </w:rPr>
+        <w:drawing>
+          <wp:anchor distT="0" distB="0" distL="114300" distR="114300" simplePos="0" relativeHeight="251669504" behindDoc="0" locked="0" layoutInCell="1" allowOverlap="1" wp14:anchorId="45BF9859" wp14:editId="6A4EAF7B">
+            <wp:simplePos x="0" y="0"/>
+            <wp:positionH relativeFrom="margin">
+              <wp:posOffset>-347144</wp:posOffset>
+            </wp:positionH>
+            <wp:positionV relativeFrom="paragraph">
+              <wp:posOffset>492125</wp:posOffset>
+            </wp:positionV>
+            <wp:extent cx="1327785" cy="2807335"/>
+            <wp:effectExtent l="0" t="0" r="5715" b="0"/>
+            <wp:wrapTopAndBottom/>
+            <wp:docPr id="10" name="Immagine 1">
+              <a:extLst xmlns:a="http://schemas.openxmlformats.org/drawingml/2006/main">
+                <a:ext uri="{FF2B5EF4-FFF2-40B4-BE49-F238E27FC236}">
+                  <a16:creationId xmlns:a16="http://schemas.microsoft.com/office/drawing/2014/main" id="{391FE476-FFBF-485D-8449-9ABC56D6B360}"/>
+                </a:ext>
+              </a:extLst>
+            </wp:docPr>
+            <wp:cNvGraphicFramePr>
+              <a:graphicFrameLocks xmlns:a="http://schemas.openxmlformats.org/drawingml/2006/main" noChangeAspect="1"/>
+            </wp:cNvGraphicFramePr>
+            <a:graphic xmlns:a="http://schemas.openxmlformats.org/drawingml/2006/main">
+              <a:graphicData uri="http://schemas.openxmlformats.org/drawingml/2006/picture">
+                <pic:pic xmlns:pic="http://schemas.openxmlformats.org/drawingml/2006/picture">
+                  <pic:nvPicPr>
+                    <pic:cNvPr id="2" name="Immagine 1">
+                      <a:extLst>
+                        <a:ext uri="{FF2B5EF4-FFF2-40B4-BE49-F238E27FC236}">
+                          <a16:creationId xmlns:a16="http://schemas.microsoft.com/office/drawing/2014/main" id="{391FE476-FFBF-485D-8449-9ABC56D6B360}"/>
+                        </a:ext>
+                      </a:extLst>
+                    </pic:cNvPr>
+                    <pic:cNvPicPr>
+                      <a:picLocks noChangeAspect="1"/>
+                    </pic:cNvPicPr>
+                  </pic:nvPicPr>
+                  <pic:blipFill rotWithShape="1">
+                    <a:blip r:embed="rId23" cstate="print">
+                      <a:extLst>
+                        <a:ext uri="{28A0092B-C50C-407E-A947-70E740481C1C}">
+                          <a14:useLocalDpi xmlns:a14="http://schemas.microsoft.com/office/drawing/2010/main" val="0"/>
+                        </a:ext>
+                      </a:extLst>
+                    </a:blip>
+                    <a:srcRect l="40870" t="20547" r="41207" b="12131"/>
+                    <a:stretch/>
+                  </pic:blipFill>
+                  <pic:spPr bwMode="auto">
+                    <a:xfrm>
+                      <a:off x="0" y="0"/>
+                      <a:ext cx="1327785" cy="2807335"/>
+                    </a:xfrm>
+                    <a:prstGeom prst="rect">
+                      <a:avLst/>
+                    </a:prstGeom>
+                    <a:ln>
+                      <a:noFill/>
+                    </a:ln>
+                    <a:extLst>
+                      <a:ext uri="{53640926-AAD7-44D8-BBD7-CCE9431645EC}">
+                        <a14:shadowObscured xmlns:a14="http://schemas.microsoft.com/office/drawing/2010/main"/>
+                      </a:ext>
+                    </a:extLst>
+                  </pic:spPr>
+                </pic:pic>
+              </a:graphicData>
+            </a:graphic>
+            <wp14:sizeRelH relativeFrom="margin">
+              <wp14:pctWidth>0</wp14:pctWidth>
+            </wp14:sizeRelH>
+            <wp14:sizeRelV relativeFrom="margin">
+              <wp14:pctHeight>0</wp14:pctHeight>
+            </wp14:sizeRelV>
+          </wp:anchor>
+        </w:drawing>
+      </w:r>
+      <w:r>
+        <w:rPr>
+          <w:sz w:val="32"/>
+          <w:szCs w:val="32"/>
+          <w:lang w:val="en-GB"/>
+        </w:rPr>
+        <w:t>3.1.1.2.3 Common Interface</w:t>
+      </w:r>
+    </w:p>
+    <w:p>
+      <w:pPr>
+        <w:ind w:left="708" w:firstLine="708"/>
+        <w:rPr>
+          <w:sz w:val="32"/>
+          <w:szCs w:val="32"/>
+          <w:lang w:val="en-GB"/>
+        </w:rPr>
+      </w:pPr>
+    </w:p>
+    <w:p>
+      <w:pPr>
+        <w:ind w:left="708" w:firstLine="708"/>
+        <w:rPr>
+          <w:sz w:val="32"/>
+          <w:szCs w:val="32"/>
+          <w:lang w:val="en-GB"/>
+        </w:rPr>
+      </w:pPr>
+    </w:p>
+    <w:p>
+      <w:pPr>
+        <w:ind w:left="708" w:firstLine="708"/>
+        <w:rPr>
+          <w:sz w:val="32"/>
+          <w:szCs w:val="32"/>
+          <w:lang w:val="en-GB"/>
+        </w:rPr>
+      </w:pPr>
+    </w:p>
+    <w:p>
+      <w:pPr>
+        <w:ind w:left="708" w:firstLine="708"/>
+        <w:rPr>
+          <w:sz w:val="32"/>
+          <w:szCs w:val="32"/>
+          <w:lang w:val="en-GB"/>
+        </w:rPr>
+      </w:pPr>
+    </w:p>
+    <w:p>
+      <w:pPr>
+        <w:ind w:left="708" w:firstLine="708"/>
+        <w:rPr>
+          <w:sz w:val="32"/>
+          <w:szCs w:val="32"/>
+          <w:lang w:val="en-GB"/>
+        </w:rPr>
+      </w:pPr>
+      <w:r>
+        <w:rPr>
+          <w:noProof/>
+          <w:sz w:val="32"/>
+          <w:szCs w:val="32"/>
+        </w:rPr>
+        <w:lastRenderedPageBreak/>
+        <mc:AlternateContent>
+          <mc:Choice Requires="wpg">
+            <w:drawing>
+              <wp:anchor distT="0" distB="0" distL="114300" distR="114300" simplePos="0" relativeHeight="251676672" behindDoc="0" locked="0" layoutInCell="1" allowOverlap="1" wp14:anchorId="2D27C799" wp14:editId="0EF6C37D">
+                <wp:simplePos x="0" y="0"/>
+                <wp:positionH relativeFrom="margin">
+                  <wp:posOffset>-5488</wp:posOffset>
+                </wp:positionH>
+                <wp:positionV relativeFrom="paragraph">
+                  <wp:posOffset>601718</wp:posOffset>
+                </wp:positionV>
+                <wp:extent cx="6115050" cy="3145790"/>
+                <wp:effectExtent l="0" t="0" r="0" b="0"/>
+                <wp:wrapTopAndBottom/>
+                <wp:docPr id="15" name="Gruppo 6"/>
+                <wp:cNvGraphicFramePr/>
+                <a:graphic xmlns:a="http://schemas.openxmlformats.org/drawingml/2006/main">
+                  <a:graphicData uri="http://schemas.microsoft.com/office/word/2010/wordprocessingGroup">
+                    <wpg:wgp>
+                      <wpg:cNvGrpSpPr/>
+                      <wpg:grpSpPr>
+                        <a:xfrm>
+                          <a:off x="0" y="0"/>
+                          <a:ext cx="6115050" cy="3145790"/>
+                          <a:chOff x="0" y="0"/>
+                          <a:chExt cx="8012315" cy="4157801"/>
+                        </a:xfrm>
+                      </wpg:grpSpPr>
+                      <pic:pic xmlns:pic="http://schemas.openxmlformats.org/drawingml/2006/picture">
+                        <pic:nvPicPr>
+                          <pic:cNvPr id="16" name="Immagine 16"/>
+                          <pic:cNvPicPr>
+                            <a:picLocks noChangeAspect="1"/>
+                          </pic:cNvPicPr>
+                        </pic:nvPicPr>
+                        <pic:blipFill>
+                          <a:blip r:embed="rId24"/>
+                          <a:stretch>
+                            <a:fillRect/>
+                          </a:stretch>
+                        </pic:blipFill>
+                        <pic:spPr>
+                          <a:xfrm>
+                            <a:off x="0" y="0"/>
+                            <a:ext cx="3927421" cy="1981275"/>
+                          </a:xfrm>
+                          <a:prstGeom prst="rect">
+                            <a:avLst/>
+                          </a:prstGeom>
+                        </pic:spPr>
+                      </pic:pic>
+                      <pic:pic xmlns:pic="http://schemas.openxmlformats.org/drawingml/2006/picture">
+                        <pic:nvPicPr>
+                          <pic:cNvPr id="17" name="Immagine 17"/>
+                          <pic:cNvPicPr>
+                            <a:picLocks noChangeAspect="1"/>
+                          </pic:cNvPicPr>
+                        </pic:nvPicPr>
+                        <pic:blipFill rotWithShape="1">
+                          <a:blip r:embed="rId25"/>
+                          <a:srcRect l="24310" t="26851" r="19818" b="23033"/>
+                          <a:stretch/>
+                        </pic:blipFill>
+                        <pic:spPr>
+                          <a:xfrm>
+                            <a:off x="562" y="2156490"/>
+                            <a:ext cx="3926859" cy="1981275"/>
+                          </a:xfrm>
+                          <a:prstGeom prst="rect">
+                            <a:avLst/>
+                          </a:prstGeom>
+                        </pic:spPr>
+                      </pic:pic>
+                      <pic:pic xmlns:pic="http://schemas.openxmlformats.org/drawingml/2006/picture">
+                        <pic:nvPicPr>
+                          <pic:cNvPr id="18" name="Immagine 18"/>
+                          <pic:cNvPicPr>
+                            <a:picLocks noChangeAspect="1"/>
+                          </pic:cNvPicPr>
+                        </pic:nvPicPr>
+                        <pic:blipFill rotWithShape="1">
+                          <a:blip r:embed="rId26"/>
+                          <a:srcRect l="23118" t="26789" r="21071" b="23210"/>
+                          <a:stretch/>
+                        </pic:blipFill>
+                        <pic:spPr>
+                          <a:xfrm>
+                            <a:off x="4066981" y="2176526"/>
+                            <a:ext cx="3931487" cy="1981275"/>
+                          </a:xfrm>
+                          <a:prstGeom prst="rect">
+                            <a:avLst/>
+                          </a:prstGeom>
+                        </pic:spPr>
+                      </pic:pic>
+                      <pic:pic xmlns:pic="http://schemas.openxmlformats.org/drawingml/2006/picture">
+                        <pic:nvPicPr>
+                          <pic:cNvPr id="19" name="Immagine 19"/>
+                          <pic:cNvPicPr>
+                            <a:picLocks noChangeAspect="1"/>
+                          </pic:cNvPicPr>
+                        </pic:nvPicPr>
+                        <pic:blipFill rotWithShape="1">
+                          <a:blip r:embed="rId27"/>
+                          <a:srcRect l="25914" t="26867" r="18167" b="23210"/>
+                          <a:stretch/>
+                        </pic:blipFill>
+                        <pic:spPr>
+                          <a:xfrm>
+                            <a:off x="4066981" y="0"/>
+                            <a:ext cx="3945334" cy="1981276"/>
+                          </a:xfrm>
+                          <a:prstGeom prst="rect">
+                            <a:avLst/>
+                          </a:prstGeom>
+                        </pic:spPr>
+                      </pic:pic>
+                    </wpg:wgp>
+                  </a:graphicData>
+                </a:graphic>
+                <wp14:sizeRelH relativeFrom="margin">
+                  <wp14:pctWidth>0</wp14:pctWidth>
+                </wp14:sizeRelH>
+                <wp14:sizeRelV relativeFrom="margin">
+                  <wp14:pctHeight>0</wp14:pctHeight>
+                </wp14:sizeRelV>
+              </wp:anchor>
+            </w:drawing>
+          </mc:Choice>
+          <mc:Fallback>
+            <w:pict>
+              <v:group w14:anchorId="380914E1" id="Gruppo 6" o:spid="_x0000_s1026" style="position:absolute;margin-left:-.45pt;margin-top:47.4pt;width:481.5pt;height:247.7pt;z-index:251676672;mso-position-horizontal-relative:margin;mso-width-relative:margin;mso-height-relative:margin" coordsize="80123,41578" o:gfxdata="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">
+                <v:shapetype id="_x0000_t75" coordsize="21600,21600" o:spt="75" o:preferrelative="t" path="m@4@5l@4@11@9@11@9@5xe" filled="f" stroked="f">
+                  <v:stroke joinstyle="miter"/>
+                  <v:formulas>
+                    <v:f eqn="if lineDrawn pixelLineWidth 0"/>
+                    <v:f eqn="sum @0 1 0"/>
+                    <v:f eqn="sum 0 0 @1"/>
+                    <v:f eqn="prod @2 1 2"/>
+                    <v:f eqn="prod @3 21600 pixelWidth"/>
+                    <v:f eqn="prod @3 21600 pixelHeight"/>
+                    <v:f eqn="sum @0 0 1"/>
+                    <v:f eqn="prod @6 1 2"/>
+                    <v:f eqn="prod @7 21600 pixelWidth"/>
+                    <v:f eqn="sum @8 21600 0"/>
+                    <v:f eqn="prod @7 21600 pixelHeight"/>
+                    <v:f eqn="sum @10 21600 0"/>
+                  </v:formulas>
+                  <v:path o:extrusionok="f" gradientshapeok="t" o:connecttype="rect"/>
+                  <o:lock v:ext="edit" aspectratio="t"/>
+                </v:shapetype>
+                <v:shape id="Immagine 16" o:spid="_x0000_s1027" type="#_x0000_t75" style="position:absolute;width:39274;height:19812;visibility:visible;mso-wrap-style:square" o:gfxdata="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">
+                  <v:imagedata r:id="rId28" o:title=""/>
+                </v:shape>
+                <v:shape id="Immagine 17" o:spid="_x0000_s1028" type="#_x0000_t75" style="position:absolute;left:5;top:21564;width:39269;height:19813;visibility:visible;mso-wrap-style:square" o:gfxdata="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">
+                  <v:imagedata r:id="rId29" o:title="" croptop="17597f" cropbottom="15095f" cropleft="15932f" cropright="12988f"/>
+                </v:shape>
+                <v:shape id="Immagine 18" o:spid="_x0000_s1029" type="#_x0000_t75" style="position:absolute;left:40669;top:21765;width:39315;height:19813;visibility:visible;mso-wrap-style:square" o:gfxdata="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">
+                  <v:imagedata r:id="rId30" o:title="" croptop="17556f" cropbottom="15211f" cropleft="15151f" cropright="13809f"/>
+                </v:shape>
+                <v:shape id="Immagine 19" o:spid="_x0000_s1030" type="#_x0000_t75" style="position:absolute;left:40669;width:39454;height:19812;visibility:visible;mso-wrap-style:square" o:gfxdata="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">
+                  <v:imagedata r:id="rId31" o:title="" croptop="17608f" cropbottom="15211f" cropleft="16983f" cropright="11906f"/>
+                </v:shape>
+                <w10:wrap type="topAndBottom" anchorx="margin"/>
+              </v:group>
+            </w:pict>
+          </mc:Fallback>
+        </mc:AlternateContent>
+      </w:r>
+      <w:r>
+        <w:rPr>
+          <w:sz w:val="32"/>
+          <w:szCs w:val="32"/>
+          <w:lang w:val="en-GB"/>
+        </w:rPr>
+        <w:t>3.1.1.2.</w:t>
+      </w:r>
+      <w:r>
+        <w:rPr>
+          <w:sz w:val="32"/>
+          <w:szCs w:val="32"/>
+          <w:lang w:val="en-GB"/>
+        </w:rPr>
+        <w:t>4</w:t>
+      </w:r>
+      <w:r>
+        <w:rPr>
+          <w:sz w:val="32"/>
+          <w:szCs w:val="32"/>
+          <w:lang w:val="en-GB"/>
+        </w:rPr>
+        <w:t xml:space="preserve"> Municipality Interface</w:t>
+      </w:r>
+    </w:p>
+    <w:p>
+      <w:pPr>
+        <w:rPr>
+          <w:sz w:val="32"/>
+          <w:szCs w:val="32"/>
+          <w:u w:val="single"/>
+          <w:lang w:val="en-GB"/>
+        </w:rPr>
+      </w:pPr>
+      <w:r>
+        <w:rPr>
+          <w:sz w:val="32"/>
+          <w:szCs w:val="32"/>
+          <w:lang w:val="en-GB"/>
+        </w:rPr>
         <w:tab/>
       </w:r>
       <w:r>
@@ -3215,82 +4235,116 @@
           <w:szCs w:val="32"/>
           <w:lang w:val="en-GB"/>
         </w:rPr>
-        <w:t>3.1.1.2.2 Municipality Interface</w:t>
-      </w:r>
-    </w:p>
-    <w:p>
-      <w:pPr>
-        <w:rPr>
-          <w:sz w:val="32"/>
-          <w:szCs w:val="32"/>
-          <w:lang w:val="en-GB"/>
-        </w:rPr>
-      </w:pPr>
-      <w:r>
-        <w:rPr>
-          <w:sz w:val="32"/>
-          <w:szCs w:val="32"/>
-          <w:lang w:val="en-GB"/>
-        </w:rPr>
         <w:tab/>
       </w:r>
-      <w:r>
-        <w:rPr>
-          <w:sz w:val="32"/>
-          <w:szCs w:val="32"/>
+    </w:p>
+    <w:p>
+      <w:pPr>
+        <w:rPr>
+          <w:sz w:val="32"/>
+          <w:szCs w:val="32"/>
+          <w:lang w:val="en-GB"/>
+        </w:rPr>
+      </w:pPr>
+      <w:r>
+        <w:rPr>
+          <w:sz w:val="32"/>
+          <w:szCs w:val="32"/>
+          <w:lang w:val="en-GB"/>
+        </w:rPr>
+        <w:t xml:space="preserve">3.2. Functional requirements //TODO add requirements </w:t>
+      </w:r>
+    </w:p>
+    <w:p>
+      <w:pPr>
+        <w:ind w:firstLine="708"/>
+        <w:rPr>
+          <w:lang w:val="en-GB"/>
+        </w:rPr>
+      </w:pPr>
+      <w:r>
+        <w:rPr>
+          <w:lang w:val="en-GB"/>
+        </w:rPr>
+        <w:t>G1) Notify authorities about traffic violations</w:t>
+      </w:r>
+    </w:p>
+    <w:p>
+      <w:pPr>
+        <w:ind w:firstLine="708"/>
+        <w:rPr>
+          <w:lang w:val="en-GB"/>
+        </w:rPr>
+      </w:pPr>
+      <w:r>
+        <w:rPr>
           <w:lang w:val="en-GB"/>
         </w:rPr>
         <w:tab/>
-      </w:r>
-      <w:r>
-        <w:rPr>
-          <w:sz w:val="32"/>
-          <w:szCs w:val="32"/>
-          <w:lang w:val="en-GB"/>
-        </w:rPr>
-        <w:t>3.1.1.2.3 Authority Interface</w:t>
-      </w:r>
-    </w:p>
-    <w:p>
-      <w:pPr>
-        <w:rPr>
-          <w:sz w:val="32"/>
-          <w:szCs w:val="32"/>
-          <w:lang w:val="en-GB"/>
-        </w:rPr>
-      </w:pPr>
-      <w:r>
-        <w:rPr>
-          <w:sz w:val="32"/>
-          <w:szCs w:val="32"/>
+        <w:t xml:space="preserve">R1) </w:t>
+      </w:r>
+    </w:p>
+    <w:p>
+      <w:pPr>
+        <w:ind w:firstLine="708"/>
+        <w:rPr>
+          <w:lang w:val="en-GB"/>
+        </w:rPr>
+      </w:pPr>
+      <w:r>
+        <w:rPr>
+          <w:lang w:val="en-GB"/>
+        </w:rPr>
+        <w:t>G2) Allow authorities to reserve an assignment</w:t>
+      </w:r>
+    </w:p>
+    <w:p>
+      <w:pPr>
+        <w:ind w:firstLine="708"/>
+        <w:rPr>
+          <w:lang w:val="en-GB"/>
+        </w:rPr>
+      </w:pPr>
+      <w:r>
+        <w:rPr>
+          <w:lang w:val="en-GB"/>
+        </w:rPr>
+        <w:t>G3) allow authorities to report a finished assignment</w:t>
+      </w:r>
+    </w:p>
+    <w:p>
+      <w:pPr>
+        <w:ind w:firstLine="708"/>
+        <w:rPr>
+          <w:lang w:val="en-GB"/>
+        </w:rPr>
+      </w:pPr>
+      <w:r>
+        <w:rPr>
+          <w:lang w:val="en-GB"/>
+        </w:rPr>
+        <w:t>SafeStreets:</w:t>
+      </w:r>
+    </w:p>
+    <w:p>
+      <w:pPr>
+        <w:rPr>
+          <w:lang w:val="en-GB"/>
+        </w:rPr>
+      </w:pPr>
+      <w:r>
+        <w:rPr>
           <w:lang w:val="en-GB"/>
         </w:rPr>
         <w:tab/>
-      </w:r>
-      <w:r>
-        <w:rPr>
-          <w:sz w:val="32"/>
-          <w:szCs w:val="32"/>
-          <w:lang w:val="en-GB"/>
-        </w:rPr>
-        <w:t>//TODO add photos</w:t>
-      </w:r>
-    </w:p>
-    <w:p>
-      <w:pPr>
-        <w:rPr>
-          <w:sz w:val="32"/>
-          <w:szCs w:val="32"/>
-          <w:lang w:val="en-GB"/>
-        </w:rPr>
-      </w:pPr>
-      <w:r>
-        <w:rPr>
-          <w:sz w:val="32"/>
-          <w:szCs w:val="32"/>
-          <w:lang w:val="en-GB"/>
-        </w:rPr>
-        <w:t xml:space="preserve">3.2. Functional requirements //TODO add requirements </w:t>
+        <w:t xml:space="preserve">G4) Allow a User to join the system registering him/herself to ensure reliability of the information </w:t>
+      </w:r>
+      <w:r>
+        <w:rPr>
+          <w:lang w:val="en-GB"/>
+        </w:rPr>
+        <w:tab/>
+        <w:t>provided by them</w:t>
       </w:r>
     </w:p>
     <w:p>
@@ -3304,12 +4358,11 @@
         <w:rPr>
           <w:lang w:val="en-GB"/>
         </w:rPr>
-        <w:t>G1) Notify authorities about traffic violations</w:t>
-      </w:r>
-    </w:p>
-    <w:p>
-      <w:pPr>
-        <w:ind w:firstLine="708"/>
+        <w:t>G5) Store information provided by users:</w:t>
+      </w:r>
+    </w:p>
+    <w:p>
+      <w:pPr>
         <w:rPr>
           <w:lang w:val="en-GB"/>
         </w:rPr>
@@ -3324,69 +4377,16 @@
         <w:rPr>
           <w:lang w:val="en-GB"/>
         </w:rPr>
-        <w:t xml:space="preserve">R1) </w:t>
-      </w:r>
-    </w:p>
-    <w:p>
-      <w:pPr>
-        <w:ind w:firstLine="708"/>
-        <w:rPr>
-          <w:lang w:val="en-GB"/>
-        </w:rPr>
-      </w:pPr>
-      <w:r>
-        <w:rPr>
-          <w:lang w:val="en-GB"/>
-        </w:rPr>
-        <w:t>G2) Allow authorities to reserve an assignment</w:t>
-      </w:r>
-    </w:p>
-    <w:p>
-      <w:pPr>
-        <w:ind w:firstLine="708"/>
-        <w:rPr>
-          <w:lang w:val="en-GB"/>
-        </w:rPr>
-      </w:pPr>
-      <w:r>
-        <w:rPr>
-          <w:lang w:val="en-GB"/>
-        </w:rPr>
-        <w:t>G3) allow authorities to report a finished assignment</w:t>
-      </w:r>
-    </w:p>
-    <w:p>
-      <w:pPr>
-        <w:ind w:firstLine="708"/>
-        <w:rPr>
-          <w:lang w:val="en-GB"/>
-        </w:rPr>
-      </w:pPr>
-      <w:r>
-        <w:rPr>
-          <w:lang w:val="en-GB"/>
-        </w:rPr>
-        <w:t>SafeStreets:</w:t>
-      </w:r>
-    </w:p>
-    <w:p>
-      <w:pPr>
-        <w:rPr>
-          <w:lang w:val="en-GB"/>
-        </w:rPr>
-      </w:pPr>
-      <w:r>
-        <w:rPr>
-          <w:lang w:val="en-GB"/>
-        </w:rPr>
         <w:tab/>
-      </w:r>
-      <w:r>
-        <w:rPr>
-          <w:lang w:val="en-GB"/>
-        </w:rPr>
-        <w:t xml:space="preserve">G4) Allow a User to join the system registering him/herself to ensure reliability of the information </w:t>
-      </w:r>
+        <w:t>G5-1) Complete it with metadata</w:t>
+      </w:r>
+    </w:p>
+    <w:p>
+      <w:pPr>
+        <w:rPr>
+          <w:lang w:val="en-GB"/>
+        </w:rPr>
+      </w:pPr>
       <w:r>
         <w:rPr>
           <w:lang w:val="en-GB"/>
@@ -3397,46 +4397,22 @@
         <w:rPr>
           <w:lang w:val="en-GB"/>
         </w:rPr>
-        <w:t>provided by them</w:t>
-      </w:r>
-    </w:p>
-    <w:p>
-      <w:pPr>
-        <w:ind w:firstLine="708"/>
-        <w:rPr>
-          <w:lang w:val="en-GB"/>
-        </w:rPr>
-      </w:pPr>
-      <w:r>
-        <w:rPr>
-          <w:lang w:val="en-GB"/>
-        </w:rPr>
-        <w:t>G5) Store information provided by users:</w:t>
-      </w:r>
-    </w:p>
-    <w:p>
-      <w:pPr>
-        <w:rPr>
-          <w:lang w:val="en-GB"/>
-        </w:rPr>
-      </w:pPr>
-      <w:r>
-        <w:rPr>
-          <w:lang w:val="en-GB"/>
-        </w:rPr>
         <w:tab/>
-      </w:r>
+        <w:t>G5-2) Mine information</w:t>
+      </w:r>
+    </w:p>
+    <w:p>
+      <w:pPr>
+        <w:rPr>
+          <w:lang w:val="en-GB"/>
+        </w:rPr>
+      </w:pPr>
       <w:r>
         <w:rPr>
           <w:lang w:val="en-GB"/>
         </w:rPr>
         <w:tab/>
-      </w:r>
-      <w:r>
-        <w:rPr>
-          <w:lang w:val="en-GB"/>
-        </w:rPr>
-        <w:t>G5-1) Complete it with metadata</w:t>
+        <w:t>G6) Identify potentially unsafe areas:</w:t>
       </w:r>
     </w:p>
     <w:p>
@@ -3456,12 +4432,7 @@
           <w:lang w:val="en-GB"/>
         </w:rPr>
         <w:tab/>
-      </w:r>
-      <w:r>
-        <w:rPr>
-          <w:lang w:val="en-GB"/>
-        </w:rPr>
-        <w:t>G5-2) Mine information</w:t>
+        <w:t>G6-1) Suggest possible interventions</w:t>
       </w:r>
     </w:p>
     <w:p>
@@ -3475,55 +4446,6 @@
           <w:lang w:val="en-GB"/>
         </w:rPr>
         <w:tab/>
-      </w:r>
-      <w:r>
-        <w:rPr>
-          <w:lang w:val="en-GB"/>
-        </w:rPr>
-        <w:t>G6) Identify potentially unsafe areas:</w:t>
-      </w:r>
-    </w:p>
-    <w:p>
-      <w:pPr>
-        <w:rPr>
-          <w:lang w:val="en-GB"/>
-        </w:rPr>
-      </w:pPr>
-      <w:r>
-        <w:rPr>
-          <w:lang w:val="en-GB"/>
-        </w:rPr>
-        <w:tab/>
-      </w:r>
-      <w:r>
-        <w:rPr>
-          <w:lang w:val="en-GB"/>
-        </w:rPr>
-        <w:tab/>
-      </w:r>
-      <w:r>
-        <w:rPr>
-          <w:lang w:val="en-GB"/>
-        </w:rPr>
-        <w:t>G6-1) Suggest possible interventions</w:t>
-      </w:r>
-    </w:p>
-    <w:p>
-      <w:pPr>
-        <w:rPr>
-          <w:lang w:val="en-GB"/>
-        </w:rPr>
-      </w:pPr>
-      <w:r>
-        <w:rPr>
-          <w:lang w:val="en-GB"/>
-        </w:rPr>
-        <w:tab/>
-      </w:r>
-      <w:r>
-        <w:rPr>
-          <w:lang w:val="en-GB"/>
-        </w:rPr>
         <w:t>G7) Allow municipality to register Authorities to the service</w:t>
       </w:r>
     </w:p>
@@ -3547,10 +4469,8 @@
     </w:p>
     <w:p>
       <w:pPr>
-        <w:pStyle w:val="Normal"/>
-        <w:rPr>
-          <w:rFonts w:ascii="Calibri" w:hAnsi="Calibri" w:eastAsia="Calibri" w:cs="Calibri"/>
-          <w:noProof w:val="0"/>
+        <w:rPr>
+          <w:rFonts w:ascii="Calibri" w:eastAsia="Calibri" w:hAnsi="Calibri" w:cs="Calibri"/>
           <w:sz w:val="52"/>
           <w:szCs w:val="52"/>
           <w:lang w:val="en-GB"/>
@@ -3558,31 +4478,25 @@
       </w:pPr>
       <w:r>
         <w:rPr>
-          <w:rFonts w:ascii="Calibri" w:hAnsi="Calibri" w:eastAsia="Calibri" w:cs="Calibri"/>
-          <w:noProof w:val="0"/>
+          <w:rFonts w:ascii="Calibri" w:eastAsia="Calibri" w:hAnsi="Calibri" w:cs="Calibri"/>
           <w:sz w:val="36"/>
           <w:szCs w:val="36"/>
           <w:lang w:val="en-GB"/>
         </w:rPr>
+        <w:lastRenderedPageBreak/>
         <w:t>3.3. Non-functional requirements</w:t>
       </w:r>
     </w:p>
     <w:p>
       <w:pPr>
         <w:rPr>
-          <w:rFonts w:ascii="Calibri" w:hAnsi="Calibri" w:eastAsia="Calibri" w:cs="Calibri"/>
-          <w:noProof w:val="0"/>
-          <w:sz w:val="22"/>
-          <w:szCs w:val="22"/>
-          <w:lang w:val="en-GB"/>
-        </w:rPr>
-      </w:pPr>
-      <w:r>
-        <w:rPr>
-          <w:rFonts w:ascii="Calibri" w:hAnsi="Calibri" w:eastAsia="Calibri" w:cs="Calibri"/>
-          <w:noProof w:val="0"/>
-          <w:sz w:val="22"/>
-          <w:szCs w:val="22"/>
+          <w:rFonts w:ascii="Calibri" w:eastAsia="Calibri" w:hAnsi="Calibri" w:cs="Calibri"/>
+          <w:lang w:val="en-GB"/>
+        </w:rPr>
+      </w:pPr>
+      <w:r>
+        <w:rPr>
+          <w:rFonts w:ascii="Calibri" w:eastAsia="Calibri" w:hAnsi="Calibri" w:cs="Calibri"/>
           <w:lang w:val="en-GB"/>
         </w:rPr>
         <w:t>3.3.1. Performance</w:t>
@@ -3590,47 +4504,46 @@
     </w:p>
     <w:p>
       <w:pPr>
-        <w:pStyle w:val="Normal"/>
-      </w:pPr>
-      <w:r>
-        <w:rPr>
-          <w:rFonts w:ascii="Calibri" w:hAnsi="Calibri" w:eastAsia="Calibri" w:cs="Calibri"/>
-          <w:noProof w:val="0"/>
-          <w:sz w:val="22"/>
-          <w:szCs w:val="22"/>
+        <w:rPr>
+          <w:lang w:val="en-GB"/>
+        </w:rPr>
+      </w:pPr>
+      <w:r>
+        <w:rPr>
+          <w:rFonts w:ascii="Calibri" w:eastAsia="Calibri" w:hAnsi="Calibri" w:cs="Calibri"/>
           <w:lang w:val="en-GB"/>
         </w:rPr>
         <w:t>The system should be able to respond to a possibly great number of simultaneous requests. Based on data about Milan there are over 100.000 parking violations a day, the system should be able to keep track of at least 100 times that number of notifications a day. The number of violations that could be taken care using the app could grow eventually to cover even special cases like when there are strikes of public transports when the load of violation considerably</w:t>
       </w:r>
       <w:r>
-        <w:rPr/>
+        <w:rPr>
+          <w:lang w:val="en-GB"/>
+        </w:rPr>
         <w:t xml:space="preserve"> </w:t>
       </w:r>
       <w:r>
         <w:rPr>
-          <w:rFonts w:ascii="Calibri" w:hAnsi="Calibri" w:eastAsia="Calibri" w:cs="Calibri"/>
-          <w:noProof w:val="0"/>
-          <w:sz w:val="22"/>
-          <w:szCs w:val="22"/>
+          <w:rFonts w:ascii="Calibri" w:eastAsia="Calibri" w:hAnsi="Calibri" w:cs="Calibri"/>
           <w:lang w:val="en-GB"/>
         </w:rPr>
         <w:t>increases</w:t>
       </w:r>
       <w:r>
-        <w:rPr/>
+        <w:rPr>
+          <w:lang w:val="en-GB"/>
+        </w:rPr>
         <w:t>.</w:t>
       </w:r>
     </w:p>
     <w:p>
       <w:pPr>
-        <w:pStyle w:val="Normal"/>
-      </w:pPr>
-      <w:r>
-        <w:rPr>
-          <w:rFonts w:ascii="Calibri" w:hAnsi="Calibri" w:eastAsia="Calibri" w:cs="Calibri"/>
-          <w:noProof w:val="0"/>
-          <w:sz w:val="22"/>
-          <w:szCs w:val="22"/>
+        <w:rPr>
+          <w:lang w:val="en-GB"/>
+        </w:rPr>
+      </w:pPr>
+      <w:r>
+        <w:rPr>
+          <w:rFonts w:ascii="Calibri" w:eastAsia="Calibri" w:hAnsi="Calibri" w:cs="Calibri"/>
           <w:lang w:val="en-GB"/>
         </w:rPr>
         <w:t>3.3.2. Reliability</w:t>
@@ -3638,65 +4551,42 @@
     </w:p>
     <w:p>
       <w:pPr>
-        <w:pStyle w:val="Normal"/>
-        <w:rPr>
-          <w:rFonts w:ascii="Calibri" w:hAnsi="Calibri" w:eastAsia="Calibri" w:cs="Calibri"/>
-          <w:noProof w:val="0"/>
-          <w:sz w:val="22"/>
-          <w:szCs w:val="22"/>
-          <w:lang w:val="en-GB"/>
-        </w:rPr>
-      </w:pPr>
-      <w:r>
-        <w:rPr>
-          <w:rFonts w:ascii="Calibri" w:hAnsi="Calibri" w:eastAsia="Calibri" w:cs="Calibri"/>
-          <w:noProof w:val="0"/>
-          <w:sz w:val="22"/>
-          <w:szCs w:val="22"/>
-          <w:lang w:val="en-GB"/>
-        </w:rPr>
-        <w:t xml:space="preserve">The system should be available 99,99% of time. Considering only one state also gives a time range in which notifications will be considerably reduced (the night-time where citizen will less likely report a violation) and so reliability constraint for night-time could be reduced to </w:t>
-      </w:r>
-      <w:r>
-        <w:rPr>
-          <w:rFonts w:ascii="Calibri" w:hAnsi="Calibri" w:eastAsia="Calibri" w:cs="Calibri"/>
-          <w:noProof w:val="0"/>
-          <w:sz w:val="22"/>
-          <w:szCs w:val="22"/>
-          <w:lang w:val="en-GB"/>
-        </w:rPr>
-        <w:t>99% time</w:t>
-      </w:r>
-      <w:r>
-        <w:rPr>
-          <w:rFonts w:ascii="Calibri" w:hAnsi="Calibri" w:eastAsia="Calibri" w:cs="Calibri"/>
-          <w:noProof w:val="0"/>
-          <w:sz w:val="22"/>
-          <w:szCs w:val="22"/>
-          <w:lang w:val="en-GB"/>
-        </w:rPr>
-        <w:t xml:space="preserve"> also reducing resources allocated to the system.</w:t>
-      </w:r>
-    </w:p>
-    <w:p>
-      <w:r>
-        <w:rPr>
-          <w:rFonts w:ascii="Calibri" w:hAnsi="Calibri" w:eastAsia="Calibri" w:cs="Calibri"/>
-          <w:noProof w:val="0"/>
-          <w:sz w:val="22"/>
-          <w:szCs w:val="22"/>
+        <w:rPr>
+          <w:rFonts w:ascii="Calibri" w:eastAsia="Calibri" w:hAnsi="Calibri" w:cs="Calibri"/>
+          <w:lang w:val="en-GB"/>
+        </w:rPr>
+      </w:pPr>
+      <w:r>
+        <w:rPr>
+          <w:rFonts w:ascii="Calibri" w:eastAsia="Calibri" w:hAnsi="Calibri" w:cs="Calibri"/>
+          <w:lang w:val="en-GB"/>
+        </w:rPr>
+        <w:t>The system should be available 99,99% of time. Considering only one state also gives a time range in which notifications will be considerably reduced (the night-time where citizen will less likely report a violation) and so reliability constraint for night-time could be reduced to 99% time also reducing resources allocated to the system.</w:t>
+      </w:r>
+    </w:p>
+    <w:p>
+      <w:pPr>
+        <w:rPr>
+          <w:lang w:val="en-GB"/>
+        </w:rPr>
+      </w:pPr>
+      <w:r>
+        <w:rPr>
+          <w:rFonts w:ascii="Calibri" w:eastAsia="Calibri" w:hAnsi="Calibri" w:cs="Calibri"/>
           <w:lang w:val="en-GB"/>
         </w:rPr>
         <w:t>3.3.3 Security</w:t>
       </w:r>
     </w:p>
     <w:p>
-      <w:r>
-        <w:rPr>
-          <w:rFonts w:ascii="Calibri" w:hAnsi="Calibri" w:eastAsia="Calibri" w:cs="Calibri"/>
-          <w:noProof w:val="0"/>
-          <w:sz w:val="22"/>
-          <w:szCs w:val="22"/>
+      <w:pPr>
+        <w:rPr>
+          <w:lang w:val="en-GB"/>
+        </w:rPr>
+      </w:pPr>
+      <w:r>
+        <w:rPr>
+          <w:rFonts w:ascii="Calibri" w:eastAsia="Calibri" w:hAnsi="Calibri" w:cs="Calibri"/>
           <w:lang w:val="en-GB"/>
         </w:rPr>
         <w:t>Users credentials will be stored. Security of the data and of the communications user-system is a primary concern.</w:t>
@@ -3704,14 +4594,13 @@
     </w:p>
     <w:p>
       <w:pPr>
-        <w:pStyle w:val="Normal"/>
-      </w:pPr>
-      <w:r>
-        <w:rPr>
-          <w:rFonts w:ascii="Calibri" w:hAnsi="Calibri" w:eastAsia="Calibri" w:cs="Calibri"/>
-          <w:noProof w:val="0"/>
-          <w:sz w:val="22"/>
-          <w:szCs w:val="22"/>
+        <w:rPr>
+          <w:lang w:val="en-GB"/>
+        </w:rPr>
+      </w:pPr>
+      <w:r>
+        <w:rPr>
+          <w:rFonts w:ascii="Calibri" w:eastAsia="Calibri" w:hAnsi="Calibri" w:cs="Calibri"/>
           <w:lang w:val="en-GB"/>
         </w:rPr>
         <w:t>3.3.4 Scalability</w:t>
@@ -3719,25 +4608,14 @@
     </w:p>
     <w:p>
       <w:pPr>
-        <w:pStyle w:val="Normal"/>
-        <w:bidi w:val="0"/>
-        <w:spacing w:before="0" w:beforeAutospacing="off" w:after="160" w:afterAutospacing="off" w:line="259" w:lineRule="auto"/>
-        <w:ind w:left="0" w:right="0"/>
-        <w:jc w:val="left"/>
-        <w:rPr>
-          <w:rFonts w:ascii="Calibri" w:hAnsi="Calibri" w:eastAsia="Calibri" w:cs="Calibri"/>
-          <w:noProof w:val="0"/>
-          <w:sz w:val="22"/>
-          <w:szCs w:val="22"/>
-          <w:lang w:val="en-GB"/>
-        </w:rPr>
-      </w:pPr>
-      <w:r>
-        <w:rPr>
-          <w:rFonts w:ascii="Calibri" w:hAnsi="Calibri" w:eastAsia="Calibri" w:cs="Calibri"/>
-          <w:noProof w:val="0"/>
-          <w:sz w:val="22"/>
-          <w:szCs w:val="22"/>
+        <w:rPr>
+          <w:rFonts w:ascii="Calibri" w:eastAsia="Calibri" w:hAnsi="Calibri" w:cs="Calibri"/>
+          <w:lang w:val="en-GB"/>
+        </w:rPr>
+      </w:pPr>
+      <w:r>
+        <w:rPr>
+          <w:rFonts w:ascii="Calibri" w:eastAsia="Calibri" w:hAnsi="Calibri" w:cs="Calibri"/>
           <w:lang w:val="en-GB"/>
         </w:rPr>
         <w:t>This system is designed to be optimized in Italy. It is possible later to expand it choosing a more suitable algorithm to recognize licence plates and dividing computation of different states on different servers so that reliability analysis made for Italy are still true for every single state. Information about boundaries of states should be replicated in both states making the transition from one server to the other smoother.</w:t>
@@ -3745,31 +4623,21 @@
     </w:p>
     <w:p>
       <w:pPr>
-        <w:pStyle w:val="Normal"/>
-        <w:bidi w:val="0"/>
-        <w:spacing w:before="0" w:beforeAutospacing="off" w:after="160" w:afterAutospacing="off" w:line="259" w:lineRule="auto"/>
-        <w:ind w:left="0" w:right="0"/>
-        <w:jc w:val="left"/>
-        <w:rPr>
-          <w:rFonts w:ascii="Calibri" w:hAnsi="Calibri" w:eastAsia="Calibri" w:cs="Calibri"/>
-          <w:noProof w:val="0"/>
-          <w:sz w:val="22"/>
-          <w:szCs w:val="22"/>
-          <w:lang w:val="en-GB"/>
-        </w:rPr>
-      </w:pPr>
-    </w:p>
-    <w:p>
-      <w:pPr>
-        <w:bidi w:val="0"/>
-        <w:jc w:val="left"/>
-      </w:pPr>
-      <w:r>
-        <w:rPr>
-          <w:rFonts w:ascii="Calibri" w:hAnsi="Calibri" w:eastAsia="Calibri" w:cs="Calibri"/>
-          <w:noProof w:val="0"/>
-          <w:sz w:val="22"/>
-          <w:szCs w:val="22"/>
+        <w:rPr>
+          <w:rFonts w:ascii="Calibri" w:eastAsia="Calibri" w:hAnsi="Calibri" w:cs="Calibri"/>
+          <w:lang w:val="en-GB"/>
+        </w:rPr>
+      </w:pPr>
+    </w:p>
+    <w:p>
+      <w:pPr>
+        <w:rPr>
+          <w:lang w:val="en-GB"/>
+        </w:rPr>
+      </w:pPr>
+      <w:r>
+        <w:rPr>
+          <w:rFonts w:ascii="Calibri" w:eastAsia="Calibri" w:hAnsi="Calibri" w:cs="Calibri"/>
           <w:lang w:val="en-GB"/>
         </w:rPr>
         <w:t>3.3.5. Accuracy</w:t>
@@ -3777,169 +4645,130 @@
     </w:p>
     <w:p>
       <w:pPr>
-        <w:bidi w:val="0"/>
-        <w:jc w:val="left"/>
-        <w:rPr>
-          <w:rFonts w:ascii="Calibri" w:hAnsi="Calibri" w:eastAsia="Calibri" w:cs="Calibri"/>
-          <w:noProof w:val="0"/>
-          <w:sz w:val="22"/>
-          <w:szCs w:val="22"/>
-          <w:lang w:val="en-GB"/>
-        </w:rPr>
-      </w:pPr>
-      <w:r>
-        <w:rPr>
-          <w:rFonts w:ascii="Calibri" w:hAnsi="Calibri" w:eastAsia="Calibri" w:cs="Calibri"/>
-          <w:noProof w:val="0"/>
-          <w:sz w:val="22"/>
-          <w:szCs w:val="22"/>
-          <w:lang w:val="en-GB"/>
-        </w:rPr>
-        <w:t xml:space="preserve">Accuracy of the position of authorities and violations </w:t>
-      </w:r>
-      <w:proofErr w:type="gramStart"/>
-      <w:r>
-        <w:rPr>
-          <w:rFonts w:ascii="Calibri" w:hAnsi="Calibri" w:eastAsia="Calibri" w:cs="Calibri"/>
-          <w:noProof w:val="0"/>
-          <w:sz w:val="22"/>
-          <w:szCs w:val="22"/>
-          <w:lang w:val="en-GB"/>
-        </w:rPr>
-        <w:t>has to</w:t>
-      </w:r>
-      <w:proofErr w:type="gramEnd"/>
-      <w:r>
-        <w:rPr>
-          <w:rFonts w:ascii="Calibri" w:hAnsi="Calibri" w:eastAsia="Calibri" w:cs="Calibri"/>
-          <w:noProof w:val="0"/>
-          <w:sz w:val="22"/>
-          <w:szCs w:val="22"/>
-          <w:lang w:val="en-GB"/>
-        </w:rPr>
-        <w:t xml:space="preserve"> be the best possible. All the sensors used must provide positions' data with an error lower than 20 meters. We can consider a larger bound of accuracy because authorities work on a given area so from a well taken </w:t>
-      </w:r>
-      <w:r>
-        <w:rPr>
-          <w:rFonts w:ascii="Calibri" w:hAnsi="Calibri" w:eastAsia="Calibri" w:cs="Calibri"/>
-          <w:noProof w:val="0"/>
-          <w:sz w:val="22"/>
-          <w:szCs w:val="22"/>
-          <w:lang w:val="en-GB"/>
-        </w:rPr>
-        <w:t>photo,</w:t>
-      </w:r>
-      <w:r>
-        <w:rPr>
-          <w:rFonts w:ascii="Calibri" w:hAnsi="Calibri" w:eastAsia="Calibri" w:cs="Calibri"/>
-          <w:noProof w:val="0"/>
-          <w:sz w:val="22"/>
-          <w:szCs w:val="22"/>
-          <w:lang w:val="en-GB"/>
-        </w:rPr>
-        <w:t xml:space="preserve"> they should be able to recognize the place of the violation even if the position given by the GPS is not too accurate.</w:t>
-      </w:r>
-    </w:p>
-    <w:p>
-      <w:pPr>
-        <w:pStyle w:val="Normal"/>
-        <w:bidi w:val="0"/>
-        <w:jc w:val="left"/>
-        <w:rPr>
-          <w:rFonts w:ascii="Calibri" w:hAnsi="Calibri" w:eastAsia="Calibri" w:cs="Calibri"/>
-          <w:noProof w:val="0"/>
-          <w:sz w:val="22"/>
-          <w:szCs w:val="22"/>
-          <w:lang w:val="en-GB"/>
-        </w:rPr>
-      </w:pPr>
-    </w:p>
-    <w:p>
-      <w:pPr>
-        <w:pStyle w:val="Normal"/>
-        <w:bidi w:val="0"/>
-        <w:jc w:val="left"/>
-        <w:rPr>
-          <w:rFonts w:ascii="Calibri" w:hAnsi="Calibri" w:eastAsia="Calibri" w:cs="Calibri"/>
-          <w:noProof w:val="0"/>
+        <w:rPr>
+          <w:rFonts w:ascii="Calibri" w:eastAsia="Calibri" w:hAnsi="Calibri" w:cs="Calibri"/>
+          <w:lang w:val="en-GB"/>
+        </w:rPr>
+      </w:pPr>
+      <w:r>
+        <w:rPr>
+          <w:rFonts w:ascii="Calibri" w:eastAsia="Calibri" w:hAnsi="Calibri" w:cs="Calibri"/>
+          <w:lang w:val="en-GB"/>
+        </w:rPr>
+        <w:t>Accuracy of the position of authorities and violations has to be the best possible. All the sensors used must provide positions' data with an error lower than 20 meters. We can consider a larger bound of accuracy because authorities work on a given area so from a well taken photo, they should be able to recognize the place of the violation even if the position given by the GPS is not too accurate.</w:t>
+      </w:r>
+    </w:p>
+    <w:p>
+      <w:pPr>
+        <w:rPr>
+          <w:rFonts w:ascii="Calibri" w:eastAsia="Calibri" w:hAnsi="Calibri" w:cs="Calibri"/>
+          <w:lang w:val="en-GB"/>
+        </w:rPr>
+      </w:pPr>
+    </w:p>
+    <w:p>
+      <w:pPr>
+        <w:rPr>
+          <w:rFonts w:ascii="Calibri" w:eastAsia="Calibri" w:hAnsi="Calibri" w:cs="Calibri"/>
           <w:sz w:val="52"/>
           <w:szCs w:val="52"/>
-          <w:lang w:val="en-GB"/>
-        </w:rPr>
-      </w:pPr>
-      <w:r>
-        <w:rPr>
-          <w:rFonts w:ascii="Calibri" w:hAnsi="Calibri" w:eastAsia="Calibri" w:cs="Calibri"/>
-          <w:noProof w:val="0"/>
+        </w:rPr>
+      </w:pPr>
+      <w:r>
+        <w:rPr>
+          <w:rFonts w:ascii="Calibri" w:eastAsia="Calibri" w:hAnsi="Calibri" w:cs="Calibri"/>
           <w:sz w:val="52"/>
           <w:szCs w:val="52"/>
-          <w:lang w:val="en-GB"/>
         </w:rPr>
         <w:t>4. Scenarios</w:t>
       </w:r>
     </w:p>
     <w:p>
-      <w:pPr>
-        <w:pStyle w:val="Normal"/>
-        <w:bidi w:val="0"/>
-        <w:jc w:val="left"/>
-        <w:rPr>
-          <w:rFonts w:ascii="Calibri" w:hAnsi="Calibri" w:eastAsia="Calibri" w:cs="Calibri"/>
-          <w:noProof w:val="0"/>
+      <w:r>
+        <w:t>Scenario 1:</w:t>
+      </w:r>
+    </w:p>
+    <w:p>
+      <w:r>
+        <w:t>Dimitri has an important appointment, but in front of his garage there is a car parked that doesn’t allow him to go out. He doesn’t know who the car owner is, so he can’t call him to move it. So Dimitri decides to use Safestreet application: he takes a photo of the car and he adds the notes in order to send the violation to the authorities. After 10 minutes the public security agent, who has received the notification of Dimitri’s alert, arrives and means of removal take the car away and finally Dimitri can go to the appointment.</w:t>
+      </w:r>
+    </w:p>
+    <w:p>
+      <w:r>
+        <w:t xml:space="preserve">Scenario 2: </w:t>
+      </w:r>
+    </w:p>
+    <w:p>
+      <w:r>
+        <w:t xml:space="preserve">Angelo is the town councilman of Alserio. In the last period some citizen have alerted him that there are some people who park their car in the disabled parking near the Enigma café. They also have complained </w:t>
+      </w:r>
+      <w:r>
+        <w:lastRenderedPageBreak/>
+        <w:t>about the fact that there is not a public security agent to control the area. So, Angelo asks the mayor to use SafeSteet application in order to keep the violations under control. Therefore, thanks to the app, the authorities receive warnings about infractions in various part of the town and they can intervene. Moreover, thanks to the statistics supplied by the application, the mayor manages to start a policy of prevention of the violation.</w:t>
+      </w:r>
+    </w:p>
+    <w:p>
+      <w:r>
+        <w:t xml:space="preserve">4.x Scenario x </w:t>
+      </w:r>
+    </w:p>
+    <w:p>
+      <w:r>
+        <w:t>Manuel asks his friend Fred if he wants to join him for dinner this evening at his place. Unfortunately, Fred's car is blocked by a vehicle parked in front of his garage. He has noticed that car has been there several days in the past months. Since Fred works near his house, he goes to work by bike, but his friend lives far from his house, so he can't get there without his car. So Fred decides to download SafeStreets app on his smartphone. He provides all the information required to the system in order to sign up; then he logs in and sends a notification to the authorities. One hour before leaving he notices that the car has been removed. From that day on the car owner stopped parking there.</w:t>
+      </w:r>
+    </w:p>
+    <w:p>
+      <w:r>
+        <w:t>4.x+1 Scenario x+1</w:t>
+      </w:r>
+    </w:p>
+    <w:p>
+      <w:r>
+        <w:rPr>
+          <w:lang w:val="en-GB"/>
+        </w:rPr>
+        <w:t xml:space="preserve">Today in Milan there are lot of violations and the authorities can't check every one of them. After some time, the violations not assigned lose their priority and go down in the assignment list. </w:t>
+      </w:r>
+      <w:r>
+        <w:t>Agent Carlo usually checks the areas between Milano Piola and Milano Lambrate. Lots of violations are notified by users in those areas. However, by the time he finishes checking some violations, other become less visible due to the great amount of notifications. When different users notify a violation concerning a license plate in the same area, this one becomes more visible in the assignment list. Thanks to this feature, Carlo is able to first address issues affecting more people.</w:t>
+      </w:r>
+    </w:p>
+    <w:p>
+      <w:r>
+        <w:t>4.x+2 Negative Use Scenario 1</w:t>
+      </w:r>
+    </w:p>
+    <w:p>
+      <w:r>
+        <w:t>Fernand got his car fined after having parked in a forbidden area. He has been doing it for years, but now he notices that people in that area started using SafeStreets app and thinks that he was fined because of it instead of his behaviour. He decides to "take revenge" subscribing to the app and sending several false notifications. Since he has sent several random photos without any visible licence plate, the system signs the assignments given by Fernand account as "possibly unsafe". After that some agents have checked that no violation is actually in any of the photos sent to the system, his account gets blocked and Fernand can no longer interfere with the normal activities of authorities using the app. After being blocked, Fernand stops complaining about the app and a week later he finds a parking area to replace his former parking spot.</w:t>
+      </w:r>
+    </w:p>
+    <w:p/>
+    <w:p>
+      <w:pPr>
+        <w:rPr>
+          <w:rFonts w:ascii="Calibri" w:eastAsia="Calibri" w:hAnsi="Calibri" w:cs="Calibri"/>
           <w:sz w:val="52"/>
           <w:szCs w:val="52"/>
-          <w:lang w:val="en-GB"/>
-        </w:rPr>
-      </w:pPr>
-      <w:r>
-        <w:rPr>
-          <w:rFonts w:ascii="Calibri" w:hAnsi="Calibri" w:eastAsia="Calibri" w:cs="Calibri"/>
-          <w:noProof w:val="0"/>
+        </w:rPr>
+      </w:pPr>
+      <w:bookmarkStart w:id="0" w:name="_GoBack"/>
+      <w:bookmarkEnd w:id="0"/>
+    </w:p>
+    <w:p>
+      <w:r>
+        <w:rPr>
+          <w:rFonts w:ascii="Calibri" w:eastAsia="Calibri" w:hAnsi="Calibri" w:cs="Calibri"/>
           <w:sz w:val="52"/>
           <w:szCs w:val="52"/>
-          <w:lang w:val="en-GB"/>
-        </w:rPr>
-        <w:t>//TODO add scenarios here</w:t>
-      </w:r>
-    </w:p>
-    <w:p>
-      <w:pPr>
-        <w:pStyle w:val="Normal"/>
-        <w:bidi w:val="0"/>
-        <w:jc w:val="left"/>
-        <w:rPr>
-          <w:rFonts w:ascii="Calibri" w:hAnsi="Calibri" w:eastAsia="Calibri" w:cs="Calibri"/>
-          <w:noProof w:val="0"/>
-          <w:sz w:val="52"/>
-          <w:szCs w:val="52"/>
-          <w:lang w:val="en-GB"/>
-        </w:rPr>
-      </w:pPr>
-    </w:p>
-    <w:p>
-      <w:pPr>
-        <w:bidi w:val="0"/>
-        <w:jc w:val="left"/>
-      </w:pPr>
-      <w:r>
-        <w:rPr>
-          <w:rFonts w:ascii="Calibri" w:hAnsi="Calibri" w:eastAsia="Calibri" w:cs="Calibri"/>
-          <w:noProof w:val="0"/>
-          <w:sz w:val="52"/>
-          <w:szCs w:val="52"/>
-          <w:lang w:val="en-GB"/>
         </w:rPr>
         <w:t>5. UML modeling</w:t>
       </w:r>
     </w:p>
     <w:p>
       <w:pPr>
-        <w:pStyle w:val="Normal"/>
-        <w:bidi w:val="0"/>
-        <w:jc w:val="left"/>
-        <w:rPr>
-          <w:rFonts w:ascii="Calibri" w:hAnsi="Calibri" w:eastAsia="Calibri" w:cs="Calibri"/>
-          <w:noProof w:val="0"/>
+        <w:rPr>
+          <w:rFonts w:ascii="Calibri" w:eastAsia="Calibri" w:hAnsi="Calibri" w:cs="Calibri"/>
           <w:sz w:val="36"/>
           <w:szCs w:val="36"/>
           <w:lang w:val="en-GB"/>
@@ -3947,8 +4776,7 @@
       </w:pPr>
       <w:r>
         <w:rPr>
-          <w:rFonts w:ascii="Calibri" w:hAnsi="Calibri" w:eastAsia="Calibri" w:cs="Calibri"/>
-          <w:noProof w:val="0"/>
+          <w:rFonts w:ascii="Calibri" w:eastAsia="Calibri" w:hAnsi="Calibri" w:cs="Calibri"/>
           <w:sz w:val="36"/>
           <w:szCs w:val="36"/>
           <w:lang w:val="en-GB"/>
@@ -3958,14 +4786,13 @@
     </w:p>
     <w:p>
       <w:pPr>
-        <w:pStyle w:val="Normal"/>
-        <w:bidi w:val="0"/>
-        <w:jc w:val="left"/>
-      </w:pPr>
-      <w:r>
-        <w:rPr>
-          <w:rFonts w:ascii="Calibri" w:hAnsi="Calibri" w:eastAsia="Calibri" w:cs="Calibri"/>
-          <w:noProof w:val="0"/>
+        <w:rPr>
+          <w:lang w:val="en-GB"/>
+        </w:rPr>
+      </w:pPr>
+      <w:r>
+        <w:rPr>
+          <w:rFonts w:ascii="Calibri" w:eastAsia="Calibri" w:hAnsi="Calibri" w:cs="Calibri"/>
           <w:sz w:val="36"/>
           <w:szCs w:val="36"/>
           <w:lang w:val="en-GB"/>
@@ -3975,13 +4802,13 @@
     </w:p>
     <w:p>
       <w:pPr>
-        <w:bidi w:val="0"/>
-        <w:jc w:val="left"/>
-      </w:pPr>
-      <w:r>
-        <w:rPr>
-          <w:rFonts w:ascii="Calibri" w:hAnsi="Calibri" w:eastAsia="Calibri" w:cs="Calibri"/>
-          <w:noProof w:val="0"/>
+        <w:rPr>
+          <w:lang w:val="en-GB"/>
+        </w:rPr>
+      </w:pPr>
+      <w:r>
+        <w:rPr>
+          <w:rFonts w:ascii="Calibri" w:eastAsia="Calibri" w:hAnsi="Calibri" w:cs="Calibri"/>
           <w:sz w:val="36"/>
           <w:szCs w:val="36"/>
           <w:lang w:val="en-GB"/>
@@ -3991,12 +4818,8 @@
     </w:p>
     <w:p>
       <w:pPr>
-        <w:pStyle w:val="Normal"/>
-        <w:bidi w:val="0"/>
-        <w:jc w:val="left"/>
-        <w:rPr>
-          <w:rFonts w:ascii="Calibri" w:hAnsi="Calibri" w:eastAsia="Calibri" w:cs="Calibri"/>
-          <w:noProof w:val="0"/>
+        <w:rPr>
+          <w:rFonts w:ascii="Calibri" w:eastAsia="Calibri" w:hAnsi="Calibri" w:cs="Calibri"/>
           <w:sz w:val="36"/>
           <w:szCs w:val="36"/>
           <w:lang w:val="en-GB"/>
@@ -4004,73 +4827,44 @@
       </w:pPr>
       <w:r>
         <w:rPr>
-          <w:rFonts w:ascii="Calibri" w:hAnsi="Calibri" w:eastAsia="Calibri" w:cs="Calibri"/>
-          <w:noProof w:val="0"/>
+          <w:rFonts w:ascii="Calibri" w:eastAsia="Calibri" w:hAnsi="Calibri" w:cs="Calibri"/>
           <w:sz w:val="36"/>
           <w:szCs w:val="36"/>
           <w:lang w:val="en-GB"/>
         </w:rPr>
-        <w:t xml:space="preserve">5.4. </w:t>
-      </w:r>
-      <w:proofErr w:type="spellStart"/>
-      <w:r>
-        <w:rPr>
-          <w:rFonts w:ascii="Calibri" w:hAnsi="Calibri" w:eastAsia="Calibri" w:cs="Calibri"/>
-          <w:noProof w:val="0"/>
+        <w:lastRenderedPageBreak/>
+        <w:t>5.4. Statechart diagrams</w:t>
+      </w:r>
+    </w:p>
+    <w:p>
+      <w:pPr>
+        <w:rPr>
+          <w:lang w:val="en-GB"/>
+        </w:rPr>
+      </w:pPr>
+      <w:r>
+        <w:rPr>
+          <w:rFonts w:ascii="Calibri" w:eastAsia="Calibri" w:hAnsi="Calibri" w:cs="Calibri"/>
           <w:sz w:val="36"/>
           <w:szCs w:val="36"/>
           <w:lang w:val="en-GB"/>
         </w:rPr>
-        <w:t>Statechart</w:t>
-      </w:r>
-      <w:proofErr w:type="spellEnd"/>
-      <w:r>
-        <w:rPr>
-          <w:rFonts w:ascii="Calibri" w:hAnsi="Calibri" w:eastAsia="Calibri" w:cs="Calibri"/>
-          <w:noProof w:val="0"/>
+        <w:t>5.5. Sequence diagrams</w:t>
+      </w:r>
+    </w:p>
+    <w:p>
+      <w:r>
+        <w:rPr>
+          <w:rFonts w:ascii="Calibri" w:eastAsia="Calibri" w:hAnsi="Calibri" w:cs="Calibri"/>
           <w:sz w:val="36"/>
           <w:szCs w:val="36"/>
           <w:lang w:val="en-GB"/>
         </w:rPr>
-        <w:t xml:space="preserve"> diagrams</w:t>
-      </w:r>
-    </w:p>
-    <w:p>
-      <w:pPr>
-        <w:pStyle w:val="Normal"/>
-        <w:bidi w:val="0"/>
-        <w:jc w:val="left"/>
-      </w:pPr>
-      <w:r>
-        <w:rPr>
-          <w:rFonts w:ascii="Calibri" w:hAnsi="Calibri" w:eastAsia="Calibri" w:cs="Calibri"/>
-          <w:noProof w:val="0"/>
-          <w:sz w:val="36"/>
-          <w:szCs w:val="36"/>
-          <w:lang w:val="en-GB"/>
-        </w:rPr>
-        <w:t>5.5. Sequence diagrams</w:t>
-      </w:r>
-    </w:p>
-    <w:p>
-      <w:pPr>
-        <w:pStyle w:val="Normal"/>
-        <w:bidi w:val="0"/>
-        <w:jc w:val="left"/>
-      </w:pPr>
-      <w:r>
-        <w:rPr>
-          <w:rFonts w:ascii="Calibri" w:hAnsi="Calibri" w:eastAsia="Calibri" w:cs="Calibri"/>
-          <w:noProof w:val="0"/>
-          <w:sz w:val="36"/>
-          <w:szCs w:val="36"/>
-          <w:lang w:val="en-GB"/>
-        </w:rPr>
         <w:t>6. Alloy modeling</w:t>
       </w:r>
     </w:p>
     <w:sectPr>
-      <w:pgSz w:w="11906" w:h="16838" w:orient="portrait"/>
+      <w:pgSz w:w="11906" w:h="16838"/>
       <w:pgMar w:top="1417" w:right="1134" w:bottom="1134" w:left="1134" w:header="708" w:footer="708" w:gutter="0"/>
       <w:cols w:space="708"/>
       <w:docGrid w:linePitch="360"/>
@@ -4177,11 +4971,11 @@
 </file>
 
 <file path=word/styles.xml><?xml version="1.0" encoding="utf-8"?>
-<w:styles xmlns:wp14="http://schemas.microsoft.com/office/word/2010/wordprocessingDrawing" xmlns:mc="http://schemas.openxmlformats.org/markup-compatibility/2006" xmlns:r="http://schemas.openxmlformats.org/officeDocument/2006/relationships" xmlns:w="http://schemas.openxmlformats.org/wordprocessingml/2006/main" xmlns:w14="http://schemas.microsoft.com/office/word/2010/wordml" xmlns:w15="http://schemas.microsoft.com/office/word/2012/wordml" xmlns:w16cid="http://schemas.microsoft.com/office/word/2016/wordml/cid" xmlns:w16se="http://schemas.microsoft.com/office/word/2015/wordml/symex" mc:Ignorable="w14 w15 w16se w16cid wp14">
+<w:styles xmlns:mc="http://schemas.openxmlformats.org/markup-compatibility/2006" xmlns:r="http://schemas.openxmlformats.org/officeDocument/2006/relationships" xmlns:w="http://schemas.openxmlformats.org/wordprocessingml/2006/main" xmlns:w14="http://schemas.microsoft.com/office/word/2010/wordml" xmlns:w15="http://schemas.microsoft.com/office/word/2012/wordml" xmlns:w16cid="http://schemas.microsoft.com/office/word/2016/wordml/cid" xmlns:w16se="http://schemas.microsoft.com/office/word/2015/wordml/symex" mc:Ignorable="w14 w15 w16se w16cid">
   <w:docDefaults>
     <w:rPrDefault>
       <w:rPr>
-        <w:rFonts w:asciiTheme="minorHAnsi" w:hAnsiTheme="minorHAnsi" w:eastAsiaTheme="minorHAnsi" w:cstheme="minorBidi"/>
+        <w:rFonts w:asciiTheme="minorHAnsi" w:eastAsiaTheme="minorHAnsi" w:hAnsiTheme="minorHAnsi" w:cstheme="minorBidi"/>
         <w:sz w:val="22"/>
         <w:szCs w:val="22"/>
         <w:lang w:val="it-IT" w:eastAsia="en-US" w:bidi="ar-SA"/>
@@ -4193,17 +4987,17 @@
       </w:pPr>
     </w:pPrDefault>
   </w:docDefaults>
-  <w:latentStyles w:defLockedState="0" w:defUIPriority="99" w:defSemiHidden="0" w:defUnhideWhenUsed="0" w:defQFormat="0" w:count="376">
+  <w:latentStyles w:defLockedState="0" w:defUIPriority="99" w:defSemiHidden="0" w:defUnhideWhenUsed="0" w:defQFormat="0" w:count="377">
     <w:lsdException w:name="Normal" w:uiPriority="0" w:qFormat="1"/>
     <w:lsdException w:name="heading 1" w:uiPriority="9" w:qFormat="1"/>
-    <w:lsdException w:name="heading 2" w:uiPriority="9" w:semiHidden="1" w:unhideWhenUsed="1" w:qFormat="1"/>
-    <w:lsdException w:name="heading 3" w:uiPriority="9" w:semiHidden="1" w:unhideWhenUsed="1" w:qFormat="1"/>
-    <w:lsdException w:name="heading 4" w:uiPriority="9" w:semiHidden="1" w:unhideWhenUsed="1" w:qFormat="1"/>
-    <w:lsdException w:name="heading 5" w:uiPriority="9" w:semiHidden="1" w:unhideWhenUsed="1" w:qFormat="1"/>
-    <w:lsdException w:name="heading 6" w:uiPriority="9" w:semiHidden="1" w:unhideWhenUsed="1" w:qFormat="1"/>
-    <w:lsdException w:name="heading 7" w:uiPriority="9" w:semiHidden="1" w:unhideWhenUsed="1" w:qFormat="1"/>
-    <w:lsdException w:name="heading 8" w:uiPriority="9" w:semiHidden="1" w:unhideWhenUsed="1" w:qFormat="1"/>
-    <w:lsdException w:name="heading 9" w:uiPriority="9" w:semiHidden="1" w:unhideWhenUsed="1" w:qFormat="1"/>
+    <w:lsdException w:name="heading 2" w:semiHidden="1" w:uiPriority="9" w:unhideWhenUsed="1" w:qFormat="1"/>
+    <w:lsdException w:name="heading 3" w:semiHidden="1" w:uiPriority="9" w:unhideWhenUsed="1" w:qFormat="1"/>
+    <w:lsdException w:name="heading 4" w:semiHidden="1" w:uiPriority="9" w:unhideWhenUsed="1" w:qFormat="1"/>
+    <w:lsdException w:name="heading 5" w:semiHidden="1" w:uiPriority="9" w:unhideWhenUsed="1" w:qFormat="1"/>
+    <w:lsdException w:name="heading 6" w:semiHidden="1" w:uiPriority="9" w:unhideWhenUsed="1" w:qFormat="1"/>
+    <w:lsdException w:name="heading 7" w:semiHidden="1" w:uiPriority="9" w:unhideWhenUsed="1" w:qFormat="1"/>
+    <w:lsdException w:name="heading 8" w:semiHidden="1" w:uiPriority="9" w:unhideWhenUsed="1" w:qFormat="1"/>
+    <w:lsdException w:name="heading 9" w:semiHidden="1" w:uiPriority="9" w:unhideWhenUsed="1" w:qFormat="1"/>
     <w:lsdException w:name="index 1" w:semiHidden="1" w:unhideWhenUsed="1"/>
     <w:lsdException w:name="index 2" w:semiHidden="1" w:unhideWhenUsed="1"/>
     <w:lsdException w:name="index 3" w:semiHidden="1" w:unhideWhenUsed="1"/>
@@ -4213,22 +5007,22 @@
     <w:lsdException w:name="index 7" w:semiHidden="1" w:unhideWhenUsed="1"/>
     <w:lsdException w:name="index 8" w:semiHidden="1" w:unhideWhenUsed="1"/>
     <w:lsdException w:name="index 9" w:semiHidden="1" w:unhideWhenUsed="1"/>
-    <w:lsdException w:name="toc 1" w:uiPriority="39" w:semiHidden="1" w:unhideWhenUsed="1"/>
-    <w:lsdException w:name="toc 2" w:uiPriority="39" w:semiHidden="1" w:unhideWhenUsed="1"/>
-    <w:lsdException w:name="toc 3" w:uiPriority="39" w:semiHidden="1" w:unhideWhenUsed="1"/>
-    <w:lsdException w:name="toc 4" w:uiPriority="39" w:semiHidden="1" w:unhideWhenUsed="1"/>
-    <w:lsdException w:name="toc 5" w:uiPriority="39" w:semiHidden="1" w:unhideWhenUsed="1"/>
-    <w:lsdException w:name="toc 6" w:uiPriority="39" w:semiHidden="1" w:unhideWhenUsed="1"/>
-    <w:lsdException w:name="toc 7" w:uiPriority="39" w:semiHidden="1" w:unhideWhenUsed="1"/>
-    <w:lsdException w:name="toc 8" w:uiPriority="39" w:semiHidden="1" w:unhideWhenUsed="1"/>
-    <w:lsdException w:name="toc 9" w:uiPriority="39" w:semiHidden="1" w:unhideWhenUsed="1"/>
+    <w:lsdException w:name="toc 1" w:semiHidden="1" w:uiPriority="39" w:unhideWhenUsed="1"/>
+    <w:lsdException w:name="toc 2" w:semiHidden="1" w:uiPriority="39" w:unhideWhenUsed="1"/>
+    <w:lsdException w:name="toc 3" w:semiHidden="1" w:uiPriority="39" w:unhideWhenUsed="1"/>
+    <w:lsdException w:name="toc 4" w:semiHidden="1" w:uiPriority="39" w:unhideWhenUsed="1"/>
+    <w:lsdException w:name="toc 5" w:semiHidden="1" w:uiPriority="39" w:unhideWhenUsed="1"/>
+    <w:lsdException w:name="toc 6" w:semiHidden="1" w:uiPriority="39" w:unhideWhenUsed="1"/>
+    <w:lsdException w:name="toc 7" w:semiHidden="1" w:uiPriority="39" w:unhideWhenUsed="1"/>
+    <w:lsdException w:name="toc 8" w:semiHidden="1" w:uiPriority="39" w:unhideWhenUsed="1"/>
+    <w:lsdException w:name="toc 9" w:semiHidden="1" w:uiPriority="39" w:unhideWhenUsed="1"/>
     <w:lsdException w:name="Normal Indent" w:semiHidden="1" w:unhideWhenUsed="1"/>
     <w:lsdException w:name="footnote text" w:semiHidden="1" w:unhideWhenUsed="1"/>
     <w:lsdException w:name="annotation text" w:semiHidden="1" w:unhideWhenUsed="1"/>
     <w:lsdException w:name="header" w:semiHidden="1" w:unhideWhenUsed="1"/>
     <w:lsdException w:name="footer" w:semiHidden="1" w:unhideWhenUsed="1"/>
     <w:lsdException w:name="index heading" w:semiHidden="1" w:unhideWhenUsed="1"/>
-    <w:lsdException w:name="caption" w:uiPriority="35" w:semiHidden="1" w:unhideWhenUsed="1" w:qFormat="1"/>
+    <w:lsdException w:name="caption" w:semiHidden="1" w:uiPriority="35" w:unhideWhenUsed="1" w:qFormat="1"/>
     <w:lsdException w:name="table of figures" w:semiHidden="1" w:unhideWhenUsed="1"/>
     <w:lsdException w:name="envelope address" w:semiHidden="1" w:unhideWhenUsed="1"/>
     <w:lsdException w:name="envelope return" w:semiHidden="1" w:unhideWhenUsed="1"/>
@@ -4259,7 +5053,7 @@
     <w:lsdException w:name="Title" w:uiPriority="10" w:qFormat="1"/>
     <w:lsdException w:name="Closing" w:semiHidden="1" w:unhideWhenUsed="1"/>
     <w:lsdException w:name="Signature" w:semiHidden="1" w:unhideWhenUsed="1"/>
-    <w:lsdException w:name="Default Paragraph Font" w:uiPriority="1" w:semiHidden="1" w:unhideWhenUsed="1"/>
+    <w:lsdException w:name="Default Paragraph Font" w:semiHidden="1" w:uiPriority="1" w:unhideWhenUsed="1"/>
     <w:lsdException w:name="Body Text" w:semiHidden="1" w:unhideWhenUsed="1"/>
     <w:lsdException w:name="Body Text Indent" w:semiHidden="1" w:unhideWhenUsed="1"/>
     <w:lsdException w:name="List Continue" w:semiHidden="1" w:unhideWhenUsed="1"/>
@@ -4459,8 +5253,8 @@
     <w:lsdException w:name="Subtle Reference" w:uiPriority="31" w:qFormat="1"/>
     <w:lsdException w:name="Intense Reference" w:uiPriority="32" w:qFormat="1"/>
     <w:lsdException w:name="Book Title" w:uiPriority="33" w:qFormat="1"/>
-    <w:lsdException w:name="Bibliography" w:uiPriority="37" w:semiHidden="1" w:unhideWhenUsed="1"/>
-    <w:lsdException w:name="TOC Heading" w:uiPriority="39" w:semiHidden="1" w:unhideWhenUsed="1" w:qFormat="1"/>
+    <w:lsdException w:name="Bibliography" w:semiHidden="1" w:uiPriority="37" w:unhideWhenUsed="1"/>
+    <w:lsdException w:name="TOC Heading" w:semiHidden="1" w:uiPriority="39" w:unhideWhenUsed="1" w:qFormat="1"/>
     <w:lsdException w:name="Plain Table 1" w:uiPriority="41"/>
     <w:lsdException w:name="Plain Table 2" w:uiPriority="42"/>
     <w:lsdException w:name="Plain Table 3" w:uiPriority="43"/>
@@ -4570,18 +5364,19 @@
     <w:lsdException w:name="Hashtag" w:semiHidden="1" w:unhideWhenUsed="1"/>
     <w:lsdException w:name="Unresolved Mention" w:semiHidden="1" w:unhideWhenUsed="1"/>
     <w:lsdException w:name="Smart Link" w:semiHidden="1" w:unhideWhenUsed="1"/>
+    <w:lsdException w:name="Smart Link Error" w:semiHidden="1" w:unhideWhenUsed="1"/>
   </w:latentStyles>
-  <w:style w:type="paragraph" w:styleId="Normal" w:default="1">
+  <w:style w:type="paragraph" w:default="1" w:styleId="Normale">
     <w:name w:val="Normal"/>
     <w:qFormat/>
   </w:style>
-  <w:style w:type="character" w:styleId="DefaultParagraphFont" w:default="1">
+  <w:style w:type="character" w:default="1" w:styleId="Carpredefinitoparagrafo">
     <w:name w:val="Default Paragraph Font"/>
     <w:uiPriority w:val="1"/>
     <w:semiHidden/>
     <w:unhideWhenUsed/>
   </w:style>
-  <w:style w:type="table" w:styleId="TableNormal" w:default="1">
+  <w:style w:type="table" w:default="1" w:styleId="Tabellanormale">
     <w:name w:val="Normal Table"/>
     <w:uiPriority w:val="99"/>
     <w:semiHidden/>
@@ -4596,15 +5391,15 @@
       </w:tblCellMar>
     </w:tblPr>
   </w:style>
-  <w:style w:type="numbering" w:styleId="NoList" w:default="1">
+  <w:style w:type="numbering" w:default="1" w:styleId="Nessunelenco">
     <w:name w:val="No List"/>
     <w:uiPriority w:val="99"/>
     <w:semiHidden/>
     <w:unhideWhenUsed/>
   </w:style>
-  <w:style w:type="paragraph" w:styleId="ListParagraph">
+  <w:style w:type="paragraph" w:styleId="Paragrafoelenco">
     <w:name w:val="List Paragraph"/>
-    <w:basedOn w:val="Normal"/>
+    <w:basedOn w:val="Normale"/>
     <w:uiPriority w:val="34"/>
     <w:qFormat/>
     <w:rsid w:val="00957CB8"/>
@@ -4613,9 +5408,9 @@
       <w:contextualSpacing/>
     </w:pPr>
   </w:style>
-  <w:style w:type="character" w:styleId="Hyperlink">
+  <w:style w:type="character" w:styleId="Collegamentoipertestuale">
     <w:name w:val="Hyperlink"/>
-    <w:basedOn w:val="DefaultParagraphFont"/>
+    <w:basedOn w:val="Carpredefinitoparagrafo"/>
     <w:uiPriority w:val="99"/>
     <w:semiHidden/>
     <w:unhideWhenUsed/>
@@ -4924,7 +5719,9 @@
 </file>
 
 <file path=customXml/item1.xml><?xml version="1.0" encoding="utf-8"?>
-<b:Sources xmlns:b="http://schemas.openxmlformats.org/officeDocument/2006/bibliography" xmlns="http://schemas.openxmlformats.org/officeDocument/2006/bibliography" SelectedStyle="\APASixthEditionOfficeOnline.xsl" StyleName="APA" Version="6"/>
+<p:properties xmlns:p="http://schemas.microsoft.com/office/2006/metadata/properties" xmlns:xsi="http://www.w3.org/2001/XMLSchema-instance" xmlns:pc="http://schemas.microsoft.com/office/infopath/2007/PartnerControls">
+  <documentManagement/>
+</p:properties>
 </file>
 
 <file path=customXml/item2.xml><?xml version="1.0" encoding="utf-8"?>
@@ -5051,15 +5848,14 @@
 </file>
 
 <file path=customXml/item4.xml><?xml version="1.0" encoding="utf-8"?>
-<p:properties xmlns:p="http://schemas.microsoft.com/office/2006/metadata/properties" xmlns:xsi="http://www.w3.org/2001/XMLSchema-instance" xmlns:pc="http://schemas.microsoft.com/office/infopath/2007/PartnerControls">
-  <documentManagement/>
-</p:properties>
+<b:Sources xmlns:b="http://schemas.openxmlformats.org/officeDocument/2006/bibliography" xmlns="http://schemas.openxmlformats.org/officeDocument/2006/bibliography" SelectedStyle="\APASixthEditionOfficeOnline.xsl" StyleName="APA" Version="6"/>
 </file>
 
 <file path=customXml/itemProps1.xml><?xml version="1.0" encoding="utf-8"?>
-<ds:datastoreItem xmlns:ds="http://schemas.openxmlformats.org/officeDocument/2006/customXml" ds:itemID="{27289101-F07E-4FAE-BD0B-29D1878DF97B}">
+<ds:datastoreItem xmlns:ds="http://schemas.openxmlformats.org/officeDocument/2006/customXml" ds:itemID="{E29997F3-3D4F-4610-AE64-ACDAFF9CC6DE}">
   <ds:schemaRefs>
-    <ds:schemaRef ds:uri="http://schemas.openxmlformats.org/officeDocument/2006/bibliography"/>
+    <ds:schemaRef ds:uri="http://schemas.microsoft.com/office/2006/metadata/properties"/>
+    <ds:schemaRef ds:uri="http://schemas.microsoft.com/office/infopath/2007/PartnerControls"/>
   </ds:schemaRefs>
 </ds:datastoreItem>
 </file>
@@ -5089,10 +5885,9 @@
 </file>
 
 <file path=customXml/itemProps4.xml><?xml version="1.0" encoding="utf-8"?>
-<ds:datastoreItem xmlns:ds="http://schemas.openxmlformats.org/officeDocument/2006/customXml" ds:itemID="{E29997F3-3D4F-4610-AE64-ACDAFF9CC6DE}">
+<ds:datastoreItem xmlns:ds="http://schemas.openxmlformats.org/officeDocument/2006/customXml" ds:itemID="{FAE633B6-24A9-41E6-AD66-B31C6C9FA7AD}">
   <ds:schemaRefs>
-    <ds:schemaRef ds:uri="http://schemas.microsoft.com/office/2006/metadata/properties"/>
-    <ds:schemaRef ds:uri="http://schemas.microsoft.com/office/infopath/2007/PartnerControls"/>
+    <ds:schemaRef ds:uri="http://schemas.openxmlformats.org/officeDocument/2006/bibliography"/>
   </ds:schemaRefs>
 </ds:datastoreItem>
 </file>
</xml_diff>